<commit_message>
Feature #7 : Implement PKCE Bug #8 : Error is returned when Remember my login is checked Bug #9 : PP. files are not updated
</commit_message>
<xml_diff>
--- a/Tutorials.docx
+++ b/Tutorials.docx
@@ -1,10 +1,10 @@
 
 <file path=word/document.xml><?xml version="1.0" encoding="utf-8"?>
-<w:document xmlns:wpc="http://schemas.microsoft.com/office/word/2010/wordprocessingCanvas" xmlns:mc="http://schemas.openxmlformats.org/markup-compatibility/2006" xmlns:o="urn:schemas-microsoft-com:office:office" xmlns:r="http://schemas.openxmlformats.org/officeDocument/2006/relationships" xmlns:m="http://schemas.openxmlformats.org/officeDocument/2006/math" xmlns:v="urn:schemas-microsoft-com:vml" xmlns:wp14="http://schemas.microsoft.com/office/word/2010/wordprocessingDrawing" xmlns:wp="http://schemas.openxmlformats.org/drawingml/2006/wordprocessingDrawing" xmlns:w10="urn:schemas-microsoft-com:office:word" xmlns:w="http://schemas.openxmlformats.org/wordprocessingml/2006/main" xmlns:w14="http://schemas.microsoft.com/office/word/2010/wordml" xmlns:wpg="http://schemas.microsoft.com/office/word/2010/wordprocessingGroup" xmlns:wpi="http://schemas.microsoft.com/office/word/2010/wordprocessingInk" xmlns:wne="http://schemas.microsoft.com/office/word/2006/wordml" xmlns:wps="http://schemas.microsoft.com/office/word/2010/wordprocessingShape" mc:Ignorable="w14 wp14">
+<w:document xmlns:wpc="http://schemas.microsoft.com/office/word/2010/wordprocessingCanvas" xmlns:cx="http://schemas.microsoft.com/office/drawing/2014/chartex" xmlns:cx1="http://schemas.microsoft.com/office/drawing/2015/9/8/chartex" xmlns:cx2="http://schemas.microsoft.com/office/drawing/2015/10/21/chartex" xmlns:cx3="http://schemas.microsoft.com/office/drawing/2016/5/9/chartex" xmlns:cx4="http://schemas.microsoft.com/office/drawing/2016/5/10/chartex" xmlns:cx5="http://schemas.microsoft.com/office/drawing/2016/5/11/chartex" xmlns:cx6="http://schemas.microsoft.com/office/drawing/2016/5/12/chartex" xmlns:cx7="http://schemas.microsoft.com/office/drawing/2016/5/13/chartex" xmlns:cx8="http://schemas.microsoft.com/office/drawing/2016/5/14/chartex" xmlns:mc="http://schemas.openxmlformats.org/markup-compatibility/2006" xmlns:aink="http://schemas.microsoft.com/office/drawing/2016/ink" xmlns:am3d="http://schemas.microsoft.com/office/drawing/2017/model3d" xmlns:o="urn:schemas-microsoft-com:office:office" xmlns:r="http://schemas.openxmlformats.org/officeDocument/2006/relationships" xmlns:m="http://schemas.openxmlformats.org/officeDocument/2006/math" xmlns:v="urn:schemas-microsoft-com:vml" xmlns:wp14="http://schemas.microsoft.com/office/word/2010/wordprocessingDrawing" xmlns:wp="http://schemas.openxmlformats.org/drawingml/2006/wordprocessingDrawing" xmlns:w10="urn:schemas-microsoft-com:office:word" xmlns:w="http://schemas.openxmlformats.org/wordprocessingml/2006/main" xmlns:w14="http://schemas.microsoft.com/office/word/2010/wordml" xmlns:w15="http://schemas.microsoft.com/office/word/2012/wordml" xmlns:w16cid="http://schemas.microsoft.com/office/word/2016/wordml/cid" xmlns:w16se="http://schemas.microsoft.com/office/word/2015/wordml/symex" xmlns:wpg="http://schemas.microsoft.com/office/word/2010/wordprocessingGroup" xmlns:wpi="http://schemas.microsoft.com/office/word/2010/wordprocessingInk" xmlns:wne="http://schemas.microsoft.com/office/word/2006/wordml" xmlns:wps="http://schemas.microsoft.com/office/word/2010/wordprocessingShape" mc:Ignorable="w14 w15 w16se w16cid wp14">
   <w:body>
     <w:p>
       <w:pPr>
-        <w:pStyle w:val="Heading1"/>
+        <w:pStyle w:val="Titre1"/>
         <w:rPr>
           <w:lang w:val="en-US"/>
         </w:rPr>
@@ -22,12 +22,10 @@
           <w:lang w:val="en-US"/>
         </w:rPr>
       </w:pPr>
-      <w:bookmarkStart w:id="0" w:name="_GoBack"/>
-      <w:bookmarkEnd w:id="0"/>
-    </w:p>
-    <w:p>
-      <w:pPr>
-        <w:pStyle w:val="NoSpacing"/>
+    </w:p>
+    <w:p>
+      <w:pPr>
+        <w:pStyle w:val="Sansinterligne"/>
         <w:rPr>
           <w:lang w:val="en-US"/>
         </w:rPr>
@@ -41,7 +39,7 @@
     </w:p>
     <w:p>
       <w:pPr>
-        <w:pStyle w:val="NoSpacing"/>
+        <w:pStyle w:val="Sansinterligne"/>
         <w:rPr>
           <w:lang w:val="en-US"/>
         </w:rPr>
@@ -55,7 +53,7 @@
     </w:p>
     <w:p>
       <w:pPr>
-        <w:pStyle w:val="NoSpacing"/>
+        <w:pStyle w:val="Sansinterligne"/>
         <w:rPr>
           <w:lang w:val="en-US"/>
         </w:rPr>
@@ -69,15 +67,15 @@
     </w:p>
     <w:p>
       <w:pPr>
-        <w:pStyle w:val="NoSpacing"/>
-        <w:rPr>
-          <w:lang w:val="en-US"/>
-        </w:rPr>
-      </w:pPr>
-    </w:p>
-    <w:p>
-      <w:pPr>
-        <w:pStyle w:val="NoSpacing"/>
+        <w:pStyle w:val="Sansinterligne"/>
+        <w:rPr>
+          <w:lang w:val="en-US"/>
+        </w:rPr>
+      </w:pPr>
+    </w:p>
+    <w:p>
+      <w:pPr>
+        <w:pStyle w:val="Sansinterligne"/>
         <w:rPr>
           <w:lang w:val="en-US"/>
         </w:rPr>
@@ -91,15 +89,15 @@
     </w:p>
     <w:p>
       <w:pPr>
-        <w:pStyle w:val="NoSpacing"/>
-        <w:rPr>
-          <w:lang w:val="en-US"/>
-        </w:rPr>
-      </w:pPr>
-    </w:p>
-    <w:p>
-      <w:pPr>
-        <w:pStyle w:val="NoSpacing"/>
+        <w:pStyle w:val="Sansinterligne"/>
+        <w:rPr>
+          <w:lang w:val="en-US"/>
+        </w:rPr>
+      </w:pPr>
+    </w:p>
+    <w:p>
+      <w:pPr>
+        <w:pStyle w:val="Sansinterligne"/>
         <w:rPr>
           <w:lang w:val="en-US"/>
         </w:rPr>
@@ -113,7 +111,7 @@
     </w:p>
     <w:p>
       <w:pPr>
-        <w:pStyle w:val="Heading1"/>
+        <w:pStyle w:val="Titre1"/>
         <w:rPr>
           <w:lang w:val="en-US"/>
         </w:rPr>
@@ -145,15 +143,15 @@
     </w:p>
     <w:p>
       <w:pPr>
-        <w:pStyle w:val="NoSpacing"/>
-        <w:rPr>
-          <w:lang w:val="en-US"/>
-        </w:rPr>
-      </w:pPr>
-    </w:p>
-    <w:p>
-      <w:pPr>
-        <w:pStyle w:val="Heading2"/>
+        <w:pStyle w:val="Sansinterligne"/>
+        <w:rPr>
+          <w:lang w:val="en-US"/>
+        </w:rPr>
+      </w:pPr>
+    </w:p>
+    <w:p>
+      <w:pPr>
+        <w:pStyle w:val="Titre2"/>
         <w:rPr>
           <w:lang w:val="en-US"/>
         </w:rPr>
@@ -167,15 +165,15 @@
     </w:p>
     <w:p>
       <w:pPr>
-        <w:pStyle w:val="NoSpacing"/>
-        <w:rPr>
-          <w:lang w:val="en-US"/>
-        </w:rPr>
-      </w:pPr>
-    </w:p>
-    <w:p>
-      <w:pPr>
-        <w:pStyle w:val="NoSpacing"/>
+        <w:pStyle w:val="Sansinterligne"/>
+        <w:rPr>
+          <w:lang w:val="en-US"/>
+        </w:rPr>
+      </w:pPr>
+    </w:p>
+    <w:p>
+      <w:pPr>
+        <w:pStyle w:val="Sansinterligne"/>
         <w:rPr>
           <w:lang w:val="en-US"/>
         </w:rPr>
@@ -207,7 +205,7 @@
     </w:p>
     <w:p>
       <w:pPr>
-        <w:pStyle w:val="NoSpacing"/>
+        <w:pStyle w:val="Sansinterligne"/>
         <w:rPr>
           <w:lang w:val="en-US"/>
         </w:rPr>
@@ -227,15 +225,15 @@
     </w:p>
     <w:p>
       <w:pPr>
-        <w:pStyle w:val="NoSpacing"/>
-        <w:rPr>
-          <w:lang w:val="en-US"/>
-        </w:rPr>
-      </w:pPr>
-    </w:p>
-    <w:p>
-      <w:pPr>
-        <w:pStyle w:val="NoSpacing"/>
+        <w:pStyle w:val="Sansinterligne"/>
+        <w:rPr>
+          <w:lang w:val="en-US"/>
+        </w:rPr>
+      </w:pPr>
+    </w:p>
+    <w:p>
+      <w:pPr>
+        <w:pStyle w:val="Sansinterligne"/>
         <w:rPr>
           <w:lang w:val="en-US"/>
         </w:rPr>
@@ -273,7 +271,7 @@
     </w:p>
     <w:p>
       <w:pPr>
-        <w:pStyle w:val="NoSpacing"/>
+        <w:pStyle w:val="Sansinterligne"/>
         <w:numPr>
           <w:ilvl w:val="0"/>
           <w:numId w:val="1"/>
@@ -297,7 +295,7 @@
     </w:p>
     <w:p>
       <w:pPr>
-        <w:pStyle w:val="NoSpacing"/>
+        <w:pStyle w:val="Sansinterligne"/>
         <w:numPr>
           <w:ilvl w:val="0"/>
           <w:numId w:val="1"/>
@@ -339,7 +337,7 @@
     </w:p>
     <w:p>
       <w:pPr>
-        <w:pStyle w:val="NoSpacing"/>
+        <w:pStyle w:val="Sansinterligne"/>
         <w:numPr>
           <w:ilvl w:val="0"/>
           <w:numId w:val="1"/>
@@ -363,7 +361,7 @@
     </w:p>
     <w:p>
       <w:pPr>
-        <w:pStyle w:val="NoSpacing"/>
+        <w:pStyle w:val="Sansinterligne"/>
         <w:numPr>
           <w:ilvl w:val="0"/>
           <w:numId w:val="1"/>
@@ -381,7 +379,7 @@
     </w:p>
     <w:p>
       <w:pPr>
-        <w:pStyle w:val="NoSpacing"/>
+        <w:pStyle w:val="Sansinterligne"/>
         <w:numPr>
           <w:ilvl w:val="0"/>
           <w:numId w:val="1"/>
@@ -399,7 +397,7 @@
     </w:p>
     <w:p>
       <w:pPr>
-        <w:pStyle w:val="NoSpacing"/>
+        <w:pStyle w:val="Sansinterligne"/>
         <w:numPr>
           <w:ilvl w:val="0"/>
           <w:numId w:val="1"/>
@@ -489,15 +487,15 @@
     </w:p>
     <w:p>
       <w:pPr>
-        <w:pStyle w:val="NoSpacing"/>
-        <w:rPr>
-          <w:lang w:val="en-US"/>
-        </w:rPr>
-      </w:pPr>
-    </w:p>
-    <w:p>
-      <w:pPr>
-        <w:pStyle w:val="NoSpacing"/>
+        <w:pStyle w:val="Sansinterligne"/>
+        <w:rPr>
+          <w:lang w:val="en-US"/>
+        </w:rPr>
+      </w:pPr>
+    </w:p>
+    <w:p>
+      <w:pPr>
+        <w:pStyle w:val="Sansinterligne"/>
         <w:rPr>
           <w:lang w:val="en-US"/>
         </w:rPr>
@@ -655,7 +653,7 @@
     </w:p>
     <w:p>
       <w:pPr>
-        <w:pStyle w:val="NoSpacing"/>
+        <w:pStyle w:val="Sansinterligne"/>
         <w:rPr>
           <w:lang w:val="en-US"/>
         </w:rPr>
@@ -705,15 +703,15 @@
     </w:p>
     <w:p>
       <w:pPr>
-        <w:pStyle w:val="NoSpacing"/>
-        <w:rPr>
-          <w:lang w:val="en-US"/>
-        </w:rPr>
-      </w:pPr>
-    </w:p>
-    <w:p>
-      <w:pPr>
-        <w:pStyle w:val="NoSpacing"/>
+        <w:pStyle w:val="Sansinterligne"/>
+        <w:rPr>
+          <w:lang w:val="en-US"/>
+        </w:rPr>
+      </w:pPr>
+    </w:p>
+    <w:p>
+      <w:pPr>
+        <w:pStyle w:val="Sansinterligne"/>
         <w:rPr>
           <w:lang w:val="en-US"/>
         </w:rPr>
@@ -763,15 +761,15 @@
     </w:p>
     <w:p>
       <w:pPr>
-        <w:pStyle w:val="NoSpacing"/>
-        <w:rPr>
-          <w:lang w:val="en-US"/>
-        </w:rPr>
-      </w:pPr>
-    </w:p>
-    <w:p>
-      <w:pPr>
-        <w:pStyle w:val="Heading2"/>
+        <w:pStyle w:val="Sansinterligne"/>
+        <w:rPr>
+          <w:lang w:val="en-US"/>
+        </w:rPr>
+      </w:pPr>
+    </w:p>
+    <w:p>
+      <w:pPr>
+        <w:pStyle w:val="Titre2"/>
         <w:rPr>
           <w:lang w:val="en-US"/>
         </w:rPr>
@@ -785,15 +783,15 @@
     </w:p>
     <w:p>
       <w:pPr>
-        <w:pStyle w:val="NoSpacing"/>
-        <w:rPr>
-          <w:lang w:val="en-US"/>
-        </w:rPr>
-      </w:pPr>
-    </w:p>
-    <w:p>
-      <w:pPr>
-        <w:pStyle w:val="NoSpacing"/>
+        <w:pStyle w:val="Sansinterligne"/>
+        <w:rPr>
+          <w:lang w:val="en-US"/>
+        </w:rPr>
+      </w:pPr>
+    </w:p>
+    <w:p>
+      <w:pPr>
+        <w:pStyle w:val="Sansinterligne"/>
         <w:rPr>
           <w:lang w:val="en-US"/>
         </w:rPr>
@@ -807,15 +805,15 @@
     </w:p>
     <w:p>
       <w:pPr>
-        <w:pStyle w:val="NoSpacing"/>
-        <w:rPr>
-          <w:lang w:val="en-US"/>
-        </w:rPr>
-      </w:pPr>
-    </w:p>
-    <w:p>
-      <w:pPr>
-        <w:pStyle w:val="NoSpacing"/>
+        <w:pStyle w:val="Sansinterligne"/>
+        <w:rPr>
+          <w:lang w:val="en-US"/>
+        </w:rPr>
+      </w:pPr>
+    </w:p>
+    <w:p>
+      <w:pPr>
+        <w:pStyle w:val="Sansinterligne"/>
         <w:rPr>
           <w:lang w:val="en-US"/>
         </w:rPr>
@@ -836,7 +834,7 @@
     </w:p>
     <w:p>
       <w:pPr>
-        <w:pStyle w:val="NoSpacing"/>
+        <w:pStyle w:val="Sansinterligne"/>
         <w:numPr>
           <w:ilvl w:val="0"/>
           <w:numId w:val="15"/>
@@ -860,7 +858,7 @@
     </w:p>
     <w:p>
       <w:pPr>
-        <w:pStyle w:val="NoSpacing"/>
+        <w:pStyle w:val="Sansinterligne"/>
         <w:numPr>
           <w:ilvl w:val="0"/>
           <w:numId w:val="15"/>
@@ -890,7 +888,7 @@
     </w:p>
     <w:p>
       <w:pPr>
-        <w:pStyle w:val="NoSpacing"/>
+        <w:pStyle w:val="Sansinterligne"/>
         <w:numPr>
           <w:ilvl w:val="0"/>
           <w:numId w:val="15"/>
@@ -908,7 +906,7 @@
     </w:p>
     <w:p>
       <w:pPr>
-        <w:pStyle w:val="NoSpacing"/>
+        <w:pStyle w:val="Sansinterligne"/>
         <w:numPr>
           <w:ilvl w:val="0"/>
           <w:numId w:val="15"/>
@@ -938,15 +936,15 @@
     </w:p>
     <w:p>
       <w:pPr>
-        <w:pStyle w:val="NoSpacing"/>
-        <w:rPr>
-          <w:lang w:val="en-US"/>
-        </w:rPr>
-      </w:pPr>
-    </w:p>
-    <w:p>
-      <w:pPr>
-        <w:pStyle w:val="NoSpacing"/>
+        <w:pStyle w:val="Sansinterligne"/>
+        <w:rPr>
+          <w:lang w:val="en-US"/>
+        </w:rPr>
+      </w:pPr>
+    </w:p>
+    <w:p>
+      <w:pPr>
+        <w:pStyle w:val="Sansinterligne"/>
         <w:rPr>
           <w:lang w:val="en-US"/>
         </w:rPr>
@@ -960,7 +958,7 @@
     </w:p>
     <w:p>
       <w:pPr>
-        <w:pStyle w:val="NoSpacing"/>
+        <w:pStyle w:val="Sansinterligne"/>
         <w:numPr>
           <w:ilvl w:val="0"/>
           <w:numId w:val="16"/>
@@ -978,7 +976,7 @@
     </w:p>
     <w:p>
       <w:pPr>
-        <w:pStyle w:val="NoSpacing"/>
+        <w:pStyle w:val="Sansinterligne"/>
         <w:numPr>
           <w:ilvl w:val="0"/>
           <w:numId w:val="16"/>
@@ -996,7 +994,7 @@
     </w:p>
     <w:p>
       <w:pPr>
-        <w:pStyle w:val="NoSpacing"/>
+        <w:pStyle w:val="Sansinterligne"/>
         <w:numPr>
           <w:ilvl w:val="0"/>
           <w:numId w:val="16"/>
@@ -1014,7 +1012,7 @@
     </w:p>
     <w:p>
       <w:pPr>
-        <w:pStyle w:val="NoSpacing"/>
+        <w:pStyle w:val="Sansinterligne"/>
         <w:numPr>
           <w:ilvl w:val="0"/>
           <w:numId w:val="16"/>
@@ -1032,7 +1030,7 @@
     </w:p>
     <w:p>
       <w:pPr>
-        <w:pStyle w:val="NoSpacing"/>
+        <w:pStyle w:val="Sansinterligne"/>
         <w:numPr>
           <w:ilvl w:val="0"/>
           <w:numId w:val="16"/>
@@ -1063,7 +1061,7 @@
     </w:p>
     <w:p>
       <w:pPr>
-        <w:pStyle w:val="NoSpacing"/>
+        <w:pStyle w:val="Sansinterligne"/>
         <w:numPr>
           <w:ilvl w:val="0"/>
           <w:numId w:val="16"/>
@@ -1081,7 +1079,7 @@
     </w:p>
     <w:p>
       <w:pPr>
-        <w:pStyle w:val="NoSpacing"/>
+        <w:pStyle w:val="Sansinterligne"/>
         <w:numPr>
           <w:ilvl w:val="0"/>
           <w:numId w:val="16"/>
@@ -1099,7 +1097,7 @@
     </w:p>
     <w:p>
       <w:pPr>
-        <w:pStyle w:val="NoSpacing"/>
+        <w:pStyle w:val="Sansinterligne"/>
         <w:numPr>
           <w:ilvl w:val="0"/>
           <w:numId w:val="16"/>
@@ -1114,10 +1112,10 @@
         </w:rPr>
         <w:t xml:space="preserve">User agent will be redirected to the callback url </w:t>
       </w:r>
-      <w:hyperlink r:id="rId6" w:history="1">
+      <w:hyperlink r:id="rId5" w:history="1">
         <w:r>
           <w:rPr>
-            <w:rStyle w:val="Hyperlink"/>
+            <w:rStyle w:val="Lienhypertexte"/>
             <w:lang w:val="en-US"/>
           </w:rPr>
           <w:t>http://localhost:8080</w:t>
@@ -1132,15 +1130,15 @@
     </w:p>
     <w:p>
       <w:pPr>
-        <w:pStyle w:val="NoSpacing"/>
-        <w:rPr>
-          <w:lang w:val="en-US"/>
-        </w:rPr>
-      </w:pPr>
-    </w:p>
-    <w:p>
-      <w:pPr>
-        <w:pStyle w:val="NoSpacing"/>
+        <w:pStyle w:val="Sansinterligne"/>
+        <w:rPr>
+          <w:lang w:val="en-US"/>
+        </w:rPr>
+      </w:pPr>
+    </w:p>
+    <w:p>
+      <w:pPr>
+        <w:pStyle w:val="Sansinterligne"/>
         <w:rPr>
           <w:lang w:val="en-US"/>
         </w:rPr>
@@ -1154,15 +1152,15 @@
     </w:p>
     <w:p>
       <w:pPr>
-        <w:pStyle w:val="NoSpacing"/>
-        <w:rPr>
-          <w:lang w:val="en-US"/>
-        </w:rPr>
-      </w:pPr>
-    </w:p>
-    <w:p>
-      <w:pPr>
-        <w:pStyle w:val="NoSpacing"/>
+        <w:pStyle w:val="Sansinterligne"/>
+        <w:rPr>
+          <w:lang w:val="en-US"/>
+        </w:rPr>
+      </w:pPr>
+    </w:p>
+    <w:p>
+      <w:pPr>
+        <w:pStyle w:val="Sansinterligne"/>
         <w:rPr>
           <w:lang w:val="en-US"/>
         </w:rPr>
@@ -1182,15 +1180,15 @@
     </w:p>
     <w:p>
       <w:pPr>
-        <w:pStyle w:val="NoSpacing"/>
-        <w:rPr>
-          <w:lang w:val="en-US"/>
-        </w:rPr>
-      </w:pPr>
-    </w:p>
-    <w:p>
-      <w:pPr>
-        <w:pStyle w:val="Heading2"/>
+        <w:pStyle w:val="Sansinterligne"/>
+        <w:rPr>
+          <w:lang w:val="en-US"/>
+        </w:rPr>
+      </w:pPr>
+    </w:p>
+    <w:p>
+      <w:pPr>
+        <w:pStyle w:val="Titre2"/>
         <w:rPr>
           <w:lang w:val="en-US"/>
         </w:rPr>
@@ -1222,15 +1220,15 @@
     </w:p>
     <w:p>
       <w:pPr>
-        <w:pStyle w:val="NoSpacing"/>
-        <w:rPr>
-          <w:lang w:val="en-US"/>
-        </w:rPr>
-      </w:pPr>
-    </w:p>
-    <w:p>
-      <w:pPr>
-        <w:pStyle w:val="NoSpacing"/>
+        <w:pStyle w:val="Sansinterligne"/>
+        <w:rPr>
+          <w:lang w:val="en-US"/>
+        </w:rPr>
+      </w:pPr>
+    </w:p>
+    <w:p>
+      <w:pPr>
+        <w:pStyle w:val="Sansinterligne"/>
         <w:rPr>
           <w:lang w:val="en-US"/>
         </w:rPr>
@@ -1275,15 +1273,15 @@
     </w:p>
     <w:p>
       <w:pPr>
-        <w:pStyle w:val="NoSpacing"/>
-        <w:rPr>
-          <w:lang w:val="en-US"/>
-        </w:rPr>
-      </w:pPr>
-    </w:p>
-    <w:p>
-      <w:pPr>
-        <w:pStyle w:val="NoSpacing"/>
+        <w:pStyle w:val="Sansinterligne"/>
+        <w:rPr>
+          <w:lang w:val="en-US"/>
+        </w:rPr>
+      </w:pPr>
+    </w:p>
+    <w:p>
+      <w:pPr>
+        <w:pStyle w:val="Sansinterligne"/>
         <w:rPr>
           <w:lang w:val="en-US"/>
         </w:rPr>
@@ -1303,7 +1301,7 @@
     </w:p>
     <w:p>
       <w:pPr>
-        <w:pStyle w:val="NoSpacing"/>
+        <w:pStyle w:val="Sansinterligne"/>
         <w:numPr>
           <w:ilvl w:val="0"/>
           <w:numId w:val="18"/>
@@ -1321,7 +1319,7 @@
     </w:p>
     <w:p>
       <w:pPr>
-        <w:pStyle w:val="NoSpacing"/>
+        <w:pStyle w:val="Sansinterligne"/>
         <w:numPr>
           <w:ilvl w:val="0"/>
           <w:numId w:val="18"/>
@@ -1351,7 +1349,7 @@
     </w:p>
     <w:p>
       <w:pPr>
-        <w:pStyle w:val="NoSpacing"/>
+        <w:pStyle w:val="Sansinterligne"/>
         <w:numPr>
           <w:ilvl w:val="0"/>
           <w:numId w:val="18"/>
@@ -1381,7 +1379,7 @@
     </w:p>
     <w:p>
       <w:pPr>
-        <w:pStyle w:val="NoSpacing"/>
+        <w:pStyle w:val="Sansinterligne"/>
         <w:numPr>
           <w:ilvl w:val="0"/>
           <w:numId w:val="18"/>
@@ -1453,15 +1451,15 @@
     </w:p>
     <w:p>
       <w:pPr>
-        <w:pStyle w:val="NoSpacing"/>
-        <w:rPr>
-          <w:lang w:val="en-US"/>
-        </w:rPr>
-      </w:pPr>
-    </w:p>
-    <w:p>
-      <w:pPr>
-        <w:pStyle w:val="NoSpacing"/>
+        <w:pStyle w:val="Sansinterligne"/>
+        <w:rPr>
+          <w:lang w:val="en-US"/>
+        </w:rPr>
+      </w:pPr>
+    </w:p>
+    <w:p>
+      <w:pPr>
+        <w:pStyle w:val="Sansinterligne"/>
         <w:rPr>
           <w:i/>
           <w:lang w:val="en-US"/>
@@ -1484,15 +1482,15 @@
     </w:p>
     <w:p>
       <w:pPr>
-        <w:pStyle w:val="NoSpacing"/>
-        <w:rPr>
-          <w:lang w:val="en-US"/>
-        </w:rPr>
-      </w:pPr>
-    </w:p>
-    <w:p>
-      <w:pPr>
-        <w:pStyle w:val="NoSpacing"/>
+        <w:pStyle w:val="Sansinterligne"/>
+        <w:rPr>
+          <w:lang w:val="en-US"/>
+        </w:rPr>
+      </w:pPr>
+    </w:p>
+    <w:p>
+      <w:pPr>
+        <w:pStyle w:val="Sansinterligne"/>
         <w:numPr>
           <w:ilvl w:val="0"/>
           <w:numId w:val="18"/>
@@ -1511,7 +1509,7 @@
     </w:p>
     <w:p>
       <w:pPr>
-        <w:pStyle w:val="NoSpacing"/>
+        <w:pStyle w:val="Sansinterligne"/>
         <w:numPr>
           <w:ilvl w:val="0"/>
           <w:numId w:val="18"/>
@@ -1529,7 +1527,7 @@
     </w:p>
     <w:p>
       <w:pPr>
-        <w:pStyle w:val="NoSpacing"/>
+        <w:pStyle w:val="Sansinterligne"/>
         <w:numPr>
           <w:ilvl w:val="0"/>
           <w:numId w:val="18"/>
@@ -1571,15 +1569,15 @@
     </w:p>
     <w:p>
       <w:pPr>
-        <w:pStyle w:val="NoSpacing"/>
-        <w:rPr>
-          <w:lang w:val="en-US"/>
-        </w:rPr>
-      </w:pPr>
-    </w:p>
-    <w:p>
-      <w:pPr>
-        <w:pStyle w:val="NoSpacing"/>
+        <w:pStyle w:val="Sansinterligne"/>
+        <w:rPr>
+          <w:lang w:val="en-US"/>
+        </w:rPr>
+      </w:pPr>
+    </w:p>
+    <w:p>
+      <w:pPr>
+        <w:pStyle w:val="Sansinterligne"/>
         <w:rPr>
           <w:lang w:val="en-US"/>
         </w:rPr>
@@ -1611,15 +1609,15 @@
     </w:p>
     <w:p>
       <w:pPr>
-        <w:pStyle w:val="NoSpacing"/>
-        <w:rPr>
-          <w:lang w:val="en-US"/>
-        </w:rPr>
-      </w:pPr>
-    </w:p>
-    <w:p>
-      <w:pPr>
-        <w:pStyle w:val="NoSpacing"/>
+        <w:pStyle w:val="Sansinterligne"/>
+        <w:rPr>
+          <w:lang w:val="en-US"/>
+        </w:rPr>
+      </w:pPr>
+    </w:p>
+    <w:p>
+      <w:pPr>
+        <w:pStyle w:val="Sansinterligne"/>
         <w:rPr>
           <w:i/>
           <w:lang w:val="en-US"/>
@@ -1635,15 +1633,15 @@
     </w:p>
     <w:p>
       <w:pPr>
-        <w:pStyle w:val="NoSpacing"/>
-        <w:rPr>
-          <w:lang w:val="en-US"/>
-        </w:rPr>
-      </w:pPr>
-    </w:p>
-    <w:p>
-      <w:pPr>
-        <w:pStyle w:val="NoSpacing"/>
+        <w:pStyle w:val="Sansinterligne"/>
+        <w:rPr>
+          <w:lang w:val="en-US"/>
+        </w:rPr>
+      </w:pPr>
+    </w:p>
+    <w:p>
+      <w:pPr>
+        <w:pStyle w:val="Sansinterligne"/>
         <w:rPr>
           <w:lang w:val="en-US"/>
         </w:rPr>
@@ -1669,7 +1667,7 @@
     </w:p>
     <w:p>
       <w:pPr>
-        <w:pStyle w:val="NoSpacing"/>
+        <w:pStyle w:val="Sansinterligne"/>
         <w:rPr>
           <w:lang w:val="en-US"/>
         </w:rPr>
@@ -1677,7 +1675,7 @@
     </w:p>
     <w:tbl>
       <w:tblPr>
-        <w:tblStyle w:val="TableGrid"/>
+        <w:tblStyle w:val="Grilledutableau"/>
         <w:tblW w:w="0" w:type="auto"/>
         <w:tblLook w:val="04A0" w:firstRow="1" w:lastRow="0" w:firstColumn="1" w:lastColumn="0" w:noHBand="0" w:noVBand="1"/>
       </w:tblPr>
@@ -1692,7 +1690,7 @@
           </w:tcPr>
           <w:p>
             <w:pPr>
-              <w:pStyle w:val="NoSpacing"/>
+              <w:pStyle w:val="Sansinterligne"/>
               <w:rPr>
                 <w:lang w:val="en-US"/>
               </w:rPr>
@@ -1706,7 +1704,7 @@
           </w:p>
           <w:p>
             <w:pPr>
-              <w:pStyle w:val="NoSpacing"/>
+              <w:pStyle w:val="Sansinterligne"/>
               <w:rPr>
                 <w:lang w:val="en-US"/>
               </w:rPr>
@@ -1720,7 +1718,7 @@
           </w:p>
           <w:p>
             <w:pPr>
-              <w:pStyle w:val="NoSpacing"/>
+              <w:pStyle w:val="Sansinterligne"/>
               <w:rPr>
                 <w:lang w:val="en-US"/>
               </w:rPr>
@@ -1734,7 +1732,7 @@
           </w:p>
           <w:p>
             <w:pPr>
-              <w:pStyle w:val="NoSpacing"/>
+              <w:pStyle w:val="Sansinterligne"/>
               <w:rPr>
                 <w:lang w:val="en-US"/>
               </w:rPr>
@@ -1748,7 +1746,7 @@
           </w:p>
           <w:p>
             <w:pPr>
-              <w:pStyle w:val="NoSpacing"/>
+              <w:pStyle w:val="Sansinterligne"/>
               <w:rPr>
                 <w:lang w:val="en-US"/>
               </w:rPr>
@@ -1762,7 +1760,7 @@
           </w:p>
           <w:p>
             <w:pPr>
-              <w:pStyle w:val="NoSpacing"/>
+              <w:pStyle w:val="Sansinterligne"/>
               <w:rPr>
                 <w:lang w:val="en-US"/>
               </w:rPr>
@@ -1776,7 +1774,7 @@
           </w:p>
           <w:p>
             <w:pPr>
-              <w:pStyle w:val="NoSpacing"/>
+              <w:pStyle w:val="Sansinterligne"/>
               <w:rPr>
                 <w:lang w:val="en-US"/>
               </w:rPr>
@@ -1790,7 +1788,7 @@
           </w:p>
           <w:p>
             <w:pPr>
-              <w:pStyle w:val="NoSpacing"/>
+              <w:pStyle w:val="Sansinterligne"/>
               <w:rPr>
                 <w:lang w:val="en-US"/>
               </w:rPr>
@@ -1804,7 +1802,7 @@
           </w:p>
           <w:p>
             <w:pPr>
-              <w:pStyle w:val="NoSpacing"/>
+              <w:pStyle w:val="Sansinterligne"/>
               <w:rPr>
                 <w:lang w:val="en-US"/>
               </w:rPr>
@@ -1818,7 +1816,7 @@
           </w:p>
           <w:p>
             <w:pPr>
-              <w:pStyle w:val="NoSpacing"/>
+              <w:pStyle w:val="Sansinterligne"/>
               <w:rPr>
                 <w:lang w:val="en-US"/>
               </w:rPr>
@@ -1832,7 +1830,7 @@
           </w:p>
           <w:p>
             <w:pPr>
-              <w:pStyle w:val="NoSpacing"/>
+              <w:pStyle w:val="Sansinterligne"/>
               <w:rPr>
                 <w:lang w:val="en-US"/>
               </w:rPr>
@@ -1846,7 +1844,7 @@
           </w:p>
           <w:p>
             <w:pPr>
-              <w:pStyle w:val="NoSpacing"/>
+              <w:pStyle w:val="Sansinterligne"/>
               <w:rPr>
                 <w:lang w:val="en-US"/>
               </w:rPr>
@@ -1860,7 +1858,7 @@
           </w:p>
           <w:p>
             <w:pPr>
-              <w:pStyle w:val="NoSpacing"/>
+              <w:pStyle w:val="Sansinterligne"/>
               <w:rPr>
                 <w:lang w:val="en-US"/>
               </w:rPr>
@@ -1874,7 +1872,7 @@
           </w:p>
           <w:p>
             <w:pPr>
-              <w:pStyle w:val="NoSpacing"/>
+              <w:pStyle w:val="Sansinterligne"/>
               <w:rPr>
                 <w:lang w:val="en-US"/>
               </w:rPr>
@@ -1888,7 +1886,7 @@
           </w:p>
           <w:p>
             <w:pPr>
-              <w:pStyle w:val="NoSpacing"/>
+              <w:pStyle w:val="Sansinterligne"/>
               <w:rPr>
                 <w:lang w:val="en-US"/>
               </w:rPr>
@@ -1902,7 +1900,7 @@
           </w:p>
           <w:p>
             <w:pPr>
-              <w:pStyle w:val="NoSpacing"/>
+              <w:pStyle w:val="Sansinterligne"/>
               <w:rPr>
                 <w:lang w:val="en-US"/>
               </w:rPr>
@@ -1916,7 +1914,7 @@
           </w:p>
           <w:p>
             <w:pPr>
-              <w:pStyle w:val="NoSpacing"/>
+              <w:pStyle w:val="Sansinterligne"/>
               <w:rPr>
                 <w:lang w:val="en-US"/>
               </w:rPr>
@@ -1930,7 +1928,7 @@
           </w:p>
           <w:p>
             <w:pPr>
-              <w:pStyle w:val="NoSpacing"/>
+              <w:pStyle w:val="Sansinterligne"/>
               <w:rPr>
                 <w:lang w:val="en-US"/>
               </w:rPr>
@@ -1944,7 +1942,7 @@
           </w:p>
           <w:p>
             <w:pPr>
-              <w:pStyle w:val="NoSpacing"/>
+              <w:pStyle w:val="Sansinterligne"/>
               <w:rPr>
                 <w:lang w:val="en-US"/>
               </w:rPr>
@@ -1958,7 +1956,7 @@
           </w:p>
           <w:p>
             <w:pPr>
-              <w:pStyle w:val="NoSpacing"/>
+              <w:pStyle w:val="Sansinterligne"/>
               <w:rPr>
                 <w:lang w:val="en-US"/>
               </w:rPr>
@@ -1972,7 +1970,7 @@
           </w:p>
           <w:p>
             <w:pPr>
-              <w:pStyle w:val="NoSpacing"/>
+              <w:pStyle w:val="Sansinterligne"/>
               <w:rPr>
                 <w:lang w:val="en-US"/>
               </w:rPr>
@@ -1986,7 +1984,7 @@
           </w:p>
           <w:p>
             <w:pPr>
-              <w:pStyle w:val="NoSpacing"/>
+              <w:pStyle w:val="Sansinterligne"/>
               <w:rPr>
                 <w:lang w:val="en-US"/>
               </w:rPr>
@@ -2000,7 +1998,7 @@
           </w:p>
           <w:p>
             <w:pPr>
-              <w:pStyle w:val="NoSpacing"/>
+              <w:pStyle w:val="Sansinterligne"/>
               <w:rPr>
                 <w:lang w:val="en-US"/>
               </w:rPr>
@@ -2020,7 +2018,7 @@
           </w:p>
           <w:p>
             <w:pPr>
-              <w:pStyle w:val="NoSpacing"/>
+              <w:pStyle w:val="Sansinterligne"/>
               <w:rPr>
                 <w:lang w:val="en-US"/>
               </w:rPr>
@@ -2034,7 +2032,7 @@
           </w:p>
           <w:p>
             <w:pPr>
-              <w:pStyle w:val="NoSpacing"/>
+              <w:pStyle w:val="Sansinterligne"/>
               <w:rPr>
                 <w:lang w:val="en-US"/>
               </w:rPr>
@@ -2048,7 +2046,7 @@
           </w:p>
           <w:p>
             <w:pPr>
-              <w:pStyle w:val="NoSpacing"/>
+              <w:pStyle w:val="Sansinterligne"/>
               <w:rPr>
                 <w:lang w:val="en-US"/>
               </w:rPr>
@@ -2062,7 +2060,7 @@
           </w:p>
           <w:p>
             <w:pPr>
-              <w:pStyle w:val="NoSpacing"/>
+              <w:pStyle w:val="Sansinterligne"/>
               <w:rPr>
                 <w:lang w:val="en-US"/>
               </w:rPr>
@@ -2076,7 +2074,7 @@
           </w:p>
           <w:p>
             <w:pPr>
-              <w:pStyle w:val="NoSpacing"/>
+              <w:pStyle w:val="Sansinterligne"/>
               <w:rPr>
                 <w:lang w:val="en-US"/>
               </w:rPr>
@@ -2096,7 +2094,7 @@
           </w:p>
           <w:p>
             <w:pPr>
-              <w:pStyle w:val="NoSpacing"/>
+              <w:pStyle w:val="Sansinterligne"/>
               <w:rPr>
                 <w:lang w:val="en-US"/>
               </w:rPr>
@@ -2110,7 +2108,7 @@
           </w:p>
           <w:p>
             <w:pPr>
-              <w:pStyle w:val="NoSpacing"/>
+              <w:pStyle w:val="Sansinterligne"/>
               <w:rPr>
                 <w:lang w:val="en-US"/>
               </w:rPr>
@@ -2124,7 +2122,7 @@
           </w:p>
           <w:p>
             <w:pPr>
-              <w:pStyle w:val="NoSpacing"/>
+              <w:pStyle w:val="Sansinterligne"/>
               <w:rPr>
                 <w:lang w:val="en-US"/>
               </w:rPr>
@@ -2138,7 +2136,7 @@
           </w:p>
           <w:p>
             <w:pPr>
-              <w:pStyle w:val="NoSpacing"/>
+              <w:pStyle w:val="Sansinterligne"/>
               <w:rPr>
                 <w:lang w:val="en-US"/>
               </w:rPr>
@@ -2152,7 +2150,7 @@
           </w:p>
           <w:p>
             <w:pPr>
-              <w:pStyle w:val="NoSpacing"/>
+              <w:pStyle w:val="Sansinterligne"/>
               <w:rPr>
                 <w:lang w:val="en-US"/>
               </w:rPr>
@@ -2171,7 +2169,7 @@
           </w:tcPr>
           <w:p>
             <w:pPr>
-              <w:pStyle w:val="NoSpacing"/>
+              <w:pStyle w:val="Sansinterligne"/>
               <w:rPr>
                 <w:lang w:val="en-US"/>
               </w:rPr>
@@ -2185,7 +2183,7 @@
           </w:p>
           <w:p>
             <w:pPr>
-              <w:pStyle w:val="NoSpacing"/>
+              <w:pStyle w:val="Sansinterligne"/>
               <w:rPr>
                 <w:lang w:val="en-US"/>
               </w:rPr>
@@ -2199,7 +2197,7 @@
           </w:p>
           <w:p>
             <w:pPr>
-              <w:pStyle w:val="NoSpacing"/>
+              <w:pStyle w:val="Sansinterligne"/>
               <w:rPr>
                 <w:lang w:val="en-US"/>
               </w:rPr>
@@ -2213,7 +2211,7 @@
           </w:p>
           <w:p>
             <w:pPr>
-              <w:pStyle w:val="NoSpacing"/>
+              <w:pStyle w:val="Sansinterligne"/>
               <w:rPr>
                 <w:lang w:val="en-US"/>
               </w:rPr>
@@ -2227,7 +2225,7 @@
           </w:p>
           <w:p>
             <w:pPr>
-              <w:pStyle w:val="NoSpacing"/>
+              <w:pStyle w:val="Sansinterligne"/>
               <w:rPr>
                 <w:lang w:val="en-US"/>
               </w:rPr>
@@ -2241,7 +2239,7 @@
           </w:p>
           <w:p>
             <w:pPr>
-              <w:pStyle w:val="NoSpacing"/>
+              <w:pStyle w:val="Sansinterligne"/>
               <w:rPr>
                 <w:lang w:val="en-US"/>
               </w:rPr>
@@ -2255,7 +2253,7 @@
           </w:p>
           <w:p>
             <w:pPr>
-              <w:pStyle w:val="NoSpacing"/>
+              <w:pStyle w:val="Sansinterligne"/>
               <w:rPr>
                 <w:lang w:val="en-US"/>
               </w:rPr>
@@ -2269,7 +2267,7 @@
           </w:p>
           <w:p>
             <w:pPr>
-              <w:pStyle w:val="NoSpacing"/>
+              <w:pStyle w:val="Sansinterligne"/>
               <w:rPr>
                 <w:lang w:val="en-US"/>
               </w:rPr>
@@ -2283,7 +2281,7 @@
           </w:p>
           <w:p>
             <w:pPr>
-              <w:pStyle w:val="NoSpacing"/>
+              <w:pStyle w:val="Sansinterligne"/>
               <w:rPr>
                 <w:lang w:val="en-US"/>
               </w:rPr>
@@ -2300,15 +2298,15 @@
     </w:tbl>
     <w:p>
       <w:pPr>
-        <w:pStyle w:val="NoSpacing"/>
-        <w:rPr>
-          <w:lang w:val="en-US"/>
-        </w:rPr>
-      </w:pPr>
-    </w:p>
-    <w:p>
-      <w:pPr>
-        <w:pStyle w:val="NoSpacing"/>
+        <w:pStyle w:val="Sansinterligne"/>
+        <w:rPr>
+          <w:lang w:val="en-US"/>
+        </w:rPr>
+      </w:pPr>
+    </w:p>
+    <w:p>
+      <w:pPr>
+        <w:pStyle w:val="Sansinterligne"/>
         <w:rPr>
           <w:lang w:val="en-US"/>
         </w:rPr>
@@ -2340,23 +2338,23 @@
     </w:p>
     <w:p>
       <w:pPr>
-        <w:pStyle w:val="NoSpacing"/>
-        <w:rPr>
-          <w:lang w:val="en-US"/>
-        </w:rPr>
-      </w:pPr>
-    </w:p>
-    <w:p>
-      <w:pPr>
-        <w:pStyle w:val="NoSpacing"/>
-        <w:rPr>
-          <w:lang w:val="en-US"/>
-        </w:rPr>
-      </w:pPr>
-    </w:p>
-    <w:p>
-      <w:pPr>
-        <w:pStyle w:val="NoSpacing"/>
+        <w:pStyle w:val="Sansinterligne"/>
+        <w:rPr>
+          <w:lang w:val="en-US"/>
+        </w:rPr>
+      </w:pPr>
+    </w:p>
+    <w:p>
+      <w:pPr>
+        <w:pStyle w:val="Sansinterligne"/>
+        <w:rPr>
+          <w:lang w:val="en-US"/>
+        </w:rPr>
+      </w:pPr>
+    </w:p>
+    <w:p>
+      <w:pPr>
+        <w:pStyle w:val="Sansinterligne"/>
         <w:rPr>
           <w:lang w:val="en-US"/>
         </w:rPr>
@@ -2370,7 +2368,7 @@
     </w:p>
     <w:p>
       <w:pPr>
-        <w:pStyle w:val="Heading1"/>
+        <w:pStyle w:val="Titre1"/>
         <w:rPr>
           <w:lang w:val="en-US"/>
         </w:rPr>
@@ -2385,15 +2383,15 @@
     </w:p>
     <w:p>
       <w:pPr>
-        <w:pStyle w:val="NoSpacing"/>
-        <w:rPr>
-          <w:lang w:val="en-US"/>
-        </w:rPr>
-      </w:pPr>
-    </w:p>
-    <w:p>
-      <w:pPr>
-        <w:pStyle w:val="Heading2"/>
+        <w:pStyle w:val="Sansinterligne"/>
+        <w:rPr>
+          <w:lang w:val="en-US"/>
+        </w:rPr>
+      </w:pPr>
+    </w:p>
+    <w:p>
+      <w:pPr>
+        <w:pStyle w:val="Titre2"/>
         <w:rPr>
           <w:lang w:val="en-US"/>
         </w:rPr>
@@ -2407,15 +2405,15 @@
     </w:p>
     <w:p>
       <w:pPr>
-        <w:pStyle w:val="NoSpacing"/>
-        <w:rPr>
-          <w:lang w:val="en-US"/>
-        </w:rPr>
-      </w:pPr>
-    </w:p>
-    <w:p>
-      <w:pPr>
-        <w:pStyle w:val="NoSpacing"/>
+        <w:pStyle w:val="Sansinterligne"/>
+        <w:rPr>
+          <w:lang w:val="en-US"/>
+        </w:rPr>
+      </w:pPr>
+    </w:p>
+    <w:p>
+      <w:pPr>
+        <w:pStyle w:val="Sansinterligne"/>
         <w:rPr>
           <w:lang w:val="en-US"/>
         </w:rPr>
@@ -2453,15 +2451,15 @@
     </w:p>
     <w:p>
       <w:pPr>
-        <w:pStyle w:val="NoSpacing"/>
-        <w:rPr>
-          <w:lang w:val="en-US"/>
-        </w:rPr>
-      </w:pPr>
-    </w:p>
-    <w:p>
-      <w:pPr>
-        <w:pStyle w:val="NoSpacing"/>
+        <w:pStyle w:val="Sansinterligne"/>
+        <w:rPr>
+          <w:lang w:val="en-US"/>
+        </w:rPr>
+      </w:pPr>
+    </w:p>
+    <w:p>
+      <w:pPr>
+        <w:pStyle w:val="Sansinterligne"/>
         <w:rPr>
           <w:lang w:val="en-US"/>
         </w:rPr>
@@ -2559,7 +2557,7 @@
     </w:p>
     <w:p>
       <w:pPr>
-        <w:pStyle w:val="NoSpacing"/>
+        <w:pStyle w:val="Sansinterligne"/>
         <w:numPr>
           <w:ilvl w:val="0"/>
           <w:numId w:val="8"/>
@@ -2631,7 +2629,7 @@
     </w:p>
     <w:p>
       <w:pPr>
-        <w:pStyle w:val="NoSpacing"/>
+        <w:pStyle w:val="Sansinterligne"/>
         <w:numPr>
           <w:ilvl w:val="0"/>
           <w:numId w:val="8"/>
@@ -2673,7 +2671,7 @@
     </w:p>
     <w:p>
       <w:pPr>
-        <w:pStyle w:val="NoSpacing"/>
+        <w:pStyle w:val="Sansinterligne"/>
         <w:rPr>
           <w:lang w:val="en-US"/>
         </w:rPr>
@@ -2717,15 +2715,15 @@
     </w:p>
     <w:p>
       <w:pPr>
-        <w:pStyle w:val="NoSpacing"/>
-        <w:rPr>
-          <w:lang w:val="en-US"/>
-        </w:rPr>
-      </w:pPr>
-    </w:p>
-    <w:p>
-      <w:pPr>
-        <w:pStyle w:val="NoSpacing"/>
+        <w:pStyle w:val="Sansinterligne"/>
+        <w:rPr>
+          <w:lang w:val="en-US"/>
+        </w:rPr>
+      </w:pPr>
+    </w:p>
+    <w:p>
+      <w:pPr>
+        <w:pStyle w:val="Sansinterligne"/>
         <w:rPr>
           <w:lang w:val="en-US"/>
         </w:rPr>
@@ -2745,15 +2743,15 @@
     </w:p>
     <w:p>
       <w:pPr>
-        <w:pStyle w:val="NoSpacing"/>
-        <w:rPr>
-          <w:lang w:val="en-US"/>
-        </w:rPr>
-      </w:pPr>
-    </w:p>
-    <w:p>
-      <w:pPr>
-        <w:pStyle w:val="NoSpacing"/>
+        <w:pStyle w:val="Sansinterligne"/>
+        <w:rPr>
+          <w:lang w:val="en-US"/>
+        </w:rPr>
+      </w:pPr>
+    </w:p>
+    <w:p>
+      <w:pPr>
+        <w:pStyle w:val="Sansinterligne"/>
         <w:rPr>
           <w:lang w:val="en-US"/>
         </w:rPr>
@@ -2767,7 +2765,7 @@
     </w:p>
     <w:p>
       <w:pPr>
-        <w:pStyle w:val="NoSpacing"/>
+        <w:pStyle w:val="Sansinterligne"/>
         <w:rPr>
           <w:lang w:val="en-US"/>
         </w:rPr>
@@ -2781,7 +2779,7 @@
     </w:p>
     <w:p>
       <w:pPr>
-        <w:pStyle w:val="NoSpacing"/>
+        <w:pStyle w:val="Sansinterligne"/>
         <w:rPr>
           <w:lang w:val="en-US"/>
         </w:rPr>
@@ -2809,7 +2807,7 @@
     </w:p>
     <w:p>
       <w:pPr>
-        <w:pStyle w:val="NoSpacing"/>
+        <w:pStyle w:val="Sansinterligne"/>
         <w:rPr>
           <w:lang w:val="en-US"/>
         </w:rPr>
@@ -2823,7 +2821,7 @@
     </w:p>
     <w:p>
       <w:pPr>
-        <w:pStyle w:val="NoSpacing"/>
+        <w:pStyle w:val="Sansinterligne"/>
         <w:rPr>
           <w:lang w:val="en-US"/>
         </w:rPr>
@@ -2837,7 +2835,7 @@
     </w:p>
     <w:p>
       <w:pPr>
-        <w:pStyle w:val="NoSpacing"/>
+        <w:pStyle w:val="Sansinterligne"/>
         <w:rPr>
           <w:lang w:val="en-US"/>
         </w:rPr>
@@ -2851,7 +2849,7 @@
     </w:p>
     <w:p>
       <w:pPr>
-        <w:pStyle w:val="NoSpacing"/>
+        <w:pStyle w:val="Sansinterligne"/>
         <w:rPr>
           <w:lang w:val="en-US"/>
         </w:rPr>
@@ -2879,7 +2877,7 @@
     </w:p>
     <w:p>
       <w:pPr>
-        <w:pStyle w:val="NoSpacing"/>
+        <w:pStyle w:val="Sansinterligne"/>
         <w:rPr>
           <w:lang w:val="en-US"/>
         </w:rPr>
@@ -2893,15 +2891,15 @@
     </w:p>
     <w:p>
       <w:pPr>
-        <w:pStyle w:val="NoSpacing"/>
-        <w:rPr>
-          <w:lang w:val="en-US"/>
-        </w:rPr>
-      </w:pPr>
-    </w:p>
-    <w:p>
-      <w:pPr>
-        <w:pStyle w:val="NoSpacing"/>
+        <w:pStyle w:val="Sansinterligne"/>
+        <w:rPr>
+          <w:lang w:val="en-US"/>
+        </w:rPr>
+      </w:pPr>
+    </w:p>
+    <w:p>
+      <w:pPr>
+        <w:pStyle w:val="Sansinterligne"/>
         <w:rPr>
           <w:lang w:val="en-US"/>
         </w:rPr>
@@ -2975,15 +2973,15 @@
     </w:p>
     <w:p>
       <w:pPr>
-        <w:pStyle w:val="NoSpacing"/>
-        <w:rPr>
-          <w:lang w:val="en-US"/>
-        </w:rPr>
-      </w:pPr>
-    </w:p>
-    <w:p>
-      <w:pPr>
-        <w:pStyle w:val="NoSpacing"/>
+        <w:pStyle w:val="Sansinterligne"/>
+        <w:rPr>
+          <w:lang w:val="en-US"/>
+        </w:rPr>
+      </w:pPr>
+    </w:p>
+    <w:p>
+      <w:pPr>
+        <w:pStyle w:val="Sansinterligne"/>
         <w:rPr>
           <w:lang w:val="en-US"/>
         </w:rPr>
@@ -3093,7 +3091,7 @@
     </w:p>
     <w:p>
       <w:pPr>
-        <w:pStyle w:val="NoSpacing"/>
+        <w:pStyle w:val="Sansinterligne"/>
         <w:rPr>
           <w:lang w:val="en-US"/>
         </w:rPr>
@@ -3101,7 +3099,7 @@
     </w:p>
     <w:tbl>
       <w:tblPr>
-        <w:tblStyle w:val="TableGrid"/>
+        <w:tblStyle w:val="Grilledutableau"/>
         <w:tblW w:w="0" w:type="auto"/>
         <w:tblLook w:val="04A0" w:firstRow="1" w:lastRow="0" w:firstColumn="1" w:lastColumn="0" w:noHBand="0" w:noVBand="1"/>
       </w:tblPr>
@@ -3116,7 +3114,7 @@
           </w:tcPr>
           <w:p>
             <w:pPr>
-              <w:pStyle w:val="NoSpacing"/>
+              <w:pStyle w:val="Sansinterligne"/>
               <w:jc w:val="center"/>
               <w:rPr>
                 <w:lang w:val="en-US"/>
@@ -3136,7 +3134,7 @@
           </w:tcPr>
           <w:p>
             <w:pPr>
-              <w:pStyle w:val="NoSpacing"/>
+              <w:pStyle w:val="Sansinterligne"/>
               <w:jc w:val="center"/>
               <w:rPr>
                 <w:lang w:val="en-US"/>
@@ -3158,7 +3156,7 @@
           </w:tcPr>
           <w:p>
             <w:pPr>
-              <w:pStyle w:val="NoSpacing"/>
+              <w:pStyle w:val="Sansinterligne"/>
               <w:rPr>
                 <w:lang w:val="en-US"/>
               </w:rPr>
@@ -3183,7 +3181,7 @@
           </w:tcPr>
           <w:p>
             <w:pPr>
-              <w:pStyle w:val="NoSpacing"/>
+              <w:pStyle w:val="Sansinterligne"/>
               <w:rPr>
                 <w:lang w:val="en-US"/>
               </w:rPr>
@@ -3204,7 +3202,7 @@
           </w:tcPr>
           <w:p>
             <w:pPr>
-              <w:pStyle w:val="NoSpacing"/>
+              <w:pStyle w:val="Sansinterligne"/>
               <w:rPr>
                 <w:lang w:val="en-US"/>
               </w:rPr>
@@ -3223,7 +3221,7 @@
           </w:tcPr>
           <w:p>
             <w:pPr>
-              <w:pStyle w:val="NoSpacing"/>
+              <w:pStyle w:val="Sansinterligne"/>
               <w:rPr>
                 <w:lang w:val="en-US"/>
               </w:rPr>
@@ -3244,7 +3242,7 @@
           </w:tcPr>
           <w:p>
             <w:pPr>
-              <w:pStyle w:val="NoSpacing"/>
+              <w:pStyle w:val="Sansinterligne"/>
               <w:rPr>
                 <w:lang w:val="en-US"/>
               </w:rPr>
@@ -3263,7 +3261,7 @@
           </w:tcPr>
           <w:p>
             <w:pPr>
-              <w:pStyle w:val="NoSpacing"/>
+              <w:pStyle w:val="Sansinterligne"/>
               <w:rPr>
                 <w:lang w:val="en-US"/>
               </w:rPr>
@@ -3284,7 +3282,7 @@
           </w:tcPr>
           <w:p>
             <w:pPr>
-              <w:pStyle w:val="NoSpacing"/>
+              <w:pStyle w:val="Sansinterligne"/>
               <w:rPr>
                 <w:lang w:val="en-US"/>
               </w:rPr>
@@ -3303,7 +3301,7 @@
           </w:tcPr>
           <w:p>
             <w:pPr>
-              <w:pStyle w:val="NoSpacing"/>
+              <w:pStyle w:val="Sansinterligne"/>
               <w:rPr>
                 <w:lang w:val="en-US"/>
               </w:rPr>
@@ -3324,7 +3322,7 @@
           </w:tcPr>
           <w:p>
             <w:pPr>
-              <w:pStyle w:val="NoSpacing"/>
+              <w:pStyle w:val="Sansinterligne"/>
               <w:rPr>
                 <w:lang w:val="en-US"/>
               </w:rPr>
@@ -3343,7 +3341,7 @@
           </w:tcPr>
           <w:p>
             <w:pPr>
-              <w:pStyle w:val="NoSpacing"/>
+              <w:pStyle w:val="Sansinterligne"/>
               <w:rPr>
                 <w:lang w:val="en-US"/>
               </w:rPr>
@@ -3364,7 +3362,7 @@
           </w:tcPr>
           <w:p>
             <w:pPr>
-              <w:pStyle w:val="NoSpacing"/>
+              <w:pStyle w:val="Sansinterligne"/>
               <w:rPr>
                 <w:lang w:val="en-US"/>
               </w:rPr>
@@ -3383,7 +3381,7 @@
           </w:tcPr>
           <w:p>
             <w:pPr>
-              <w:pStyle w:val="NoSpacing"/>
+              <w:pStyle w:val="Sansinterligne"/>
               <w:rPr>
                 <w:lang w:val="en-US"/>
               </w:rPr>
@@ -3404,7 +3402,7 @@
           </w:tcPr>
           <w:p>
             <w:pPr>
-              <w:pStyle w:val="NoSpacing"/>
+              <w:pStyle w:val="Sansinterligne"/>
               <w:rPr>
                 <w:lang w:val="en-US"/>
               </w:rPr>
@@ -3423,7 +3421,7 @@
           </w:tcPr>
           <w:p>
             <w:pPr>
-              <w:pStyle w:val="NoSpacing"/>
+              <w:pStyle w:val="Sansinterligne"/>
               <w:rPr>
                 <w:lang w:val="en-US"/>
               </w:rPr>
@@ -3444,7 +3442,7 @@
           </w:tcPr>
           <w:p>
             <w:pPr>
-              <w:pStyle w:val="NoSpacing"/>
+              <w:pStyle w:val="Sansinterligne"/>
               <w:rPr>
                 <w:lang w:val="en-US"/>
               </w:rPr>
@@ -3463,7 +3461,7 @@
           </w:tcPr>
           <w:p>
             <w:pPr>
-              <w:pStyle w:val="NoSpacing"/>
+              <w:pStyle w:val="Sansinterligne"/>
               <w:rPr>
                 <w:lang w:val="en-US"/>
               </w:rPr>
@@ -3484,7 +3482,7 @@
           </w:tcPr>
           <w:p>
             <w:pPr>
-              <w:pStyle w:val="NoSpacing"/>
+              <w:pStyle w:val="Sansinterligne"/>
               <w:rPr>
                 <w:lang w:val="en-US"/>
               </w:rPr>
@@ -3503,7 +3501,7 @@
           </w:tcPr>
           <w:p>
             <w:pPr>
-              <w:pStyle w:val="NoSpacing"/>
+              <w:pStyle w:val="Sansinterligne"/>
               <w:rPr>
                 <w:lang w:val="en-US"/>
               </w:rPr>
@@ -3520,15 +3518,15 @@
     </w:tbl>
     <w:p>
       <w:pPr>
-        <w:pStyle w:val="NoSpacing"/>
-        <w:rPr>
-          <w:lang w:val="en-US"/>
-        </w:rPr>
-      </w:pPr>
-    </w:p>
-    <w:p>
-      <w:pPr>
-        <w:pStyle w:val="NoSpacing"/>
+        <w:pStyle w:val="Sansinterligne"/>
+        <w:rPr>
+          <w:lang w:val="en-US"/>
+        </w:rPr>
+      </w:pPr>
+    </w:p>
+    <w:p>
+      <w:pPr>
+        <w:pStyle w:val="Sansinterligne"/>
         <w:rPr>
           <w:lang w:val="en-US"/>
         </w:rPr>
@@ -3638,7 +3636,7 @@
     </w:p>
     <w:p>
       <w:pPr>
-        <w:pStyle w:val="NoSpacing"/>
+        <w:pStyle w:val="Sansinterligne"/>
         <w:numPr>
           <w:ilvl w:val="0"/>
           <w:numId w:val="8"/>
@@ -3686,7 +3684,7 @@
     </w:p>
     <w:p>
       <w:pPr>
-        <w:pStyle w:val="NoSpacing"/>
+        <w:pStyle w:val="Sansinterligne"/>
         <w:numPr>
           <w:ilvl w:val="0"/>
           <w:numId w:val="8"/>
@@ -3735,7 +3733,7 @@
     </w:p>
     <w:p>
       <w:pPr>
-        <w:pStyle w:val="NoSpacing"/>
+        <w:pStyle w:val="Sansinterligne"/>
         <w:rPr>
           <w:lang w:val="en-US"/>
         </w:rPr>
@@ -3785,15 +3783,15 @@
     </w:p>
     <w:p>
       <w:pPr>
-        <w:pStyle w:val="NoSpacing"/>
-        <w:rPr>
-          <w:lang w:val="en-US"/>
-        </w:rPr>
-      </w:pPr>
-    </w:p>
-    <w:p>
-      <w:pPr>
-        <w:pStyle w:val="NoSpacing"/>
+        <w:pStyle w:val="Sansinterligne"/>
+        <w:rPr>
+          <w:lang w:val="en-US"/>
+        </w:rPr>
+      </w:pPr>
+    </w:p>
+    <w:p>
+      <w:pPr>
+        <w:pStyle w:val="Sansinterligne"/>
         <w:rPr>
           <w:lang w:val="en-US"/>
         </w:rPr>
@@ -3819,15 +3817,15 @@
     </w:p>
     <w:p>
       <w:pPr>
-        <w:pStyle w:val="NoSpacing"/>
-        <w:rPr>
-          <w:lang w:val="en-US"/>
-        </w:rPr>
-      </w:pPr>
-    </w:p>
-    <w:p>
-      <w:pPr>
-        <w:pStyle w:val="NoSpacing"/>
+        <w:pStyle w:val="Sansinterligne"/>
+        <w:rPr>
+          <w:lang w:val="en-US"/>
+        </w:rPr>
+      </w:pPr>
+    </w:p>
+    <w:p>
+      <w:pPr>
+        <w:pStyle w:val="Sansinterligne"/>
         <w:rPr>
           <w:lang w:val="en-US"/>
         </w:rPr>
@@ -3841,7 +3839,7 @@
     </w:p>
     <w:p>
       <w:pPr>
-        <w:pStyle w:val="NoSpacing"/>
+        <w:pStyle w:val="Sansinterligne"/>
         <w:rPr>
           <w:lang w:val="en-US"/>
         </w:rPr>
@@ -3855,7 +3853,7 @@
     </w:p>
     <w:p>
       <w:pPr>
-        <w:pStyle w:val="NoSpacing"/>
+        <w:pStyle w:val="Sansinterligne"/>
         <w:rPr>
           <w:lang w:val="en-US"/>
         </w:rPr>
@@ -3883,7 +3881,7 @@
     </w:p>
     <w:p>
       <w:pPr>
-        <w:pStyle w:val="NoSpacing"/>
+        <w:pStyle w:val="Sansinterligne"/>
         <w:rPr>
           <w:lang w:val="en-US"/>
         </w:rPr>
@@ -3897,7 +3895,7 @@
     </w:p>
     <w:p>
       <w:pPr>
-        <w:pStyle w:val="NoSpacing"/>
+        <w:pStyle w:val="Sansinterligne"/>
         <w:rPr>
           <w:lang w:val="en-US"/>
         </w:rPr>
@@ -3923,7 +3921,7 @@
     </w:p>
     <w:p>
       <w:pPr>
-        <w:pStyle w:val="NoSpacing"/>
+        <w:pStyle w:val="Sansinterligne"/>
         <w:rPr>
           <w:lang w:val="en-US"/>
         </w:rPr>
@@ -3943,7 +3941,7 @@
     </w:p>
     <w:p>
       <w:pPr>
-        <w:pStyle w:val="NoSpacing"/>
+        <w:pStyle w:val="Sansinterligne"/>
         <w:rPr>
           <w:lang w:val="en-US"/>
         </w:rPr>
@@ -3983,7 +3981,7 @@
     </w:p>
     <w:p>
       <w:pPr>
-        <w:pStyle w:val="NoSpacing"/>
+        <w:pStyle w:val="Sansinterligne"/>
         <w:rPr>
           <w:lang w:val="en-US"/>
         </w:rPr>
@@ -3997,15 +3995,15 @@
     </w:p>
     <w:p>
       <w:pPr>
-        <w:pStyle w:val="NoSpacing"/>
-        <w:rPr>
-          <w:lang w:val="en-US"/>
-        </w:rPr>
-      </w:pPr>
-    </w:p>
-    <w:p>
-      <w:pPr>
-        <w:pStyle w:val="NoSpacing"/>
+        <w:pStyle w:val="Sansinterligne"/>
+        <w:rPr>
+          <w:lang w:val="en-US"/>
+        </w:rPr>
+      </w:pPr>
+    </w:p>
+    <w:p>
+      <w:pPr>
+        <w:pStyle w:val="Sansinterligne"/>
         <w:rPr>
           <w:lang w:val="en-US"/>
         </w:rPr>
@@ -4019,7 +4017,7 @@
     </w:p>
     <w:p>
       <w:pPr>
-        <w:pStyle w:val="NoSpacing"/>
+        <w:pStyle w:val="Sansinterligne"/>
         <w:rPr>
           <w:lang w:val="en-US"/>
         </w:rPr>
@@ -4027,7 +4025,7 @@
     </w:p>
     <w:tbl>
       <w:tblPr>
-        <w:tblStyle w:val="TableGrid"/>
+        <w:tblStyle w:val="Grilledutableau"/>
         <w:tblW w:w="0" w:type="auto"/>
         <w:tblLook w:val="04A0" w:firstRow="1" w:lastRow="0" w:firstColumn="1" w:lastColumn="0" w:noHBand="0" w:noVBand="1"/>
       </w:tblPr>
@@ -4042,7 +4040,7 @@
           </w:tcPr>
           <w:p>
             <w:pPr>
-              <w:pStyle w:val="NoSpacing"/>
+              <w:pStyle w:val="Sansinterligne"/>
               <w:jc w:val="center"/>
               <w:rPr>
                 <w:lang w:val="en-US"/>
@@ -4062,7 +4060,7 @@
           </w:tcPr>
           <w:p>
             <w:pPr>
-              <w:pStyle w:val="NoSpacing"/>
+              <w:pStyle w:val="Sansinterligne"/>
               <w:jc w:val="center"/>
               <w:rPr>
                 <w:lang w:val="en-US"/>
@@ -4084,7 +4082,7 @@
           </w:tcPr>
           <w:p>
             <w:pPr>
-              <w:pStyle w:val="NoSpacing"/>
+              <w:pStyle w:val="Sansinterligne"/>
               <w:rPr>
                 <w:lang w:val="en-US"/>
               </w:rPr>
@@ -4103,7 +4101,7 @@
           </w:tcPr>
           <w:p>
             <w:pPr>
-              <w:pStyle w:val="NoSpacing"/>
+              <w:pStyle w:val="Sansinterligne"/>
               <w:rPr>
                 <w:lang w:val="en-US"/>
               </w:rPr>
@@ -4124,7 +4122,7 @@
           </w:tcPr>
           <w:p>
             <w:pPr>
-              <w:pStyle w:val="NoSpacing"/>
+              <w:pStyle w:val="Sansinterligne"/>
               <w:rPr>
                 <w:lang w:val="en-US"/>
               </w:rPr>
@@ -4143,7 +4141,7 @@
           </w:tcPr>
           <w:p>
             <w:pPr>
-              <w:pStyle w:val="NoSpacing"/>
+              <w:pStyle w:val="Sansinterligne"/>
               <w:rPr>
                 <w:lang w:val="en-US"/>
               </w:rPr>
@@ -4164,7 +4162,7 @@
           </w:tcPr>
           <w:p>
             <w:pPr>
-              <w:pStyle w:val="NoSpacing"/>
+              <w:pStyle w:val="Sansinterligne"/>
               <w:rPr>
                 <w:lang w:val="en-US"/>
               </w:rPr>
@@ -4183,7 +4181,7 @@
           </w:tcPr>
           <w:p>
             <w:pPr>
-              <w:pStyle w:val="NoSpacing"/>
+              <w:pStyle w:val="Sansinterligne"/>
               <w:rPr>
                 <w:lang w:val="en-US"/>
               </w:rPr>
@@ -4200,7 +4198,7 @@
     </w:tbl>
     <w:p>
       <w:pPr>
-        <w:pStyle w:val="NoSpacing"/>
+        <w:pStyle w:val="Sansinterligne"/>
         <w:rPr>
           <w:lang w:val="en-US"/>
         </w:rPr>
@@ -4214,7 +4212,7 @@
     </w:p>
     <w:p>
       <w:pPr>
-        <w:pStyle w:val="Heading1"/>
+        <w:pStyle w:val="Titre1"/>
         <w:rPr>
           <w:lang w:val="en-US"/>
         </w:rPr>
@@ -4229,15 +4227,15 @@
     </w:p>
     <w:p>
       <w:pPr>
-        <w:pStyle w:val="NoSpacing"/>
-        <w:rPr>
-          <w:lang w:val="en-US"/>
-        </w:rPr>
-      </w:pPr>
-    </w:p>
-    <w:p>
-      <w:pPr>
-        <w:pStyle w:val="Heading2"/>
+        <w:pStyle w:val="Sansinterligne"/>
+        <w:rPr>
+          <w:lang w:val="en-US"/>
+        </w:rPr>
+      </w:pPr>
+    </w:p>
+    <w:p>
+      <w:pPr>
+        <w:pStyle w:val="Titre2"/>
         <w:rPr>
           <w:lang w:val="en-US"/>
         </w:rPr>
@@ -4251,15 +4249,15 @@
     </w:p>
     <w:p>
       <w:pPr>
-        <w:pStyle w:val="NoSpacing"/>
-        <w:rPr>
-          <w:lang w:val="en-US"/>
-        </w:rPr>
-      </w:pPr>
-    </w:p>
-    <w:p>
-      <w:pPr>
-        <w:pStyle w:val="NoSpacing"/>
+        <w:pStyle w:val="Sansinterligne"/>
+        <w:rPr>
+          <w:lang w:val="en-US"/>
+        </w:rPr>
+      </w:pPr>
+    </w:p>
+    <w:p>
+      <w:pPr>
+        <w:pStyle w:val="Sansinterligne"/>
         <w:rPr>
           <w:lang w:val="en-US"/>
         </w:rPr>
@@ -4273,15 +4271,15 @@
     </w:p>
     <w:p>
       <w:pPr>
-        <w:pStyle w:val="NoSpacing"/>
-        <w:rPr>
-          <w:lang w:val="en-US"/>
-        </w:rPr>
-      </w:pPr>
-    </w:p>
-    <w:p>
-      <w:pPr>
-        <w:pStyle w:val="NoSpacing"/>
+        <w:pStyle w:val="Sansinterligne"/>
+        <w:rPr>
+          <w:lang w:val="en-US"/>
+        </w:rPr>
+      </w:pPr>
+    </w:p>
+    <w:p>
+      <w:pPr>
+        <w:pStyle w:val="Sansinterligne"/>
         <w:rPr>
           <w:rFonts w:ascii="Courier New" w:hAnsi="Courier New" w:cs="Courier New"/>
           <w:b/>
@@ -4307,7 +4305,7 @@
     </w:p>
     <w:p>
       <w:pPr>
-        <w:pStyle w:val="NoSpacing"/>
+        <w:pStyle w:val="Sansinterligne"/>
         <w:rPr>
           <w:rFonts w:ascii="Courier New" w:hAnsi="Courier New" w:cs="Courier New"/>
           <w:b/>
@@ -4333,7 +4331,7 @@
     </w:p>
     <w:p>
       <w:pPr>
-        <w:pStyle w:val="NoSpacing"/>
+        <w:pStyle w:val="Sansinterligne"/>
         <w:rPr>
           <w:rFonts w:ascii="Courier New" w:hAnsi="Courier New" w:cs="Courier New"/>
           <w:b/>
@@ -4359,7 +4357,7 @@
     </w:p>
     <w:p>
       <w:pPr>
-        <w:pStyle w:val="NoSpacing"/>
+        <w:pStyle w:val="Sansinterligne"/>
         <w:rPr>
           <w:rFonts w:ascii="Courier New" w:hAnsi="Courier New" w:cs="Courier New"/>
           <w:b/>
@@ -4385,7 +4383,7 @@
     </w:p>
     <w:p>
       <w:pPr>
-        <w:pStyle w:val="NoSpacing"/>
+        <w:pStyle w:val="Sansinterligne"/>
         <w:rPr>
           <w:rFonts w:ascii="Courier New" w:hAnsi="Courier New" w:cs="Courier New"/>
           <w:b/>
@@ -4411,7 +4409,7 @@
     </w:p>
     <w:p>
       <w:pPr>
-        <w:pStyle w:val="NoSpacing"/>
+        <w:pStyle w:val="Sansinterligne"/>
         <w:rPr>
           <w:rFonts w:ascii="Courier New" w:hAnsi="Courier New" w:cs="Courier New"/>
           <w:b/>
@@ -4437,7 +4435,7 @@
     </w:p>
     <w:p>
       <w:pPr>
-        <w:pStyle w:val="NoSpacing"/>
+        <w:pStyle w:val="Sansinterligne"/>
         <w:rPr>
           <w:lang w:val="en-US"/>
         </w:rPr>
@@ -4457,23 +4455,23 @@
     </w:p>
     <w:p>
       <w:pPr>
-        <w:pStyle w:val="NoSpacing"/>
-        <w:rPr>
-          <w:lang w:val="en-US"/>
-        </w:rPr>
-      </w:pPr>
-    </w:p>
-    <w:p>
-      <w:pPr>
-        <w:pStyle w:val="NoSpacing"/>
-        <w:rPr>
-          <w:lang w:val="en-US"/>
-        </w:rPr>
-      </w:pPr>
-    </w:p>
-    <w:p>
-      <w:pPr>
-        <w:pStyle w:val="NoSpacing"/>
+        <w:pStyle w:val="Sansinterligne"/>
+        <w:rPr>
+          <w:lang w:val="en-US"/>
+        </w:rPr>
+      </w:pPr>
+    </w:p>
+    <w:p>
+      <w:pPr>
+        <w:pStyle w:val="Sansinterligne"/>
+        <w:rPr>
+          <w:lang w:val="en-US"/>
+        </w:rPr>
+      </w:pPr>
+    </w:p>
+    <w:p>
+      <w:pPr>
+        <w:pStyle w:val="Sansinterligne"/>
         <w:rPr>
           <w:lang w:val="en-US"/>
         </w:rPr>
@@ -4487,15 +4485,15 @@
     </w:p>
     <w:p>
       <w:pPr>
-        <w:pStyle w:val="NoSpacing"/>
-        <w:rPr>
-          <w:lang w:val="en-US"/>
-        </w:rPr>
-      </w:pPr>
-    </w:p>
-    <w:p>
-      <w:pPr>
-        <w:pStyle w:val="NoSpacing"/>
+        <w:pStyle w:val="Sansinterligne"/>
+        <w:rPr>
+          <w:lang w:val="en-US"/>
+        </w:rPr>
+      </w:pPr>
+    </w:p>
+    <w:p>
+      <w:pPr>
+        <w:pStyle w:val="Sansinterligne"/>
         <w:rPr>
           <w:b/>
           <w:lang w:val="en-US"/>
@@ -4517,7 +4515,7 @@
     </w:p>
     <w:p>
       <w:pPr>
-        <w:pStyle w:val="NoSpacing"/>
+        <w:pStyle w:val="Sansinterligne"/>
         <w:rPr>
           <w:lang w:val="en-US"/>
         </w:rPr>
@@ -4538,7 +4536,7 @@
     </w:p>
     <w:p>
       <w:pPr>
-        <w:pStyle w:val="NoSpacing"/>
+        <w:pStyle w:val="Sansinterligne"/>
         <w:rPr>
           <w:lang w:val="en-US"/>
         </w:rPr>
@@ -4559,7 +4557,7 @@
     </w:p>
     <w:p>
       <w:pPr>
-        <w:pStyle w:val="NoSpacing"/>
+        <w:pStyle w:val="Sansinterligne"/>
         <w:rPr>
           <w:lang w:val="en-US"/>
         </w:rPr>
@@ -4580,7 +4578,7 @@
     </w:p>
     <w:p>
       <w:pPr>
-        <w:pStyle w:val="NoSpacing"/>
+        <w:pStyle w:val="Sansinterligne"/>
         <w:rPr>
           <w:lang w:val="en-US"/>
         </w:rPr>
@@ -4601,7 +4599,7 @@
     </w:p>
     <w:p>
       <w:pPr>
-        <w:pStyle w:val="NoSpacing"/>
+        <w:pStyle w:val="Sansinterligne"/>
         <w:numPr>
           <w:ilvl w:val="0"/>
           <w:numId w:val="8"/>
@@ -4619,7 +4617,7 @@
     </w:p>
     <w:p>
       <w:pPr>
-        <w:pStyle w:val="NoSpacing"/>
+        <w:pStyle w:val="Sansinterligne"/>
         <w:numPr>
           <w:ilvl w:val="0"/>
           <w:numId w:val="8"/>
@@ -4643,7 +4641,7 @@
     </w:p>
     <w:p>
       <w:pPr>
-        <w:pStyle w:val="NoSpacing"/>
+        <w:pStyle w:val="Sansinterligne"/>
         <w:rPr>
           <w:lang w:val="en-US"/>
         </w:rPr>
@@ -4670,15 +4668,15 @@
     </w:p>
     <w:p>
       <w:pPr>
-        <w:pStyle w:val="NoSpacing"/>
-        <w:rPr>
-          <w:lang w:val="en-US"/>
-        </w:rPr>
-      </w:pPr>
-    </w:p>
-    <w:p>
-      <w:pPr>
-        <w:pStyle w:val="Heading2"/>
+        <w:pStyle w:val="Sansinterligne"/>
+        <w:rPr>
+          <w:lang w:val="en-US"/>
+        </w:rPr>
+      </w:pPr>
+    </w:p>
+    <w:p>
+      <w:pPr>
+        <w:pStyle w:val="Titre2"/>
         <w:rPr>
           <w:lang w:val="en-US"/>
         </w:rPr>
@@ -4692,15 +4690,15 @@
     </w:p>
     <w:p>
       <w:pPr>
-        <w:pStyle w:val="NoSpacing"/>
-        <w:rPr>
-          <w:lang w:val="en-US"/>
-        </w:rPr>
-      </w:pPr>
-    </w:p>
-    <w:p>
-      <w:pPr>
-        <w:pStyle w:val="NoSpacing"/>
+        <w:pStyle w:val="Sansinterligne"/>
+        <w:rPr>
+          <w:lang w:val="en-US"/>
+        </w:rPr>
+      </w:pPr>
+    </w:p>
+    <w:p>
+      <w:pPr>
+        <w:pStyle w:val="Sansinterligne"/>
         <w:rPr>
           <w:lang w:val="en-US"/>
         </w:rPr>
@@ -4721,7 +4719,7 @@
     </w:p>
     <w:p>
       <w:pPr>
-        <w:pStyle w:val="NoSpacing"/>
+        <w:pStyle w:val="Sansinterligne"/>
         <w:rPr>
           <w:lang w:val="en-US"/>
         </w:rPr>
@@ -4742,7 +4740,7 @@
     </w:p>
     <w:p>
       <w:pPr>
-        <w:pStyle w:val="NoSpacing"/>
+        <w:pStyle w:val="Sansinterligne"/>
         <w:rPr>
           <w:lang w:val="en-US"/>
         </w:rPr>
@@ -4763,7 +4761,7 @@
     </w:p>
     <w:p>
       <w:pPr>
-        <w:pStyle w:val="NoSpacing"/>
+        <w:pStyle w:val="Sansinterligne"/>
         <w:rPr>
           <w:lang w:val="en-US"/>
         </w:rPr>
@@ -4784,7 +4782,7 @@
     </w:p>
     <w:p>
       <w:pPr>
-        <w:pStyle w:val="NoSpacing"/>
+        <w:pStyle w:val="Sansinterligne"/>
         <w:rPr>
           <w:lang w:val="en-US"/>
         </w:rPr>
@@ -4805,7 +4803,7 @@
     </w:p>
     <w:p>
       <w:pPr>
-        <w:pStyle w:val="NoSpacing"/>
+        <w:pStyle w:val="Sansinterligne"/>
         <w:rPr>
           <w:lang w:val="en-US"/>
         </w:rPr>
@@ -4826,7 +4824,7 @@
     </w:p>
     <w:p>
       <w:pPr>
-        <w:pStyle w:val="NoSpacing"/>
+        <w:pStyle w:val="Sansinterligne"/>
         <w:rPr>
           <w:lang w:val="en-US"/>
         </w:rPr>
@@ -4854,7 +4852,7 @@
     </w:p>
     <w:p>
       <w:pPr>
-        <w:pStyle w:val="NoSpacing"/>
+        <w:pStyle w:val="Sansinterligne"/>
         <w:rPr>
           <w:lang w:val="en-US"/>
         </w:rPr>
@@ -4875,7 +4873,7 @@
     </w:p>
     <w:p>
       <w:pPr>
-        <w:pStyle w:val="NoSpacing"/>
+        <w:pStyle w:val="Sansinterligne"/>
         <w:rPr>
           <w:lang w:val="en-US"/>
         </w:rPr>
@@ -4896,7 +4894,7 @@
     </w:p>
     <w:p>
       <w:pPr>
-        <w:pStyle w:val="NoSpacing"/>
+        <w:pStyle w:val="Sansinterligne"/>
         <w:rPr>
           <w:lang w:val="en-US"/>
         </w:rPr>
@@ -4917,7 +4915,7 @@
     </w:p>
     <w:p>
       <w:pPr>
-        <w:pStyle w:val="NoSpacing"/>
+        <w:pStyle w:val="Sansinterligne"/>
         <w:rPr>
           <w:lang w:val="en-US"/>
         </w:rPr>
@@ -4938,7 +4936,7 @@
     </w:p>
     <w:p>
       <w:pPr>
-        <w:pStyle w:val="NoSpacing"/>
+        <w:pStyle w:val="Sansinterligne"/>
         <w:numPr>
           <w:ilvl w:val="0"/>
           <w:numId w:val="8"/>
@@ -4957,7 +4955,7 @@
     </w:p>
     <w:p>
       <w:pPr>
-        <w:pStyle w:val="NoSpacing"/>
+        <w:pStyle w:val="Sansinterligne"/>
         <w:numPr>
           <w:ilvl w:val="0"/>
           <w:numId w:val="8"/>
@@ -4975,7 +4973,7 @@
     </w:p>
     <w:p>
       <w:pPr>
-        <w:pStyle w:val="NoSpacing"/>
+        <w:pStyle w:val="Sansinterligne"/>
         <w:numPr>
           <w:ilvl w:val="0"/>
           <w:numId w:val="8"/>
@@ -4993,7 +4991,7 @@
     </w:p>
     <w:p>
       <w:pPr>
-        <w:pStyle w:val="NoSpacing"/>
+        <w:pStyle w:val="Sansinterligne"/>
         <w:numPr>
           <w:ilvl w:val="0"/>
           <w:numId w:val="8"/>
@@ -5011,7 +5009,7 @@
     </w:p>
     <w:p>
       <w:pPr>
-        <w:pStyle w:val="NoSpacing"/>
+        <w:pStyle w:val="Sansinterligne"/>
         <w:rPr>
           <w:lang w:val="en-US"/>
         </w:rPr>
@@ -5032,7 +5030,7 @@
     </w:p>
     <w:p>
       <w:pPr>
-        <w:pStyle w:val="NoSpacing"/>
+        <w:pStyle w:val="Sansinterligne"/>
         <w:numPr>
           <w:ilvl w:val="0"/>
           <w:numId w:val="8"/>
@@ -5050,7 +5048,7 @@
     </w:p>
     <w:p>
       <w:pPr>
-        <w:pStyle w:val="NoSpacing"/>
+        <w:pStyle w:val="Sansinterligne"/>
         <w:numPr>
           <w:ilvl w:val="0"/>
           <w:numId w:val="8"/>
@@ -5068,7 +5066,7 @@
     </w:p>
     <w:p>
       <w:pPr>
-        <w:pStyle w:val="NoSpacing"/>
+        <w:pStyle w:val="Sansinterligne"/>
         <w:numPr>
           <w:ilvl w:val="0"/>
           <w:numId w:val="8"/>
@@ -5086,7 +5084,7 @@
     </w:p>
     <w:p>
       <w:pPr>
-        <w:pStyle w:val="NoSpacing"/>
+        <w:pStyle w:val="Sansinterligne"/>
         <w:numPr>
           <w:ilvl w:val="0"/>
           <w:numId w:val="8"/>
@@ -5104,7 +5102,7 @@
     </w:p>
     <w:p>
       <w:pPr>
-        <w:pStyle w:val="NoSpacing"/>
+        <w:pStyle w:val="Sansinterligne"/>
         <w:numPr>
           <w:ilvl w:val="0"/>
           <w:numId w:val="8"/>
@@ -5122,7 +5120,7 @@
     </w:p>
     <w:p>
       <w:pPr>
-        <w:pStyle w:val="NoSpacing"/>
+        <w:pStyle w:val="Sansinterligne"/>
         <w:rPr>
           <w:lang w:val="en-US"/>
         </w:rPr>
@@ -5143,7 +5141,7 @@
     </w:p>
     <w:p>
       <w:pPr>
-        <w:pStyle w:val="NoSpacing"/>
+        <w:pStyle w:val="Sansinterligne"/>
         <w:numPr>
           <w:ilvl w:val="0"/>
           <w:numId w:val="8"/>
@@ -5161,7 +5159,7 @@
     </w:p>
     <w:p>
       <w:pPr>
-        <w:pStyle w:val="NoSpacing"/>
+        <w:pStyle w:val="Sansinterligne"/>
         <w:numPr>
           <w:ilvl w:val="0"/>
           <w:numId w:val="8"/>
@@ -5179,7 +5177,7 @@
     </w:p>
     <w:p>
       <w:pPr>
-        <w:pStyle w:val="NoSpacing"/>
+        <w:pStyle w:val="Sansinterligne"/>
         <w:rPr>
           <w:lang w:val="en-US"/>
         </w:rPr>
@@ -5200,7 +5198,7 @@
     </w:p>
     <w:p>
       <w:pPr>
-        <w:pStyle w:val="NoSpacing"/>
+        <w:pStyle w:val="Sansinterligne"/>
         <w:rPr>
           <w:lang w:val="en-US"/>
         </w:rPr>
@@ -5221,7 +5219,7 @@
     </w:p>
     <w:p>
       <w:pPr>
-        <w:pStyle w:val="NoSpacing"/>
+        <w:pStyle w:val="Sansinterligne"/>
         <w:rPr>
           <w:lang w:val="en-US"/>
         </w:rPr>
@@ -5242,7 +5240,7 @@
     </w:p>
     <w:p>
       <w:pPr>
-        <w:pStyle w:val="NoSpacing"/>
+        <w:pStyle w:val="Sansinterligne"/>
         <w:rPr>
           <w:lang w:val="en-US"/>
         </w:rPr>
@@ -5263,7 +5261,7 @@
     </w:p>
     <w:p>
       <w:pPr>
-        <w:pStyle w:val="NoSpacing"/>
+        <w:pStyle w:val="Sansinterligne"/>
         <w:rPr>
           <w:lang w:val="en-US"/>
         </w:rPr>
@@ -5284,7 +5282,7 @@
     </w:p>
     <w:p>
       <w:pPr>
-        <w:pStyle w:val="NoSpacing"/>
+        <w:pStyle w:val="Sansinterligne"/>
         <w:rPr>
           <w:lang w:val="en-US"/>
         </w:rPr>
@@ -5305,7 +5303,7 @@
     </w:p>
     <w:p>
       <w:pPr>
-        <w:pStyle w:val="NoSpacing"/>
+        <w:pStyle w:val="Sansinterligne"/>
         <w:rPr>
           <w:lang w:val="en-US"/>
         </w:rPr>
@@ -5326,7 +5324,7 @@
     </w:p>
     <w:p>
       <w:pPr>
-        <w:pStyle w:val="NoSpacing"/>
+        <w:pStyle w:val="Sansinterligne"/>
         <w:rPr>
           <w:lang w:val="en-US"/>
         </w:rPr>
@@ -5347,7 +5345,7 @@
     </w:p>
     <w:p>
       <w:pPr>
-        <w:pStyle w:val="NoSpacing"/>
+        <w:pStyle w:val="Sansinterligne"/>
         <w:rPr>
           <w:lang w:val="en-US"/>
         </w:rPr>
@@ -5368,7 +5366,7 @@
     </w:p>
     <w:p>
       <w:pPr>
-        <w:pStyle w:val="NoSpacing"/>
+        <w:pStyle w:val="Sansinterligne"/>
         <w:rPr>
           <w:lang w:val="en-US"/>
         </w:rPr>
@@ -5389,15 +5387,15 @@
     </w:p>
     <w:p>
       <w:pPr>
-        <w:pStyle w:val="NoSpacing"/>
-        <w:rPr>
-          <w:lang w:val="en-US"/>
-        </w:rPr>
-      </w:pPr>
-    </w:p>
-    <w:p>
-      <w:pPr>
-        <w:pStyle w:val="Heading2"/>
+        <w:pStyle w:val="Sansinterligne"/>
+        <w:rPr>
+          <w:lang w:val="en-US"/>
+        </w:rPr>
+      </w:pPr>
+    </w:p>
+    <w:p>
+      <w:pPr>
+        <w:pStyle w:val="Titre2"/>
         <w:rPr>
           <w:lang w:val="en-US"/>
         </w:rPr>
@@ -5411,15 +5409,15 @@
     </w:p>
     <w:p>
       <w:pPr>
-        <w:pStyle w:val="NoSpacing"/>
-        <w:rPr>
-          <w:lang w:val="en-US"/>
-        </w:rPr>
-      </w:pPr>
-    </w:p>
-    <w:p>
-      <w:pPr>
-        <w:pStyle w:val="NoSpacing"/>
+        <w:pStyle w:val="Sansinterligne"/>
+        <w:rPr>
+          <w:lang w:val="en-US"/>
+        </w:rPr>
+      </w:pPr>
+    </w:p>
+    <w:p>
+      <w:pPr>
+        <w:pStyle w:val="Sansinterligne"/>
         <w:rPr>
           <w:lang w:val="en-US"/>
         </w:rPr>
@@ -5452,7 +5450,7 @@
     </w:p>
     <w:p>
       <w:pPr>
-        <w:pStyle w:val="NoSpacing"/>
+        <w:pStyle w:val="Sansinterligne"/>
         <w:rPr>
           <w:lang w:val="en-US"/>
         </w:rPr>
@@ -5486,15 +5484,15 @@
     </w:p>
     <w:p>
       <w:pPr>
-        <w:pStyle w:val="NoSpacing"/>
-        <w:rPr>
-          <w:lang w:val="en-US"/>
-        </w:rPr>
-      </w:pPr>
-    </w:p>
-    <w:p>
-      <w:pPr>
-        <w:pStyle w:val="Heading2"/>
+        <w:pStyle w:val="Sansinterligne"/>
+        <w:rPr>
+          <w:lang w:val="en-US"/>
+        </w:rPr>
+      </w:pPr>
+    </w:p>
+    <w:p>
+      <w:pPr>
+        <w:pStyle w:val="Titre2"/>
         <w:rPr>
           <w:lang w:val="en-US"/>
         </w:rPr>
@@ -5508,15 +5506,15 @@
     </w:p>
     <w:p>
       <w:pPr>
-        <w:pStyle w:val="NoSpacing"/>
-        <w:rPr>
-          <w:lang w:val="en-US"/>
-        </w:rPr>
-      </w:pPr>
-    </w:p>
-    <w:p>
-      <w:pPr>
-        <w:pStyle w:val="NoSpacing"/>
+        <w:pStyle w:val="Sansinterligne"/>
+        <w:rPr>
+          <w:lang w:val="en-US"/>
+        </w:rPr>
+      </w:pPr>
+    </w:p>
+    <w:p>
+      <w:pPr>
+        <w:pStyle w:val="Sansinterligne"/>
         <w:rPr>
           <w:lang w:val="en-US"/>
         </w:rPr>
@@ -5537,7 +5535,7 @@
     </w:p>
     <w:p>
       <w:pPr>
-        <w:pStyle w:val="NoSpacing"/>
+        <w:pStyle w:val="Sansinterligne"/>
         <w:rPr>
           <w:lang w:val="en-US"/>
         </w:rPr>
@@ -5564,7 +5562,7 @@
     </w:p>
     <w:p>
       <w:pPr>
-        <w:pStyle w:val="NoSpacing"/>
+        <w:pStyle w:val="Sansinterligne"/>
         <w:rPr>
           <w:lang w:val="en-US"/>
         </w:rPr>
@@ -5585,7 +5583,7 @@
     </w:p>
     <w:p>
       <w:pPr>
-        <w:pStyle w:val="NoSpacing"/>
+        <w:pStyle w:val="Sansinterligne"/>
         <w:rPr>
           <w:lang w:val="en-US"/>
         </w:rPr>
@@ -5606,15 +5604,15 @@
     </w:p>
     <w:p>
       <w:pPr>
-        <w:pStyle w:val="NoSpacing"/>
-        <w:rPr>
-          <w:lang w:val="en-US"/>
-        </w:rPr>
-      </w:pPr>
-    </w:p>
-    <w:p>
-      <w:pPr>
-        <w:pStyle w:val="Heading2"/>
+        <w:pStyle w:val="Sansinterligne"/>
+        <w:rPr>
+          <w:lang w:val="en-US"/>
+        </w:rPr>
+      </w:pPr>
+    </w:p>
+    <w:p>
+      <w:pPr>
+        <w:pStyle w:val="Titre2"/>
         <w:rPr>
           <w:lang w:val="en-US"/>
         </w:rPr>
@@ -5628,15 +5626,15 @@
     </w:p>
     <w:p>
       <w:pPr>
-        <w:pStyle w:val="NoSpacing"/>
-        <w:rPr>
-          <w:lang w:val="en-US"/>
-        </w:rPr>
-      </w:pPr>
-    </w:p>
-    <w:p>
-      <w:pPr>
-        <w:pStyle w:val="NoSpacing"/>
+        <w:pStyle w:val="Sansinterligne"/>
+        <w:rPr>
+          <w:lang w:val="en-US"/>
+        </w:rPr>
+      </w:pPr>
+    </w:p>
+    <w:p>
+      <w:pPr>
+        <w:pStyle w:val="Sansinterligne"/>
         <w:rPr>
           <w:lang w:val="en-US"/>
         </w:rPr>
@@ -5662,15 +5660,15 @@
     </w:p>
     <w:p>
       <w:pPr>
-        <w:pStyle w:val="NoSpacing"/>
-        <w:rPr>
-          <w:lang w:val="en-US"/>
-        </w:rPr>
-      </w:pPr>
-    </w:p>
-    <w:p>
-      <w:pPr>
-        <w:pStyle w:val="NoSpacing"/>
+        <w:pStyle w:val="Sansinterligne"/>
+        <w:rPr>
+          <w:lang w:val="en-US"/>
+        </w:rPr>
+      </w:pPr>
+    </w:p>
+    <w:p>
+      <w:pPr>
+        <w:pStyle w:val="Sansinterligne"/>
         <w:rPr>
           <w:lang w:val="en-US"/>
         </w:rPr>
@@ -5691,7 +5689,7 @@
     </w:p>
     <w:p>
       <w:pPr>
-        <w:pStyle w:val="NoSpacing"/>
+        <w:pStyle w:val="Sansinterligne"/>
         <w:rPr>
           <w:lang w:val="en-US"/>
         </w:rPr>
@@ -5713,7 +5711,7 @@
     </w:p>
     <w:p>
       <w:pPr>
-        <w:pStyle w:val="NoSpacing"/>
+        <w:pStyle w:val="Sansinterligne"/>
         <w:rPr>
           <w:lang w:val="en-US"/>
         </w:rPr>
@@ -5734,7 +5732,7 @@
     </w:p>
     <w:p>
       <w:pPr>
-        <w:pStyle w:val="NoSpacing"/>
+        <w:pStyle w:val="Sansinterligne"/>
         <w:rPr>
           <w:lang w:val="en-US"/>
         </w:rPr>
@@ -5755,7 +5753,7 @@
     </w:p>
     <w:p>
       <w:pPr>
-        <w:pStyle w:val="NoSpacing"/>
+        <w:pStyle w:val="Sansinterligne"/>
         <w:rPr>
           <w:b/>
           <w:lang w:val="en-US"/>
@@ -5777,15 +5775,15 @@
     </w:p>
     <w:p>
       <w:pPr>
-        <w:pStyle w:val="NoSpacing"/>
-        <w:rPr>
-          <w:lang w:val="en-US"/>
-        </w:rPr>
-      </w:pPr>
-    </w:p>
-    <w:p>
-      <w:pPr>
-        <w:pStyle w:val="Heading2"/>
+        <w:pStyle w:val="Sansinterligne"/>
+        <w:rPr>
+          <w:lang w:val="en-US"/>
+        </w:rPr>
+      </w:pPr>
+    </w:p>
+    <w:p>
+      <w:pPr>
+        <w:pStyle w:val="Titre2"/>
         <w:rPr>
           <w:lang w:val="en-US"/>
         </w:rPr>
@@ -5799,15 +5797,15 @@
     </w:p>
     <w:p>
       <w:pPr>
-        <w:pStyle w:val="NoSpacing"/>
-        <w:rPr>
-          <w:lang w:val="en-US"/>
-        </w:rPr>
-      </w:pPr>
-    </w:p>
-    <w:p>
-      <w:pPr>
-        <w:pStyle w:val="NoSpacing"/>
+        <w:pStyle w:val="Sansinterligne"/>
+        <w:rPr>
+          <w:lang w:val="en-US"/>
+        </w:rPr>
+      </w:pPr>
+    </w:p>
+    <w:p>
+      <w:pPr>
+        <w:pStyle w:val="Sansinterligne"/>
         <w:rPr>
           <w:lang w:val="en-US"/>
         </w:rPr>
@@ -5821,15 +5819,15 @@
     </w:p>
     <w:p>
       <w:pPr>
-        <w:pStyle w:val="NoSpacing"/>
-        <w:rPr>
-          <w:lang w:val="en-US"/>
-        </w:rPr>
-      </w:pPr>
-    </w:p>
-    <w:p>
-      <w:pPr>
-        <w:pStyle w:val="NoSpacing"/>
+        <w:pStyle w:val="Sansinterligne"/>
+        <w:rPr>
+          <w:lang w:val="en-US"/>
+        </w:rPr>
+      </w:pPr>
+    </w:p>
+    <w:p>
+      <w:pPr>
+        <w:pStyle w:val="Sansinterligne"/>
         <w:rPr>
           <w:lang w:val="en-US"/>
         </w:rPr>
@@ -5856,7 +5854,7 @@
     </w:p>
     <w:p>
       <w:pPr>
-        <w:pStyle w:val="NoSpacing"/>
+        <w:pStyle w:val="Sansinterligne"/>
         <w:rPr>
           <w:lang w:val="en-US"/>
         </w:rPr>
@@ -5877,7 +5875,7 @@
     </w:p>
     <w:p>
       <w:pPr>
-        <w:pStyle w:val="NoSpacing"/>
+        <w:pStyle w:val="Sansinterligne"/>
         <w:rPr>
           <w:lang w:val="en-US"/>
         </w:rPr>
@@ -5898,7 +5896,7 @@
     </w:p>
     <w:p>
       <w:pPr>
-        <w:pStyle w:val="NoSpacing"/>
+        <w:pStyle w:val="Sansinterligne"/>
         <w:rPr>
           <w:lang w:val="en-US"/>
         </w:rPr>
@@ -5919,7 +5917,7 @@
     </w:p>
     <w:p>
       <w:pPr>
-        <w:pStyle w:val="NoSpacing"/>
+        <w:pStyle w:val="Sansinterligne"/>
         <w:rPr>
           <w:lang w:val="en-US"/>
         </w:rPr>
@@ -5940,7 +5938,7 @@
     </w:p>
     <w:p>
       <w:pPr>
-        <w:pStyle w:val="NoSpacing"/>
+        <w:pStyle w:val="Sansinterligne"/>
         <w:rPr>
           <w:lang w:val="en-US"/>
         </w:rPr>
@@ -5961,7 +5959,7 @@
     </w:p>
     <w:p>
       <w:pPr>
-        <w:pStyle w:val="NoSpacing"/>
+        <w:pStyle w:val="Sansinterligne"/>
         <w:rPr>
           <w:lang w:val="en-US"/>
         </w:rPr>
@@ -5982,7 +5980,7 @@
     </w:p>
     <w:p>
       <w:pPr>
-        <w:pStyle w:val="NoSpacing"/>
+        <w:pStyle w:val="Sansinterligne"/>
         <w:rPr>
           <w:lang w:val="en-US"/>
         </w:rPr>
@@ -6003,7 +6001,7 @@
     </w:p>
     <w:p>
       <w:pPr>
-        <w:pStyle w:val="NoSpacing"/>
+        <w:pStyle w:val="Sansinterligne"/>
         <w:rPr>
           <w:lang w:val="en-US"/>
         </w:rPr>
@@ -6024,7 +6022,7 @@
     </w:p>
     <w:p>
       <w:pPr>
-        <w:pStyle w:val="NoSpacing"/>
+        <w:pStyle w:val="Sansinterligne"/>
         <w:rPr>
           <w:lang w:val="en-US"/>
         </w:rPr>
@@ -6045,7 +6043,7 @@
     </w:p>
     <w:p>
       <w:pPr>
-        <w:pStyle w:val="NoSpacing"/>
+        <w:pStyle w:val="Sansinterligne"/>
         <w:rPr>
           <w:lang w:val="en-US"/>
         </w:rPr>
@@ -6066,7 +6064,7 @@
     </w:p>
     <w:p>
       <w:pPr>
-        <w:pStyle w:val="NoSpacing"/>
+        <w:pStyle w:val="Sansinterligne"/>
         <w:rPr>
           <w:lang w:val="en-US"/>
         </w:rPr>
@@ -6087,7 +6085,7 @@
     </w:p>
     <w:p>
       <w:pPr>
-        <w:pStyle w:val="NoSpacing"/>
+        <w:pStyle w:val="Sansinterligne"/>
         <w:rPr>
           <w:lang w:val="en-US"/>
         </w:rPr>
@@ -6108,7 +6106,7 @@
     </w:p>
     <w:p>
       <w:pPr>
-        <w:pStyle w:val="NoSpacing"/>
+        <w:pStyle w:val="Sansinterligne"/>
         <w:rPr>
           <w:lang w:val="en-US"/>
         </w:rPr>
@@ -6129,7 +6127,7 @@
     </w:p>
     <w:p>
       <w:pPr>
-        <w:pStyle w:val="NoSpacing"/>
+        <w:pStyle w:val="Sansinterligne"/>
         <w:rPr>
           <w:lang w:val="en-US"/>
         </w:rPr>
@@ -6150,7 +6148,7 @@
     </w:p>
     <w:p>
       <w:pPr>
-        <w:pStyle w:val="NoSpacing"/>
+        <w:pStyle w:val="Sansinterligne"/>
         <w:rPr>
           <w:lang w:val="en-US"/>
         </w:rPr>
@@ -6171,15 +6169,15 @@
     </w:p>
     <w:p>
       <w:pPr>
-        <w:pStyle w:val="NoSpacing"/>
-        <w:rPr>
-          <w:lang w:val="en-US"/>
-        </w:rPr>
-      </w:pPr>
-    </w:p>
-    <w:p>
-      <w:pPr>
-        <w:pStyle w:val="Heading2"/>
+        <w:pStyle w:val="Sansinterligne"/>
+        <w:rPr>
+          <w:lang w:val="en-US"/>
+        </w:rPr>
+      </w:pPr>
+    </w:p>
+    <w:p>
+      <w:pPr>
+        <w:pStyle w:val="Titre2"/>
         <w:rPr>
           <w:lang w:val="en-US"/>
         </w:rPr>
@@ -6193,15 +6191,15 @@
     </w:p>
     <w:p>
       <w:pPr>
-        <w:pStyle w:val="NoSpacing"/>
-        <w:rPr>
-          <w:lang w:val="en-US"/>
-        </w:rPr>
-      </w:pPr>
-    </w:p>
-    <w:p>
-      <w:pPr>
-        <w:pStyle w:val="NoSpacing"/>
+        <w:pStyle w:val="Sansinterligne"/>
+        <w:rPr>
+          <w:lang w:val="en-US"/>
+        </w:rPr>
+      </w:pPr>
+    </w:p>
+    <w:p>
+      <w:pPr>
+        <w:pStyle w:val="Sansinterligne"/>
         <w:rPr>
           <w:lang w:val="en-US"/>
         </w:rPr>
@@ -6215,15 +6213,15 @@
     </w:p>
     <w:p>
       <w:pPr>
-        <w:pStyle w:val="NoSpacing"/>
-        <w:rPr>
-          <w:lang w:val="en-US"/>
-        </w:rPr>
-      </w:pPr>
-    </w:p>
-    <w:p>
-      <w:pPr>
-        <w:pStyle w:val="NoSpacing"/>
+        <w:pStyle w:val="Sansinterligne"/>
+        <w:rPr>
+          <w:lang w:val="en-US"/>
+        </w:rPr>
+      </w:pPr>
+    </w:p>
+    <w:p>
+      <w:pPr>
+        <w:pStyle w:val="Sansinterligne"/>
         <w:rPr>
           <w:lang w:val="en-US"/>
         </w:rPr>
@@ -6244,15 +6242,15 @@
     </w:p>
     <w:p>
       <w:pPr>
-        <w:pStyle w:val="NoSpacing"/>
-        <w:rPr>
-          <w:lang w:val="en-US"/>
-        </w:rPr>
-      </w:pPr>
-    </w:p>
-    <w:p>
-      <w:pPr>
-        <w:pStyle w:val="Heading2"/>
+        <w:pStyle w:val="Sansinterligne"/>
+        <w:rPr>
+          <w:lang w:val="en-US"/>
+        </w:rPr>
+      </w:pPr>
+    </w:p>
+    <w:p>
+      <w:pPr>
+        <w:pStyle w:val="Titre2"/>
         <w:rPr>
           <w:lang w:val="en-US"/>
         </w:rPr>
@@ -6266,15 +6264,15 @@
     </w:p>
     <w:p>
       <w:pPr>
-        <w:pStyle w:val="NoSpacing"/>
-        <w:rPr>
-          <w:lang w:val="en-US"/>
-        </w:rPr>
-      </w:pPr>
-    </w:p>
-    <w:p>
-      <w:pPr>
-        <w:pStyle w:val="NoSpacing"/>
+        <w:pStyle w:val="Sansinterligne"/>
+        <w:rPr>
+          <w:lang w:val="en-US"/>
+        </w:rPr>
+      </w:pPr>
+    </w:p>
+    <w:p>
+      <w:pPr>
+        <w:pStyle w:val="Sansinterligne"/>
         <w:rPr>
           <w:lang w:val="en-US"/>
         </w:rPr>
@@ -6295,7 +6293,7 @@
     </w:p>
     <w:p>
       <w:pPr>
-        <w:pStyle w:val="NoSpacing"/>
+        <w:pStyle w:val="Sansinterligne"/>
         <w:rPr>
           <w:lang w:val="en-US"/>
         </w:rPr>
@@ -6316,7 +6314,7 @@
     </w:p>
     <w:p>
       <w:pPr>
-        <w:pStyle w:val="NoSpacing"/>
+        <w:pStyle w:val="Sansinterligne"/>
         <w:rPr>
           <w:lang w:val="en-US"/>
         </w:rPr>
@@ -6337,15 +6335,15 @@
     </w:p>
     <w:p>
       <w:pPr>
-        <w:pStyle w:val="NoSpacing"/>
-        <w:rPr>
-          <w:lang w:val="en-US"/>
-        </w:rPr>
-      </w:pPr>
-    </w:p>
-    <w:p>
-      <w:pPr>
-        <w:pStyle w:val="Heading2"/>
+        <w:pStyle w:val="Sansinterligne"/>
+        <w:rPr>
+          <w:lang w:val="en-US"/>
+        </w:rPr>
+      </w:pPr>
+    </w:p>
+    <w:p>
+      <w:pPr>
+        <w:pStyle w:val="Titre2"/>
         <w:rPr>
           <w:lang w:val="en-US"/>
         </w:rPr>
@@ -6360,15 +6358,15 @@
     </w:p>
     <w:p>
       <w:pPr>
-        <w:pStyle w:val="NoSpacing"/>
-        <w:rPr>
-          <w:lang w:val="en-US"/>
-        </w:rPr>
-      </w:pPr>
-    </w:p>
-    <w:p>
-      <w:pPr>
-        <w:pStyle w:val="NoSpacing"/>
+        <w:pStyle w:val="Sansinterligne"/>
+        <w:rPr>
+          <w:lang w:val="en-US"/>
+        </w:rPr>
+      </w:pPr>
+    </w:p>
+    <w:p>
+      <w:pPr>
+        <w:pStyle w:val="Sansinterligne"/>
         <w:rPr>
           <w:lang w:val="en-US"/>
         </w:rPr>
@@ -6389,7 +6387,7 @@
     </w:p>
     <w:p>
       <w:pPr>
-        <w:pStyle w:val="NoSpacing"/>
+        <w:pStyle w:val="Sansinterligne"/>
         <w:rPr>
           <w:lang w:val="en-US"/>
         </w:rPr>
@@ -6428,7 +6426,7 @@
     </w:p>
     <w:p>
       <w:pPr>
-        <w:pStyle w:val="NoSpacing"/>
+        <w:pStyle w:val="Sansinterligne"/>
         <w:rPr>
           <w:lang w:val="en-US"/>
         </w:rPr>
@@ -6467,7 +6465,7 @@
     </w:p>
     <w:p>
       <w:pPr>
-        <w:pStyle w:val="NoSpacing"/>
+        <w:pStyle w:val="Sansinterligne"/>
         <w:rPr>
           <w:lang w:val="en-US"/>
         </w:rPr>
@@ -6494,7 +6492,7 @@
     </w:p>
     <w:p>
       <w:pPr>
-        <w:pStyle w:val="NoSpacing"/>
+        <w:pStyle w:val="Sansinterligne"/>
         <w:rPr>
           <w:lang w:val="en-US"/>
         </w:rPr>
@@ -6521,7 +6519,7 @@
     </w:p>
     <w:p>
       <w:pPr>
-        <w:pStyle w:val="NoSpacing"/>
+        <w:pStyle w:val="Sansinterligne"/>
         <w:rPr>
           <w:lang w:val="en-US"/>
         </w:rPr>
@@ -6548,23 +6546,23 @@
     </w:p>
     <w:p>
       <w:pPr>
-        <w:pStyle w:val="NoSpacing"/>
-        <w:rPr>
-          <w:lang w:val="en-US"/>
-        </w:rPr>
-      </w:pPr>
-    </w:p>
-    <w:p>
-      <w:pPr>
-        <w:pStyle w:val="NoSpacing"/>
-        <w:rPr>
-          <w:lang w:val="en-US"/>
-        </w:rPr>
-      </w:pPr>
-    </w:p>
-    <w:p>
-      <w:pPr>
-        <w:pStyle w:val="NoSpacing"/>
+        <w:pStyle w:val="Sansinterligne"/>
+        <w:rPr>
+          <w:lang w:val="en-US"/>
+        </w:rPr>
+      </w:pPr>
+    </w:p>
+    <w:p>
+      <w:pPr>
+        <w:pStyle w:val="Sansinterligne"/>
+        <w:rPr>
+          <w:lang w:val="en-US"/>
+        </w:rPr>
+      </w:pPr>
+    </w:p>
+    <w:p>
+      <w:pPr>
+        <w:pStyle w:val="Sansinterligne"/>
         <w:rPr>
           <w:lang w:val="en-US"/>
         </w:rPr>
@@ -6578,7 +6576,7 @@
     </w:p>
     <w:p>
       <w:pPr>
-        <w:pStyle w:val="NoSpacing"/>
+        <w:pStyle w:val="Sansinterligne"/>
         <w:numPr>
           <w:ilvl w:val="0"/>
           <w:numId w:val="8"/>
@@ -6605,10 +6603,10 @@
         </w:rPr>
         <w:t>(</w:t>
       </w:r>
-      <w:hyperlink r:id="rId7" w:anchor="section-2.1" w:history="1">
+      <w:hyperlink r:id="rId6" w:anchor="section-2.1" w:history="1">
         <w:r>
           <w:rPr>
-            <w:rStyle w:val="Hyperlink"/>
+            <w:rStyle w:val="Lienhypertexte"/>
             <w:lang w:val="fr-FR"/>
           </w:rPr>
           <w:t>https://tools.ietf.org/html/draft-ietf-oauth-mtls-08#section-2.1</w:t>
@@ -6623,7 +6621,7 @@
     </w:p>
     <w:p>
       <w:pPr>
-        <w:pStyle w:val="NoSpacing"/>
+        <w:pStyle w:val="Sansinterligne"/>
         <w:numPr>
           <w:ilvl w:val="0"/>
           <w:numId w:val="8"/>
@@ -6644,10 +6642,10 @@
         </w:rPr>
         <w:t xml:space="preserve"> (</w:t>
       </w:r>
-      <w:hyperlink r:id="rId8" w:history="1">
+      <w:hyperlink r:id="rId7" w:history="1">
         <w:r>
           <w:rPr>
-            <w:rStyle w:val="Hyperlink"/>
+            <w:rStyle w:val="Lienhypertexte"/>
             <w:lang w:val="fr-FR"/>
           </w:rPr>
           <w:t>https://tools.ietf.org/html/rfc7636</w:t>
@@ -6665,57 +6663,8 @@
         </w:rPr>
         <w:t>.</w:t>
       </w:r>
-    </w:p>
-    <w:p>
-      <w:pPr>
-        <w:pStyle w:val="NoSpacing"/>
-        <w:numPr>
-          <w:ilvl w:val="0"/>
-          <w:numId w:val="8"/>
-        </w:numPr>
-        <w:rPr>
-          <w:lang w:val="fr-FR"/>
-        </w:rPr>
-      </w:pPr>
-      <w:r>
-        <w:rPr>
-          <w:lang w:val="fr-FR"/>
-        </w:rPr>
-        <w:t xml:space="preserve">Ajouter </w:t>
-      </w:r>
-      <w:r>
-        <w:rPr>
-          <w:lang w:val="fr-FR"/>
-        </w:rPr>
-        <w:t>session management </w:t>
-      </w:r>
-      <w:r>
-        <w:rPr>
-          <w:lang w:val="fr-FR"/>
-        </w:rPr>
-        <w:t>(</w:t>
-      </w:r>
-      <w:hyperlink r:id="rId9" w:history="1">
-        <w:r>
-          <w:rPr>
-            <w:rStyle w:val="Hyperlink"/>
-            <w:lang w:val="fr-FR"/>
-          </w:rPr>
-          <w:t>https://openid.net/specs/openid-connect-session-1_0.html</w:t>
-        </w:r>
-      </w:hyperlink>
-      <w:r>
-        <w:rPr>
-          <w:lang w:val="fr-FR"/>
-        </w:rPr>
-        <w:t>)</w:t>
-      </w:r>
-      <w:r>
-        <w:rPr>
-          <w:lang w:val="fr-FR"/>
-        </w:rPr>
-        <w:t>.</w:t>
-      </w:r>
+      <w:bookmarkStart w:id="0" w:name="_GoBack"/>
+      <w:bookmarkEnd w:id="0"/>
       <w:r>
         <w:rPr>
           <w:lang w:val="fr-FR"/>
@@ -6734,8 +6683,8 @@
 </file>
 
 <file path=word/numbering.xml><?xml version="1.0" encoding="utf-8"?>
-<w:numbering xmlns:wpc="http://schemas.microsoft.com/office/word/2010/wordprocessingCanvas" xmlns:mc="http://schemas.openxmlformats.org/markup-compatibility/2006" xmlns:o="urn:schemas-microsoft-com:office:office" xmlns:r="http://schemas.openxmlformats.org/officeDocument/2006/relationships" xmlns:m="http://schemas.openxmlformats.org/officeDocument/2006/math" xmlns:v="urn:schemas-microsoft-com:vml" xmlns:wp14="http://schemas.microsoft.com/office/word/2010/wordprocessingDrawing" xmlns:wp="http://schemas.openxmlformats.org/drawingml/2006/wordprocessingDrawing" xmlns:w10="urn:schemas-microsoft-com:office:word" xmlns:w="http://schemas.openxmlformats.org/wordprocessingml/2006/main" xmlns:w14="http://schemas.microsoft.com/office/word/2010/wordml" xmlns:wpg="http://schemas.microsoft.com/office/word/2010/wordprocessingGroup" xmlns:wpi="http://schemas.microsoft.com/office/word/2010/wordprocessingInk" xmlns:wne="http://schemas.microsoft.com/office/word/2006/wordml" xmlns:wps="http://schemas.microsoft.com/office/word/2010/wordprocessingShape" mc:Ignorable="w14 wp14">
-  <w:abstractNum w:abstractNumId="0">
+<w:numbering xmlns:wpc="http://schemas.microsoft.com/office/word/2010/wordprocessingCanvas" xmlns:cx="http://schemas.microsoft.com/office/drawing/2014/chartex" xmlns:cx1="http://schemas.microsoft.com/office/drawing/2015/9/8/chartex" xmlns:cx2="http://schemas.microsoft.com/office/drawing/2015/10/21/chartex" xmlns:cx3="http://schemas.microsoft.com/office/drawing/2016/5/9/chartex" xmlns:cx4="http://schemas.microsoft.com/office/drawing/2016/5/10/chartex" xmlns:cx5="http://schemas.microsoft.com/office/drawing/2016/5/11/chartex" xmlns:cx6="http://schemas.microsoft.com/office/drawing/2016/5/12/chartex" xmlns:cx7="http://schemas.microsoft.com/office/drawing/2016/5/13/chartex" xmlns:cx8="http://schemas.microsoft.com/office/drawing/2016/5/14/chartex" xmlns:mc="http://schemas.openxmlformats.org/markup-compatibility/2006" xmlns:aink="http://schemas.microsoft.com/office/drawing/2016/ink" xmlns:am3d="http://schemas.microsoft.com/office/drawing/2017/model3d" xmlns:o="urn:schemas-microsoft-com:office:office" xmlns:r="http://schemas.openxmlformats.org/officeDocument/2006/relationships" xmlns:m="http://schemas.openxmlformats.org/officeDocument/2006/math" xmlns:v="urn:schemas-microsoft-com:vml" xmlns:wp14="http://schemas.microsoft.com/office/word/2010/wordprocessingDrawing" xmlns:wp="http://schemas.openxmlformats.org/drawingml/2006/wordprocessingDrawing" xmlns:w10="urn:schemas-microsoft-com:office:word" xmlns:w="http://schemas.openxmlformats.org/wordprocessingml/2006/main" xmlns:w14="http://schemas.microsoft.com/office/word/2010/wordml" xmlns:w15="http://schemas.microsoft.com/office/word/2012/wordml" xmlns:w16cid="http://schemas.microsoft.com/office/word/2016/wordml/cid" xmlns:w16se="http://schemas.microsoft.com/office/word/2015/wordml/symex" xmlns:wpg="http://schemas.microsoft.com/office/word/2010/wordprocessingGroup" xmlns:wpi="http://schemas.microsoft.com/office/word/2010/wordprocessingInk" xmlns:wne="http://schemas.microsoft.com/office/word/2006/wordml" xmlns:wps="http://schemas.microsoft.com/office/word/2010/wordprocessingShape" mc:Ignorable="w14 w15 w16se w16cid wp14">
+  <w:abstractNum w:abstractNumId="0" w15:restartNumberingAfterBreak="0">
     <w:nsid w:val="159539B7"/>
     <w:multiLevelType w:val="hybridMultilevel"/>
     <w:tmpl w:val="6D364902"/>
@@ -6824,7 +6773,7 @@
       </w:pPr>
     </w:lvl>
   </w:abstractNum>
-  <w:abstractNum w:abstractNumId="1">
+  <w:abstractNum w:abstractNumId="1" w15:restartNumberingAfterBreak="0">
     <w:nsid w:val="1DFE4E92"/>
     <w:multiLevelType w:val="hybridMultilevel"/>
     <w:tmpl w:val="901A9E28"/>
@@ -6913,7 +6862,7 @@
       </w:pPr>
     </w:lvl>
   </w:abstractNum>
-  <w:abstractNum w:abstractNumId="2">
+  <w:abstractNum w:abstractNumId="2" w15:restartNumberingAfterBreak="0">
     <w:nsid w:val="22681BF9"/>
     <w:multiLevelType w:val="hybridMultilevel"/>
     <w:tmpl w:val="985C7262"/>
@@ -7002,7 +6951,7 @@
       </w:pPr>
     </w:lvl>
   </w:abstractNum>
-  <w:abstractNum w:abstractNumId="3">
+  <w:abstractNum w:abstractNumId="3" w15:restartNumberingAfterBreak="0">
     <w:nsid w:val="24E47545"/>
     <w:multiLevelType w:val="hybridMultilevel"/>
     <w:tmpl w:val="50785C1E"/>
@@ -7091,7 +7040,7 @@
       </w:pPr>
     </w:lvl>
   </w:abstractNum>
-  <w:abstractNum w:abstractNumId="4">
+  <w:abstractNum w:abstractNumId="4" w15:restartNumberingAfterBreak="0">
     <w:nsid w:val="297C4771"/>
     <w:multiLevelType w:val="hybridMultilevel"/>
     <w:tmpl w:val="48008CC2"/>
@@ -7180,7 +7129,7 @@
       </w:pPr>
     </w:lvl>
   </w:abstractNum>
-  <w:abstractNum w:abstractNumId="5">
+  <w:abstractNum w:abstractNumId="5" w15:restartNumberingAfterBreak="0">
     <w:nsid w:val="2D717680"/>
     <w:multiLevelType w:val="hybridMultilevel"/>
     <w:tmpl w:val="B8B2F9F0"/>
@@ -7269,7 +7218,7 @@
       </w:pPr>
     </w:lvl>
   </w:abstractNum>
-  <w:abstractNum w:abstractNumId="6">
+  <w:abstractNum w:abstractNumId="6" w15:restartNumberingAfterBreak="0">
     <w:nsid w:val="33F20CAA"/>
     <w:multiLevelType w:val="hybridMultilevel"/>
     <w:tmpl w:val="985C7262"/>
@@ -7358,7 +7307,7 @@
       </w:pPr>
     </w:lvl>
   </w:abstractNum>
-  <w:abstractNum w:abstractNumId="7">
+  <w:abstractNum w:abstractNumId="7" w15:restartNumberingAfterBreak="0">
     <w:nsid w:val="3BD92226"/>
     <w:multiLevelType w:val="hybridMultilevel"/>
     <w:tmpl w:val="8606288A"/>
@@ -7447,7 +7396,7 @@
       </w:pPr>
     </w:lvl>
   </w:abstractNum>
-  <w:abstractNum w:abstractNumId="8">
+  <w:abstractNum w:abstractNumId="8" w15:restartNumberingAfterBreak="0">
     <w:nsid w:val="43C63A45"/>
     <w:multiLevelType w:val="hybridMultilevel"/>
     <w:tmpl w:val="EBB29E10"/>
@@ -7536,7 +7485,7 @@
       </w:pPr>
     </w:lvl>
   </w:abstractNum>
-  <w:abstractNum w:abstractNumId="9">
+  <w:abstractNum w:abstractNumId="9" w15:restartNumberingAfterBreak="0">
     <w:nsid w:val="49A74F29"/>
     <w:multiLevelType w:val="hybridMultilevel"/>
     <w:tmpl w:val="BB22AF5C"/>
@@ -7625,7 +7574,7 @@
       </w:pPr>
     </w:lvl>
   </w:abstractNum>
-  <w:abstractNum w:abstractNumId="10">
+  <w:abstractNum w:abstractNumId="10" w15:restartNumberingAfterBreak="0">
     <w:nsid w:val="577C01D3"/>
     <w:multiLevelType w:val="hybridMultilevel"/>
     <w:tmpl w:val="67047A2C"/>
@@ -7714,7 +7663,7 @@
       </w:pPr>
     </w:lvl>
   </w:abstractNum>
-  <w:abstractNum w:abstractNumId="11">
+  <w:abstractNum w:abstractNumId="11" w15:restartNumberingAfterBreak="0">
     <w:nsid w:val="645441C4"/>
     <w:multiLevelType w:val="hybridMultilevel"/>
     <w:tmpl w:val="BE7E9A62"/>
@@ -7803,7 +7752,7 @@
       </w:pPr>
     </w:lvl>
   </w:abstractNum>
-  <w:abstractNum w:abstractNumId="12">
+  <w:abstractNum w:abstractNumId="12" w15:restartNumberingAfterBreak="0">
     <w:nsid w:val="66FB016D"/>
     <w:multiLevelType w:val="hybridMultilevel"/>
     <w:tmpl w:val="2800E09A"/>
@@ -7892,7 +7841,7 @@
       </w:pPr>
     </w:lvl>
   </w:abstractNum>
-  <w:abstractNum w:abstractNumId="13">
+  <w:abstractNum w:abstractNumId="13" w15:restartNumberingAfterBreak="0">
     <w:nsid w:val="6DE538C1"/>
     <w:multiLevelType w:val="hybridMultilevel"/>
     <w:tmpl w:val="2B887F5E"/>
@@ -8005,7 +7954,7 @@
       </w:rPr>
     </w:lvl>
   </w:abstractNum>
-  <w:abstractNum w:abstractNumId="14">
+  <w:abstractNum w:abstractNumId="14" w15:restartNumberingAfterBreak="0">
     <w:nsid w:val="74B22DC8"/>
     <w:multiLevelType w:val="hybridMultilevel"/>
     <w:tmpl w:val="6AF6F326"/>
@@ -8094,7 +8043,7 @@
       </w:pPr>
     </w:lvl>
   </w:abstractNum>
-  <w:abstractNum w:abstractNumId="15">
+  <w:abstractNum w:abstractNumId="15" w15:restartNumberingAfterBreak="0">
     <w:nsid w:val="78CB58D5"/>
     <w:multiLevelType w:val="hybridMultilevel"/>
     <w:tmpl w:val="31C0DCFA"/>
@@ -8183,7 +8132,7 @@
       </w:pPr>
     </w:lvl>
   </w:abstractNum>
-  <w:abstractNum w:abstractNumId="16">
+  <w:abstractNum w:abstractNumId="16" w15:restartNumberingAfterBreak="0">
     <w:nsid w:val="7A8B77E1"/>
     <w:multiLevelType w:val="hybridMultilevel"/>
     <w:tmpl w:val="44EED3C6"/>
@@ -8296,7 +8245,7 @@
       </w:rPr>
     </w:lvl>
   </w:abstractNum>
-  <w:abstractNum w:abstractNumId="17">
+  <w:abstractNum w:abstractNumId="17" w15:restartNumberingAfterBreak="0">
     <w:nsid w:val="7B6641F9"/>
     <w:multiLevelType w:val="hybridMultilevel"/>
     <w:tmpl w:val="1B10777E"/>
@@ -8466,7 +8415,7 @@
 </file>
 
 <file path=word/styles.xml><?xml version="1.0" encoding="utf-8"?>
-<w:styles xmlns:mc="http://schemas.openxmlformats.org/markup-compatibility/2006" xmlns:r="http://schemas.openxmlformats.org/officeDocument/2006/relationships" xmlns:w="http://schemas.openxmlformats.org/wordprocessingml/2006/main" xmlns:w14="http://schemas.microsoft.com/office/word/2010/wordml" mc:Ignorable="w14">
+<w:styles xmlns:mc="http://schemas.openxmlformats.org/markup-compatibility/2006" xmlns:r="http://schemas.openxmlformats.org/officeDocument/2006/relationships" xmlns:w="http://schemas.openxmlformats.org/wordprocessingml/2006/main" xmlns:w14="http://schemas.microsoft.com/office/word/2010/wordml" xmlns:w15="http://schemas.microsoft.com/office/word/2012/wordml" xmlns:w16cid="http://schemas.microsoft.com/office/word/2016/wordml/cid" xmlns:w16se="http://schemas.microsoft.com/office/word/2015/wordml/symex" mc:Ignorable="w14 w15 w16se w16cid">
   <w:docDefaults>
     <w:rPrDefault>
       <w:rPr>
@@ -8482,154 +8431,394 @@
       </w:pPr>
     </w:pPrDefault>
   </w:docDefaults>
-  <w:latentStyles w:defLockedState="0" w:defUIPriority="99" w:defSemiHidden="1" w:defUnhideWhenUsed="1" w:defQFormat="0" w:count="267">
-    <w:lsdException w:name="Normal" w:semiHidden="0" w:uiPriority="0" w:unhideWhenUsed="0" w:qFormat="1"/>
-    <w:lsdException w:name="heading 1" w:semiHidden="0" w:uiPriority="9" w:unhideWhenUsed="0" w:qFormat="1"/>
-    <w:lsdException w:name="heading 2" w:uiPriority="9" w:qFormat="1"/>
-    <w:lsdException w:name="heading 3" w:uiPriority="9" w:qFormat="1"/>
-    <w:lsdException w:name="heading 4" w:uiPriority="9" w:qFormat="1"/>
-    <w:lsdException w:name="heading 5" w:uiPriority="9" w:qFormat="1"/>
-    <w:lsdException w:name="heading 6" w:uiPriority="9" w:qFormat="1"/>
-    <w:lsdException w:name="heading 7" w:uiPriority="9" w:qFormat="1"/>
-    <w:lsdException w:name="heading 8" w:uiPriority="9" w:qFormat="1"/>
-    <w:lsdException w:name="heading 9" w:uiPriority="9" w:qFormat="1"/>
-    <w:lsdException w:name="toc 1" w:uiPriority="39"/>
-    <w:lsdException w:name="toc 2" w:uiPriority="39"/>
-    <w:lsdException w:name="toc 3" w:uiPriority="39"/>
-    <w:lsdException w:name="toc 4" w:uiPriority="39"/>
-    <w:lsdException w:name="toc 5" w:uiPriority="39"/>
-    <w:lsdException w:name="toc 6" w:uiPriority="39"/>
-    <w:lsdException w:name="toc 7" w:uiPriority="39"/>
-    <w:lsdException w:name="toc 8" w:uiPriority="39"/>
-    <w:lsdException w:name="toc 9" w:uiPriority="39"/>
-    <w:lsdException w:name="caption" w:uiPriority="35" w:qFormat="1"/>
-    <w:lsdException w:name="Title" w:semiHidden="0" w:uiPriority="10" w:unhideWhenUsed="0" w:qFormat="1"/>
-    <w:lsdException w:name="Default Paragraph Font" w:uiPriority="1"/>
-    <w:lsdException w:name="Subtitle" w:semiHidden="0" w:uiPriority="11" w:unhideWhenUsed="0" w:qFormat="1"/>
-    <w:lsdException w:name="Strong" w:semiHidden="0" w:uiPriority="22" w:unhideWhenUsed="0" w:qFormat="1"/>
-    <w:lsdException w:name="Emphasis" w:semiHidden="0" w:uiPriority="20" w:unhideWhenUsed="0" w:qFormat="1"/>
-    <w:lsdException w:name="Table Grid" w:semiHidden="0" w:uiPriority="59" w:unhideWhenUsed="0"/>
-    <w:lsdException w:name="Placeholder Text" w:unhideWhenUsed="0"/>
-    <w:lsdException w:name="No Spacing" w:semiHidden="0" w:uiPriority="1" w:unhideWhenUsed="0" w:qFormat="1"/>
-    <w:lsdException w:name="Light Shading" w:semiHidden="0" w:uiPriority="60" w:unhideWhenUsed="0"/>
-    <w:lsdException w:name="Light List" w:semiHidden="0" w:uiPriority="61" w:unhideWhenUsed="0"/>
-    <w:lsdException w:name="Light Grid" w:semiHidden="0" w:uiPriority="62" w:unhideWhenUsed="0"/>
-    <w:lsdException w:name="Medium Shading 1" w:semiHidden="0" w:uiPriority="63" w:unhideWhenUsed="0"/>
-    <w:lsdException w:name="Medium Shading 2" w:semiHidden="0" w:uiPriority="64" w:unhideWhenUsed="0"/>
-    <w:lsdException w:name="Medium List 1" w:semiHidden="0" w:uiPriority="65" w:unhideWhenUsed="0"/>
-    <w:lsdException w:name="Medium List 2" w:semiHidden="0" w:uiPriority="66" w:unhideWhenUsed="0"/>
-    <w:lsdException w:name="Medium Grid 1" w:semiHidden="0" w:uiPriority="67" w:unhideWhenUsed="0"/>
-    <w:lsdException w:name="Medium Grid 2" w:semiHidden="0" w:uiPriority="68" w:unhideWhenUsed="0"/>
-    <w:lsdException w:name="Medium Grid 3" w:semiHidden="0" w:uiPriority="69" w:unhideWhenUsed="0"/>
-    <w:lsdException w:name="Dark List" w:semiHidden="0" w:uiPriority="70" w:unhideWhenUsed="0"/>
-    <w:lsdException w:name="Colorful Shading" w:semiHidden="0" w:uiPriority="71" w:unhideWhenUsed="0"/>
-    <w:lsdException w:name="Colorful List" w:semiHidden="0" w:uiPriority="72" w:unhideWhenUsed="0"/>
-    <w:lsdException w:name="Colorful Grid" w:semiHidden="0" w:uiPriority="73" w:unhideWhenUsed="0"/>
-    <w:lsdException w:name="Light Shading Accent 1" w:semiHidden="0" w:uiPriority="60" w:unhideWhenUsed="0"/>
-    <w:lsdException w:name="Light List Accent 1" w:semiHidden="0" w:uiPriority="61" w:unhideWhenUsed="0"/>
-    <w:lsdException w:name="Light Grid Accent 1" w:semiHidden="0" w:uiPriority="62" w:unhideWhenUsed="0"/>
-    <w:lsdException w:name="Medium Shading 1 Accent 1" w:semiHidden="0" w:uiPriority="63" w:unhideWhenUsed="0"/>
-    <w:lsdException w:name="Medium Shading 2 Accent 1" w:semiHidden="0" w:uiPriority="64" w:unhideWhenUsed="0"/>
-    <w:lsdException w:name="Medium List 1 Accent 1" w:semiHidden="0" w:uiPriority="65" w:unhideWhenUsed="0"/>
-    <w:lsdException w:name="Revision" w:unhideWhenUsed="0"/>
-    <w:lsdException w:name="List Paragraph" w:semiHidden="0" w:uiPriority="34" w:unhideWhenUsed="0" w:qFormat="1"/>
-    <w:lsdException w:name="Quote" w:semiHidden="0" w:uiPriority="29" w:unhideWhenUsed="0" w:qFormat="1"/>
-    <w:lsdException w:name="Intense Quote" w:semiHidden="0" w:uiPriority="30" w:unhideWhenUsed="0" w:qFormat="1"/>
-    <w:lsdException w:name="Medium List 2 Accent 1" w:semiHidden="0" w:uiPriority="66" w:unhideWhenUsed="0"/>
-    <w:lsdException w:name="Medium Grid 1 Accent 1" w:semiHidden="0" w:uiPriority="67" w:unhideWhenUsed="0"/>
-    <w:lsdException w:name="Medium Grid 2 Accent 1" w:semiHidden="0" w:uiPriority="68" w:unhideWhenUsed="0"/>
-    <w:lsdException w:name="Medium Grid 3 Accent 1" w:semiHidden="0" w:uiPriority="69" w:unhideWhenUsed="0"/>
-    <w:lsdException w:name="Dark List Accent 1" w:semiHidden="0" w:uiPriority="70" w:unhideWhenUsed="0"/>
-    <w:lsdException w:name="Colorful Shading Accent 1" w:semiHidden="0" w:uiPriority="71" w:unhideWhenUsed="0"/>
-    <w:lsdException w:name="Colorful List Accent 1" w:semiHidden="0" w:uiPriority="72" w:unhideWhenUsed="0"/>
-    <w:lsdException w:name="Colorful Grid Accent 1" w:semiHidden="0" w:uiPriority="73" w:unhideWhenUsed="0"/>
-    <w:lsdException w:name="Light Shading Accent 2" w:semiHidden="0" w:uiPriority="60" w:unhideWhenUsed="0"/>
-    <w:lsdException w:name="Light List Accent 2" w:semiHidden="0" w:uiPriority="61" w:unhideWhenUsed="0"/>
-    <w:lsdException w:name="Light Grid Accent 2" w:semiHidden="0" w:uiPriority="62" w:unhideWhenUsed="0"/>
-    <w:lsdException w:name="Medium Shading 1 Accent 2" w:semiHidden="0" w:uiPriority="63" w:unhideWhenUsed="0"/>
-    <w:lsdException w:name="Medium Shading 2 Accent 2" w:semiHidden="0" w:uiPriority="64" w:unhideWhenUsed="0"/>
-    <w:lsdException w:name="Medium List 1 Accent 2" w:semiHidden="0" w:uiPriority="65" w:unhideWhenUsed="0"/>
-    <w:lsdException w:name="Medium List 2 Accent 2" w:semiHidden="0" w:uiPriority="66" w:unhideWhenUsed="0"/>
-    <w:lsdException w:name="Medium Grid 1 Accent 2" w:semiHidden="0" w:uiPriority="67" w:unhideWhenUsed="0"/>
-    <w:lsdException w:name="Medium Grid 2 Accent 2" w:semiHidden="0" w:uiPriority="68" w:unhideWhenUsed="0"/>
-    <w:lsdException w:name="Medium Grid 3 Accent 2" w:semiHidden="0" w:uiPriority="69" w:unhideWhenUsed="0"/>
-    <w:lsdException w:name="Dark List Accent 2" w:semiHidden="0" w:uiPriority="70" w:unhideWhenUsed="0"/>
-    <w:lsdException w:name="Colorful Shading Accent 2" w:semiHidden="0" w:uiPriority="71" w:unhideWhenUsed="0"/>
-    <w:lsdException w:name="Colorful List Accent 2" w:semiHidden="0" w:uiPriority="72" w:unhideWhenUsed="0"/>
-    <w:lsdException w:name="Colorful Grid Accent 2" w:semiHidden="0" w:uiPriority="73" w:unhideWhenUsed="0"/>
-    <w:lsdException w:name="Light Shading Accent 3" w:semiHidden="0" w:uiPriority="60" w:unhideWhenUsed="0"/>
-    <w:lsdException w:name="Light List Accent 3" w:semiHidden="0" w:uiPriority="61" w:unhideWhenUsed="0"/>
-    <w:lsdException w:name="Light Grid Accent 3" w:semiHidden="0" w:uiPriority="62" w:unhideWhenUsed="0"/>
-    <w:lsdException w:name="Medium Shading 1 Accent 3" w:semiHidden="0" w:uiPriority="63" w:unhideWhenUsed="0"/>
-    <w:lsdException w:name="Medium Shading 2 Accent 3" w:semiHidden="0" w:uiPriority="64" w:unhideWhenUsed="0"/>
-    <w:lsdException w:name="Medium List 1 Accent 3" w:semiHidden="0" w:uiPriority="65" w:unhideWhenUsed="0"/>
-    <w:lsdException w:name="Medium List 2 Accent 3" w:semiHidden="0" w:uiPriority="66" w:unhideWhenUsed="0"/>
-    <w:lsdException w:name="Medium Grid 1 Accent 3" w:semiHidden="0" w:uiPriority="67" w:unhideWhenUsed="0"/>
-    <w:lsdException w:name="Medium Grid 2 Accent 3" w:semiHidden="0" w:uiPriority="68" w:unhideWhenUsed="0"/>
-    <w:lsdException w:name="Medium Grid 3 Accent 3" w:semiHidden="0" w:uiPriority="69" w:unhideWhenUsed="0"/>
-    <w:lsdException w:name="Dark List Accent 3" w:semiHidden="0" w:uiPriority="70" w:unhideWhenUsed="0"/>
-    <w:lsdException w:name="Colorful Shading Accent 3" w:semiHidden="0" w:uiPriority="71" w:unhideWhenUsed="0"/>
-    <w:lsdException w:name="Colorful List Accent 3" w:semiHidden="0" w:uiPriority="72" w:unhideWhenUsed="0"/>
-    <w:lsdException w:name="Colorful Grid Accent 3" w:semiHidden="0" w:uiPriority="73" w:unhideWhenUsed="0"/>
-    <w:lsdException w:name="Light Shading Accent 4" w:semiHidden="0" w:uiPriority="60" w:unhideWhenUsed="0"/>
-    <w:lsdException w:name="Light List Accent 4" w:semiHidden="0" w:uiPriority="61" w:unhideWhenUsed="0"/>
-    <w:lsdException w:name="Light Grid Accent 4" w:semiHidden="0" w:uiPriority="62" w:unhideWhenUsed="0"/>
-    <w:lsdException w:name="Medium Shading 1 Accent 4" w:semiHidden="0" w:uiPriority="63" w:unhideWhenUsed="0"/>
-    <w:lsdException w:name="Medium Shading 2 Accent 4" w:semiHidden="0" w:uiPriority="64" w:unhideWhenUsed="0"/>
-    <w:lsdException w:name="Medium List 1 Accent 4" w:semiHidden="0" w:uiPriority="65" w:unhideWhenUsed="0"/>
-    <w:lsdException w:name="Medium List 2 Accent 4" w:semiHidden="0" w:uiPriority="66" w:unhideWhenUsed="0"/>
-    <w:lsdException w:name="Medium Grid 1 Accent 4" w:semiHidden="0" w:uiPriority="67" w:unhideWhenUsed="0"/>
-    <w:lsdException w:name="Medium Grid 2 Accent 4" w:semiHidden="0" w:uiPriority="68" w:unhideWhenUsed="0"/>
-    <w:lsdException w:name="Medium Grid 3 Accent 4" w:semiHidden="0" w:uiPriority="69" w:unhideWhenUsed="0"/>
-    <w:lsdException w:name="Dark List Accent 4" w:semiHidden="0" w:uiPriority="70" w:unhideWhenUsed="0"/>
-    <w:lsdException w:name="Colorful Shading Accent 4" w:semiHidden="0" w:uiPriority="71" w:unhideWhenUsed="0"/>
-    <w:lsdException w:name="Colorful List Accent 4" w:semiHidden="0" w:uiPriority="72" w:unhideWhenUsed="0"/>
-    <w:lsdException w:name="Colorful Grid Accent 4" w:semiHidden="0" w:uiPriority="73" w:unhideWhenUsed="0"/>
-    <w:lsdException w:name="Light Shading Accent 5" w:semiHidden="0" w:uiPriority="60" w:unhideWhenUsed="0"/>
-    <w:lsdException w:name="Light List Accent 5" w:semiHidden="0" w:uiPriority="61" w:unhideWhenUsed="0"/>
-    <w:lsdException w:name="Light Grid Accent 5" w:semiHidden="0" w:uiPriority="62" w:unhideWhenUsed="0"/>
-    <w:lsdException w:name="Medium Shading 1 Accent 5" w:semiHidden="0" w:uiPriority="63" w:unhideWhenUsed="0"/>
-    <w:lsdException w:name="Medium Shading 2 Accent 5" w:semiHidden="0" w:uiPriority="64" w:unhideWhenUsed="0"/>
-    <w:lsdException w:name="Medium List 1 Accent 5" w:semiHidden="0" w:uiPriority="65" w:unhideWhenUsed="0"/>
-    <w:lsdException w:name="Medium List 2 Accent 5" w:semiHidden="0" w:uiPriority="66" w:unhideWhenUsed="0"/>
-    <w:lsdException w:name="Medium Grid 1 Accent 5" w:semiHidden="0" w:uiPriority="67" w:unhideWhenUsed="0"/>
-    <w:lsdException w:name="Medium Grid 2 Accent 5" w:semiHidden="0" w:uiPriority="68" w:unhideWhenUsed="0"/>
-    <w:lsdException w:name="Medium Grid 3 Accent 5" w:semiHidden="0" w:uiPriority="69" w:unhideWhenUsed="0"/>
-    <w:lsdException w:name="Dark List Accent 5" w:semiHidden="0" w:uiPriority="70" w:unhideWhenUsed="0"/>
-    <w:lsdException w:name="Colorful Shading Accent 5" w:semiHidden="0" w:uiPriority="71" w:unhideWhenUsed="0"/>
-    <w:lsdException w:name="Colorful List Accent 5" w:semiHidden="0" w:uiPriority="72" w:unhideWhenUsed="0"/>
-    <w:lsdException w:name="Colorful Grid Accent 5" w:semiHidden="0" w:uiPriority="73" w:unhideWhenUsed="0"/>
-    <w:lsdException w:name="Light Shading Accent 6" w:semiHidden="0" w:uiPriority="60" w:unhideWhenUsed="0"/>
-    <w:lsdException w:name="Light List Accent 6" w:semiHidden="0" w:uiPriority="61" w:unhideWhenUsed="0"/>
-    <w:lsdException w:name="Light Grid Accent 6" w:semiHidden="0" w:uiPriority="62" w:unhideWhenUsed="0"/>
-    <w:lsdException w:name="Medium Shading 1 Accent 6" w:semiHidden="0" w:uiPriority="63" w:unhideWhenUsed="0"/>
-    <w:lsdException w:name="Medium Shading 2 Accent 6" w:semiHidden="0" w:uiPriority="64" w:unhideWhenUsed="0"/>
-    <w:lsdException w:name="Medium List 1 Accent 6" w:semiHidden="0" w:uiPriority="65" w:unhideWhenUsed="0"/>
-    <w:lsdException w:name="Medium List 2 Accent 6" w:semiHidden="0" w:uiPriority="66" w:unhideWhenUsed="0"/>
-    <w:lsdException w:name="Medium Grid 1 Accent 6" w:semiHidden="0" w:uiPriority="67" w:unhideWhenUsed="0"/>
-    <w:lsdException w:name="Medium Grid 2 Accent 6" w:semiHidden="0" w:uiPriority="68" w:unhideWhenUsed="0"/>
-    <w:lsdException w:name="Medium Grid 3 Accent 6" w:semiHidden="0" w:uiPriority="69" w:unhideWhenUsed="0"/>
-    <w:lsdException w:name="Dark List Accent 6" w:semiHidden="0" w:uiPriority="70" w:unhideWhenUsed="0"/>
-    <w:lsdException w:name="Colorful Shading Accent 6" w:semiHidden="0" w:uiPriority="71" w:unhideWhenUsed="0"/>
-    <w:lsdException w:name="Colorful List Accent 6" w:semiHidden="0" w:uiPriority="72" w:unhideWhenUsed="0"/>
-    <w:lsdException w:name="Colorful Grid Accent 6" w:semiHidden="0" w:uiPriority="73" w:unhideWhenUsed="0"/>
-    <w:lsdException w:name="Subtle Emphasis" w:semiHidden="0" w:uiPriority="19" w:unhideWhenUsed="0" w:qFormat="1"/>
-    <w:lsdException w:name="Intense Emphasis" w:semiHidden="0" w:uiPriority="21" w:unhideWhenUsed="0" w:qFormat="1"/>
-    <w:lsdException w:name="Subtle Reference" w:semiHidden="0" w:uiPriority="31" w:unhideWhenUsed="0" w:qFormat="1"/>
-    <w:lsdException w:name="Intense Reference" w:semiHidden="0" w:uiPriority="32" w:unhideWhenUsed="0" w:qFormat="1"/>
-    <w:lsdException w:name="Book Title" w:semiHidden="0" w:uiPriority="33" w:unhideWhenUsed="0" w:qFormat="1"/>
-    <w:lsdException w:name="Bibliography" w:uiPriority="37"/>
-    <w:lsdException w:name="TOC Heading" w:uiPriority="39" w:qFormat="1"/>
+  <w:latentStyles w:defLockedState="0" w:defUIPriority="99" w:defSemiHidden="0" w:defUnhideWhenUsed="0" w:defQFormat="0" w:count="377">
+    <w:lsdException w:name="Normal" w:uiPriority="0" w:qFormat="1"/>
+    <w:lsdException w:name="heading 1" w:uiPriority="9" w:qFormat="1"/>
+    <w:lsdException w:name="heading 2" w:semiHidden="1" w:uiPriority="9" w:unhideWhenUsed="1" w:qFormat="1"/>
+    <w:lsdException w:name="heading 3" w:semiHidden="1" w:uiPriority="9" w:unhideWhenUsed="1" w:qFormat="1"/>
+    <w:lsdException w:name="heading 4" w:semiHidden="1" w:uiPriority="9" w:unhideWhenUsed="1" w:qFormat="1"/>
+    <w:lsdException w:name="heading 5" w:semiHidden="1" w:uiPriority="9" w:unhideWhenUsed="1" w:qFormat="1"/>
+    <w:lsdException w:name="heading 6" w:semiHidden="1" w:uiPriority="9" w:unhideWhenUsed="1" w:qFormat="1"/>
+    <w:lsdException w:name="heading 7" w:semiHidden="1" w:uiPriority="9" w:unhideWhenUsed="1" w:qFormat="1"/>
+    <w:lsdException w:name="heading 8" w:semiHidden="1" w:uiPriority="9" w:unhideWhenUsed="1" w:qFormat="1"/>
+    <w:lsdException w:name="heading 9" w:semiHidden="1" w:uiPriority="9" w:unhideWhenUsed="1" w:qFormat="1"/>
+    <w:lsdException w:name="index 1" w:semiHidden="1" w:unhideWhenUsed="1"/>
+    <w:lsdException w:name="index 2" w:semiHidden="1" w:unhideWhenUsed="1"/>
+    <w:lsdException w:name="index 3" w:semiHidden="1" w:unhideWhenUsed="1"/>
+    <w:lsdException w:name="index 4" w:semiHidden="1" w:unhideWhenUsed="1"/>
+    <w:lsdException w:name="index 5" w:semiHidden="1" w:unhideWhenUsed="1"/>
+    <w:lsdException w:name="index 6" w:semiHidden="1" w:unhideWhenUsed="1"/>
+    <w:lsdException w:name="index 7" w:semiHidden="1" w:unhideWhenUsed="1"/>
+    <w:lsdException w:name="index 8" w:semiHidden="1" w:unhideWhenUsed="1"/>
+    <w:lsdException w:name="index 9" w:semiHidden="1" w:unhideWhenUsed="1"/>
+    <w:lsdException w:name="toc 1" w:semiHidden="1" w:uiPriority="39" w:unhideWhenUsed="1"/>
+    <w:lsdException w:name="toc 2" w:semiHidden="1" w:uiPriority="39" w:unhideWhenUsed="1"/>
+    <w:lsdException w:name="toc 3" w:semiHidden="1" w:uiPriority="39" w:unhideWhenUsed="1"/>
+    <w:lsdException w:name="toc 4" w:semiHidden="1" w:uiPriority="39" w:unhideWhenUsed="1"/>
+    <w:lsdException w:name="toc 5" w:semiHidden="1" w:uiPriority="39" w:unhideWhenUsed="1"/>
+    <w:lsdException w:name="toc 6" w:semiHidden="1" w:uiPriority="39" w:unhideWhenUsed="1"/>
+    <w:lsdException w:name="toc 7" w:semiHidden="1" w:uiPriority="39" w:unhideWhenUsed="1"/>
+    <w:lsdException w:name="toc 8" w:semiHidden="1" w:uiPriority="39" w:unhideWhenUsed="1"/>
+    <w:lsdException w:name="toc 9" w:semiHidden="1" w:uiPriority="39" w:unhideWhenUsed="1"/>
+    <w:lsdException w:name="Normal Indent" w:semiHidden="1" w:unhideWhenUsed="1"/>
+    <w:lsdException w:name="footnote text" w:semiHidden="1" w:unhideWhenUsed="1"/>
+    <w:lsdException w:name="annotation text" w:semiHidden="1" w:unhideWhenUsed="1"/>
+    <w:lsdException w:name="header" w:semiHidden="1" w:unhideWhenUsed="1"/>
+    <w:lsdException w:name="footer" w:semiHidden="1" w:unhideWhenUsed="1"/>
+    <w:lsdException w:name="index heading" w:semiHidden="1" w:unhideWhenUsed="1"/>
+    <w:lsdException w:name="caption" w:semiHidden="1" w:uiPriority="35" w:unhideWhenUsed="1" w:qFormat="1"/>
+    <w:lsdException w:name="table of figures" w:semiHidden="1" w:unhideWhenUsed="1"/>
+    <w:lsdException w:name="envelope address" w:semiHidden="1" w:unhideWhenUsed="1"/>
+    <w:lsdException w:name="envelope return" w:semiHidden="1" w:unhideWhenUsed="1"/>
+    <w:lsdException w:name="footnote reference" w:semiHidden="1" w:unhideWhenUsed="1"/>
+    <w:lsdException w:name="annotation reference" w:semiHidden="1" w:unhideWhenUsed="1"/>
+    <w:lsdException w:name="line number" w:semiHidden="1" w:unhideWhenUsed="1"/>
+    <w:lsdException w:name="page number" w:semiHidden="1" w:unhideWhenUsed="1"/>
+    <w:lsdException w:name="endnote reference" w:semiHidden="1" w:unhideWhenUsed="1"/>
+    <w:lsdException w:name="endnote text" w:semiHidden="1" w:unhideWhenUsed="1"/>
+    <w:lsdException w:name="table of authorities" w:semiHidden="1" w:unhideWhenUsed="1"/>
+    <w:lsdException w:name="macro" w:semiHidden="1" w:unhideWhenUsed="1"/>
+    <w:lsdException w:name="toa heading" w:semiHidden="1" w:unhideWhenUsed="1"/>
+    <w:lsdException w:name="List" w:semiHidden="1" w:unhideWhenUsed="1"/>
+    <w:lsdException w:name="List Bullet" w:semiHidden="1" w:unhideWhenUsed="1"/>
+    <w:lsdException w:name="List Number" w:semiHidden="1" w:unhideWhenUsed="1"/>
+    <w:lsdException w:name="List 2" w:semiHidden="1" w:unhideWhenUsed="1"/>
+    <w:lsdException w:name="List 3" w:semiHidden="1" w:unhideWhenUsed="1"/>
+    <w:lsdException w:name="List 4" w:semiHidden="1" w:unhideWhenUsed="1"/>
+    <w:lsdException w:name="List 5" w:semiHidden="1" w:unhideWhenUsed="1"/>
+    <w:lsdException w:name="List Bullet 2" w:semiHidden="1" w:unhideWhenUsed="1"/>
+    <w:lsdException w:name="List Bullet 3" w:semiHidden="1" w:unhideWhenUsed="1"/>
+    <w:lsdException w:name="List Bullet 4" w:semiHidden="1" w:unhideWhenUsed="1"/>
+    <w:lsdException w:name="List Bullet 5" w:semiHidden="1" w:unhideWhenUsed="1"/>
+    <w:lsdException w:name="List Number 2" w:semiHidden="1" w:unhideWhenUsed="1"/>
+    <w:lsdException w:name="List Number 3" w:semiHidden="1" w:unhideWhenUsed="1"/>
+    <w:lsdException w:name="List Number 4" w:semiHidden="1" w:unhideWhenUsed="1"/>
+    <w:lsdException w:name="List Number 5" w:semiHidden="1" w:unhideWhenUsed="1"/>
+    <w:lsdException w:name="Title" w:uiPriority="10" w:qFormat="1"/>
+    <w:lsdException w:name="Closing" w:semiHidden="1" w:unhideWhenUsed="1"/>
+    <w:lsdException w:name="Signature" w:semiHidden="1" w:unhideWhenUsed="1"/>
+    <w:lsdException w:name="Default Paragraph Font" w:semiHidden="1" w:uiPriority="1" w:unhideWhenUsed="1"/>
+    <w:lsdException w:name="Body Text" w:semiHidden="1" w:unhideWhenUsed="1"/>
+    <w:lsdException w:name="Body Text Indent" w:semiHidden="1" w:unhideWhenUsed="1"/>
+    <w:lsdException w:name="List Continue" w:semiHidden="1" w:unhideWhenUsed="1"/>
+    <w:lsdException w:name="List Continue 2" w:semiHidden="1" w:unhideWhenUsed="1"/>
+    <w:lsdException w:name="List Continue 3" w:semiHidden="1" w:unhideWhenUsed="1"/>
+    <w:lsdException w:name="List Continue 4" w:semiHidden="1" w:unhideWhenUsed="1"/>
+    <w:lsdException w:name="List Continue 5" w:semiHidden="1" w:unhideWhenUsed="1"/>
+    <w:lsdException w:name="Message Header" w:semiHidden="1" w:unhideWhenUsed="1"/>
+    <w:lsdException w:name="Subtitle" w:uiPriority="11" w:qFormat="1"/>
+    <w:lsdException w:name="Salutation" w:semiHidden="1" w:unhideWhenUsed="1"/>
+    <w:lsdException w:name="Date" w:semiHidden="1" w:unhideWhenUsed="1"/>
+    <w:lsdException w:name="Body Text First Indent" w:semiHidden="1" w:unhideWhenUsed="1"/>
+    <w:lsdException w:name="Body Text First Indent 2" w:semiHidden="1" w:unhideWhenUsed="1"/>
+    <w:lsdException w:name="Note Heading" w:semiHidden="1" w:unhideWhenUsed="1"/>
+    <w:lsdException w:name="Body Text 2" w:semiHidden="1" w:unhideWhenUsed="1"/>
+    <w:lsdException w:name="Body Text 3" w:semiHidden="1" w:unhideWhenUsed="1"/>
+    <w:lsdException w:name="Body Text Indent 2" w:semiHidden="1" w:unhideWhenUsed="1"/>
+    <w:lsdException w:name="Body Text Indent 3" w:semiHidden="1" w:unhideWhenUsed="1"/>
+    <w:lsdException w:name="Block Text" w:semiHidden="1" w:unhideWhenUsed="1"/>
+    <w:lsdException w:name="Hyperlink" w:semiHidden="1" w:unhideWhenUsed="1"/>
+    <w:lsdException w:name="FollowedHyperlink" w:semiHidden="1" w:unhideWhenUsed="1"/>
+    <w:lsdException w:name="Strong" w:uiPriority="22" w:qFormat="1"/>
+    <w:lsdException w:name="Emphasis" w:uiPriority="20" w:qFormat="1"/>
+    <w:lsdException w:name="Document Map" w:semiHidden="1" w:unhideWhenUsed="1"/>
+    <w:lsdException w:name="Plain Text" w:semiHidden="1" w:unhideWhenUsed="1"/>
+    <w:lsdException w:name="E-mail Signature" w:semiHidden="1" w:unhideWhenUsed="1"/>
+    <w:lsdException w:name="HTML Top of Form" w:semiHidden="1" w:unhideWhenUsed="1"/>
+    <w:lsdException w:name="HTML Bottom of Form" w:semiHidden="1" w:unhideWhenUsed="1"/>
+    <w:lsdException w:name="Normal (Web)" w:semiHidden="1" w:unhideWhenUsed="1"/>
+    <w:lsdException w:name="HTML Acronym" w:semiHidden="1" w:unhideWhenUsed="1"/>
+    <w:lsdException w:name="HTML Address" w:semiHidden="1" w:unhideWhenUsed="1"/>
+    <w:lsdException w:name="HTML Cite" w:semiHidden="1" w:unhideWhenUsed="1"/>
+    <w:lsdException w:name="HTML Code" w:semiHidden="1" w:unhideWhenUsed="1"/>
+    <w:lsdException w:name="HTML Definition" w:semiHidden="1" w:unhideWhenUsed="1"/>
+    <w:lsdException w:name="HTML Keyboard" w:semiHidden="1" w:unhideWhenUsed="1"/>
+    <w:lsdException w:name="HTML Preformatted" w:semiHidden="1" w:unhideWhenUsed="1"/>
+    <w:lsdException w:name="HTML Sample" w:semiHidden="1" w:unhideWhenUsed="1"/>
+    <w:lsdException w:name="HTML Typewriter" w:semiHidden="1" w:unhideWhenUsed="1"/>
+    <w:lsdException w:name="HTML Variable" w:semiHidden="1" w:unhideWhenUsed="1"/>
+    <w:lsdException w:name="Normal Table" w:semiHidden="1" w:unhideWhenUsed="1"/>
+    <w:lsdException w:name="annotation subject" w:semiHidden="1" w:unhideWhenUsed="1"/>
+    <w:lsdException w:name="No List" w:semiHidden="1" w:unhideWhenUsed="1"/>
+    <w:lsdException w:name="Outline List 1" w:semiHidden="1" w:unhideWhenUsed="1"/>
+    <w:lsdException w:name="Outline List 2" w:semiHidden="1" w:unhideWhenUsed="1"/>
+    <w:lsdException w:name="Outline List 3" w:semiHidden="1" w:unhideWhenUsed="1"/>
+    <w:lsdException w:name="Table Simple 1" w:semiHidden="1" w:unhideWhenUsed="1"/>
+    <w:lsdException w:name="Table Simple 2" w:semiHidden="1" w:unhideWhenUsed="1"/>
+    <w:lsdException w:name="Table Simple 3" w:semiHidden="1" w:unhideWhenUsed="1"/>
+    <w:lsdException w:name="Table Classic 1" w:semiHidden="1" w:unhideWhenUsed="1"/>
+    <w:lsdException w:name="Table Classic 2" w:semiHidden="1" w:unhideWhenUsed="1"/>
+    <w:lsdException w:name="Table Classic 3" w:semiHidden="1" w:unhideWhenUsed="1"/>
+    <w:lsdException w:name="Table Classic 4" w:semiHidden="1" w:unhideWhenUsed="1"/>
+    <w:lsdException w:name="Table Colorful 1" w:semiHidden="1" w:unhideWhenUsed="1"/>
+    <w:lsdException w:name="Table Colorful 2" w:semiHidden="1" w:unhideWhenUsed="1"/>
+    <w:lsdException w:name="Table Colorful 3" w:semiHidden="1" w:unhideWhenUsed="1"/>
+    <w:lsdException w:name="Table Columns 1" w:semiHidden="1" w:unhideWhenUsed="1"/>
+    <w:lsdException w:name="Table Columns 2" w:semiHidden="1" w:unhideWhenUsed="1"/>
+    <w:lsdException w:name="Table Columns 3" w:semiHidden="1" w:unhideWhenUsed="1"/>
+    <w:lsdException w:name="Table Columns 4" w:semiHidden="1" w:unhideWhenUsed="1"/>
+    <w:lsdException w:name="Table Columns 5" w:semiHidden="1" w:unhideWhenUsed="1"/>
+    <w:lsdException w:name="Table Grid 1" w:semiHidden="1" w:unhideWhenUsed="1"/>
+    <w:lsdException w:name="Table Grid 2" w:semiHidden="1" w:unhideWhenUsed="1"/>
+    <w:lsdException w:name="Table Grid 3" w:semiHidden="1" w:unhideWhenUsed="1"/>
+    <w:lsdException w:name="Table Grid 4" w:semiHidden="1" w:unhideWhenUsed="1"/>
+    <w:lsdException w:name="Table Grid 5" w:semiHidden="1" w:unhideWhenUsed="1"/>
+    <w:lsdException w:name="Table Grid 6" w:semiHidden="1" w:unhideWhenUsed="1"/>
+    <w:lsdException w:name="Table Grid 7" w:semiHidden="1" w:unhideWhenUsed="1"/>
+    <w:lsdException w:name="Table Grid 8" w:semiHidden="1" w:unhideWhenUsed="1"/>
+    <w:lsdException w:name="Table List 1" w:semiHidden="1" w:unhideWhenUsed="1"/>
+    <w:lsdException w:name="Table List 2" w:semiHidden="1" w:unhideWhenUsed="1"/>
+    <w:lsdException w:name="Table List 3" w:semiHidden="1" w:unhideWhenUsed="1"/>
+    <w:lsdException w:name="Table List 4" w:semiHidden="1" w:unhideWhenUsed="1"/>
+    <w:lsdException w:name="Table List 5" w:semiHidden="1" w:unhideWhenUsed="1"/>
+    <w:lsdException w:name="Table List 6" w:semiHidden="1" w:unhideWhenUsed="1"/>
+    <w:lsdException w:name="Table List 7" w:semiHidden="1" w:unhideWhenUsed="1"/>
+    <w:lsdException w:name="Table List 8" w:semiHidden="1" w:unhideWhenUsed="1"/>
+    <w:lsdException w:name="Table 3D effects 1" w:semiHidden="1" w:unhideWhenUsed="1"/>
+    <w:lsdException w:name="Table 3D effects 2" w:semiHidden="1" w:unhideWhenUsed="1"/>
+    <w:lsdException w:name="Table 3D effects 3" w:semiHidden="1" w:unhideWhenUsed="1"/>
+    <w:lsdException w:name="Table Contemporary" w:semiHidden="1" w:unhideWhenUsed="1"/>
+    <w:lsdException w:name="Table Elegant" w:semiHidden="1" w:unhideWhenUsed="1"/>
+    <w:lsdException w:name="Table Professional" w:semiHidden="1" w:unhideWhenUsed="1"/>
+    <w:lsdException w:name="Table Subtle 1" w:semiHidden="1" w:unhideWhenUsed="1"/>
+    <w:lsdException w:name="Table Subtle 2" w:semiHidden="1" w:unhideWhenUsed="1"/>
+    <w:lsdException w:name="Table Web 1" w:semiHidden="1" w:unhideWhenUsed="1"/>
+    <w:lsdException w:name="Table Web 2" w:semiHidden="1" w:unhideWhenUsed="1"/>
+    <w:lsdException w:name="Table Web 3" w:semiHidden="1" w:unhideWhenUsed="1"/>
+    <w:lsdException w:name="Balloon Text" w:semiHidden="1" w:unhideWhenUsed="1"/>
+    <w:lsdException w:name="Table Grid" w:semiHidden="1" w:uiPriority="59" w:unhideWhenUsed="1"/>
+    <w:lsdException w:name="Table Theme" w:semiHidden="1" w:unhideWhenUsed="1"/>
+    <w:lsdException w:name="Placeholder Text" w:semiHidden="1"/>
+    <w:lsdException w:name="No Spacing" w:uiPriority="1" w:qFormat="1"/>
+    <w:lsdException w:name="Light Shading" w:uiPriority="60"/>
+    <w:lsdException w:name="Light List" w:uiPriority="61"/>
+    <w:lsdException w:name="Light Grid" w:uiPriority="62"/>
+    <w:lsdException w:name="Medium Shading 1" w:uiPriority="63"/>
+    <w:lsdException w:name="Medium Shading 2" w:uiPriority="64"/>
+    <w:lsdException w:name="Medium List 1" w:uiPriority="65"/>
+    <w:lsdException w:name="Medium List 2" w:uiPriority="66"/>
+    <w:lsdException w:name="Medium Grid 1" w:uiPriority="67"/>
+    <w:lsdException w:name="Medium Grid 2" w:uiPriority="68"/>
+    <w:lsdException w:name="Medium Grid 3" w:uiPriority="69"/>
+    <w:lsdException w:name="Dark List" w:uiPriority="70"/>
+    <w:lsdException w:name="Colorful Shading" w:uiPriority="71"/>
+    <w:lsdException w:name="Colorful List" w:uiPriority="72"/>
+    <w:lsdException w:name="Colorful Grid" w:uiPriority="73"/>
+    <w:lsdException w:name="Light Shading Accent 1" w:uiPriority="60"/>
+    <w:lsdException w:name="Light List Accent 1" w:uiPriority="61"/>
+    <w:lsdException w:name="Light Grid Accent 1" w:uiPriority="62"/>
+    <w:lsdException w:name="Medium Shading 1 Accent 1" w:uiPriority="63"/>
+    <w:lsdException w:name="Medium Shading 2 Accent 1" w:uiPriority="64"/>
+    <w:lsdException w:name="Medium List 1 Accent 1" w:uiPriority="65"/>
+    <w:lsdException w:name="Revision" w:semiHidden="1"/>
+    <w:lsdException w:name="List Paragraph" w:uiPriority="34" w:qFormat="1"/>
+    <w:lsdException w:name="Quote" w:uiPriority="29" w:qFormat="1"/>
+    <w:lsdException w:name="Intense Quote" w:uiPriority="30" w:qFormat="1"/>
+    <w:lsdException w:name="Medium List 2 Accent 1" w:uiPriority="66"/>
+    <w:lsdException w:name="Medium Grid 1 Accent 1" w:uiPriority="67"/>
+    <w:lsdException w:name="Medium Grid 2 Accent 1" w:uiPriority="68"/>
+    <w:lsdException w:name="Medium Grid 3 Accent 1" w:uiPriority="69"/>
+    <w:lsdException w:name="Dark List Accent 1" w:uiPriority="70"/>
+    <w:lsdException w:name="Colorful Shading Accent 1" w:uiPriority="71"/>
+    <w:lsdException w:name="Colorful List Accent 1" w:uiPriority="72"/>
+    <w:lsdException w:name="Colorful Grid Accent 1" w:uiPriority="73"/>
+    <w:lsdException w:name="Light Shading Accent 2" w:uiPriority="60"/>
+    <w:lsdException w:name="Light List Accent 2" w:uiPriority="61"/>
+    <w:lsdException w:name="Light Grid Accent 2" w:uiPriority="62"/>
+    <w:lsdException w:name="Medium Shading 1 Accent 2" w:uiPriority="63"/>
+    <w:lsdException w:name="Medium Shading 2 Accent 2" w:uiPriority="64"/>
+    <w:lsdException w:name="Medium List 1 Accent 2" w:uiPriority="65"/>
+    <w:lsdException w:name="Medium List 2 Accent 2" w:uiPriority="66"/>
+    <w:lsdException w:name="Medium Grid 1 Accent 2" w:uiPriority="67"/>
+    <w:lsdException w:name="Medium Grid 2 Accent 2" w:uiPriority="68"/>
+    <w:lsdException w:name="Medium Grid 3 Accent 2" w:uiPriority="69"/>
+    <w:lsdException w:name="Dark List Accent 2" w:uiPriority="70"/>
+    <w:lsdException w:name="Colorful Shading Accent 2" w:uiPriority="71"/>
+    <w:lsdException w:name="Colorful List Accent 2" w:uiPriority="72"/>
+    <w:lsdException w:name="Colorful Grid Accent 2" w:uiPriority="73"/>
+    <w:lsdException w:name="Light Shading Accent 3" w:uiPriority="60"/>
+    <w:lsdException w:name="Light List Accent 3" w:uiPriority="61"/>
+    <w:lsdException w:name="Light Grid Accent 3" w:uiPriority="62"/>
+    <w:lsdException w:name="Medium Shading 1 Accent 3" w:uiPriority="63"/>
+    <w:lsdException w:name="Medium Shading 2 Accent 3" w:uiPriority="64"/>
+    <w:lsdException w:name="Medium List 1 Accent 3" w:uiPriority="65"/>
+    <w:lsdException w:name="Medium List 2 Accent 3" w:uiPriority="66"/>
+    <w:lsdException w:name="Medium Grid 1 Accent 3" w:uiPriority="67"/>
+    <w:lsdException w:name="Medium Grid 2 Accent 3" w:uiPriority="68"/>
+    <w:lsdException w:name="Medium Grid 3 Accent 3" w:uiPriority="69"/>
+    <w:lsdException w:name="Dark List Accent 3" w:uiPriority="70"/>
+    <w:lsdException w:name="Colorful Shading Accent 3" w:uiPriority="71"/>
+    <w:lsdException w:name="Colorful List Accent 3" w:uiPriority="72"/>
+    <w:lsdException w:name="Colorful Grid Accent 3" w:uiPriority="73"/>
+    <w:lsdException w:name="Light Shading Accent 4" w:uiPriority="60"/>
+    <w:lsdException w:name="Light List Accent 4" w:uiPriority="61"/>
+    <w:lsdException w:name="Light Grid Accent 4" w:uiPriority="62"/>
+    <w:lsdException w:name="Medium Shading 1 Accent 4" w:uiPriority="63"/>
+    <w:lsdException w:name="Medium Shading 2 Accent 4" w:uiPriority="64"/>
+    <w:lsdException w:name="Medium List 1 Accent 4" w:uiPriority="65"/>
+    <w:lsdException w:name="Medium List 2 Accent 4" w:uiPriority="66"/>
+    <w:lsdException w:name="Medium Grid 1 Accent 4" w:uiPriority="67"/>
+    <w:lsdException w:name="Medium Grid 2 Accent 4" w:uiPriority="68"/>
+    <w:lsdException w:name="Medium Grid 3 Accent 4" w:uiPriority="69"/>
+    <w:lsdException w:name="Dark List Accent 4" w:uiPriority="70"/>
+    <w:lsdException w:name="Colorful Shading Accent 4" w:uiPriority="71"/>
+    <w:lsdException w:name="Colorful List Accent 4" w:uiPriority="72"/>
+    <w:lsdException w:name="Colorful Grid Accent 4" w:uiPriority="73"/>
+    <w:lsdException w:name="Light Shading Accent 5" w:uiPriority="60"/>
+    <w:lsdException w:name="Light List Accent 5" w:uiPriority="61"/>
+    <w:lsdException w:name="Light Grid Accent 5" w:uiPriority="62"/>
+    <w:lsdException w:name="Medium Shading 1 Accent 5" w:uiPriority="63"/>
+    <w:lsdException w:name="Medium Shading 2 Accent 5" w:uiPriority="64"/>
+    <w:lsdException w:name="Medium List 1 Accent 5" w:uiPriority="65"/>
+    <w:lsdException w:name="Medium List 2 Accent 5" w:uiPriority="66"/>
+    <w:lsdException w:name="Medium Grid 1 Accent 5" w:uiPriority="67"/>
+    <w:lsdException w:name="Medium Grid 2 Accent 5" w:uiPriority="68"/>
+    <w:lsdException w:name="Medium Grid 3 Accent 5" w:uiPriority="69"/>
+    <w:lsdException w:name="Dark List Accent 5" w:uiPriority="70"/>
+    <w:lsdException w:name="Colorful Shading Accent 5" w:uiPriority="71"/>
+    <w:lsdException w:name="Colorful List Accent 5" w:uiPriority="72"/>
+    <w:lsdException w:name="Colorful Grid Accent 5" w:uiPriority="73"/>
+    <w:lsdException w:name="Light Shading Accent 6" w:uiPriority="60"/>
+    <w:lsdException w:name="Light List Accent 6" w:uiPriority="61"/>
+    <w:lsdException w:name="Light Grid Accent 6" w:uiPriority="62"/>
+    <w:lsdException w:name="Medium Shading 1 Accent 6" w:uiPriority="63"/>
+    <w:lsdException w:name="Medium Shading 2 Accent 6" w:uiPriority="64"/>
+    <w:lsdException w:name="Medium List 1 Accent 6" w:uiPriority="65"/>
+    <w:lsdException w:name="Medium List 2 Accent 6" w:uiPriority="66"/>
+    <w:lsdException w:name="Medium Grid 1 Accent 6" w:uiPriority="67"/>
+    <w:lsdException w:name="Medium Grid 2 Accent 6" w:uiPriority="68"/>
+    <w:lsdException w:name="Medium Grid 3 Accent 6" w:uiPriority="69"/>
+    <w:lsdException w:name="Dark List Accent 6" w:uiPriority="70"/>
+    <w:lsdException w:name="Colorful Shading Accent 6" w:uiPriority="71"/>
+    <w:lsdException w:name="Colorful List Accent 6" w:uiPriority="72"/>
+    <w:lsdException w:name="Colorful Grid Accent 6" w:uiPriority="73"/>
+    <w:lsdException w:name="Subtle Emphasis" w:uiPriority="19" w:qFormat="1"/>
+    <w:lsdException w:name="Intense Emphasis" w:uiPriority="21" w:qFormat="1"/>
+    <w:lsdException w:name="Subtle Reference" w:uiPriority="31" w:qFormat="1"/>
+    <w:lsdException w:name="Intense Reference" w:uiPriority="32" w:qFormat="1"/>
+    <w:lsdException w:name="Book Title" w:uiPriority="33" w:qFormat="1"/>
+    <w:lsdException w:name="Bibliography" w:semiHidden="1" w:uiPriority="37" w:unhideWhenUsed="1"/>
+    <w:lsdException w:name="TOC Heading" w:semiHidden="1" w:uiPriority="39" w:unhideWhenUsed="1" w:qFormat="1"/>
+    <w:lsdException w:name="Plain Table 1" w:uiPriority="41"/>
+    <w:lsdException w:name="Plain Table 2" w:uiPriority="42"/>
+    <w:lsdException w:name="Plain Table 3" w:uiPriority="43"/>
+    <w:lsdException w:name="Plain Table 4" w:uiPriority="44"/>
+    <w:lsdException w:name="Plain Table 5" w:uiPriority="45"/>
+    <w:lsdException w:name="Grid Table Light" w:uiPriority="40"/>
+    <w:lsdException w:name="Grid Table 1 Light" w:uiPriority="46"/>
+    <w:lsdException w:name="Grid Table 2" w:uiPriority="47"/>
+    <w:lsdException w:name="Grid Table 3" w:uiPriority="48"/>
+    <w:lsdException w:name="Grid Table 4" w:uiPriority="49"/>
+    <w:lsdException w:name="Grid Table 5 Dark" w:uiPriority="50"/>
+    <w:lsdException w:name="Grid Table 6 Colorful" w:uiPriority="51"/>
+    <w:lsdException w:name="Grid Table 7 Colorful" w:uiPriority="52"/>
+    <w:lsdException w:name="Grid Table 1 Light Accent 1" w:uiPriority="46"/>
+    <w:lsdException w:name="Grid Table 2 Accent 1" w:uiPriority="47"/>
+    <w:lsdException w:name="Grid Table 3 Accent 1" w:uiPriority="48"/>
+    <w:lsdException w:name="Grid Table 4 Accent 1" w:uiPriority="49"/>
+    <w:lsdException w:name="Grid Table 5 Dark Accent 1" w:uiPriority="50"/>
+    <w:lsdException w:name="Grid Table 6 Colorful Accent 1" w:uiPriority="51"/>
+    <w:lsdException w:name="Grid Table 7 Colorful Accent 1" w:uiPriority="52"/>
+    <w:lsdException w:name="Grid Table 1 Light Accent 2" w:uiPriority="46"/>
+    <w:lsdException w:name="Grid Table 2 Accent 2" w:uiPriority="47"/>
+    <w:lsdException w:name="Grid Table 3 Accent 2" w:uiPriority="48"/>
+    <w:lsdException w:name="Grid Table 4 Accent 2" w:uiPriority="49"/>
+    <w:lsdException w:name="Grid Table 5 Dark Accent 2" w:uiPriority="50"/>
+    <w:lsdException w:name="Grid Table 6 Colorful Accent 2" w:uiPriority="51"/>
+    <w:lsdException w:name="Grid Table 7 Colorful Accent 2" w:uiPriority="52"/>
+    <w:lsdException w:name="Grid Table 1 Light Accent 3" w:uiPriority="46"/>
+    <w:lsdException w:name="Grid Table 2 Accent 3" w:uiPriority="47"/>
+    <w:lsdException w:name="Grid Table 3 Accent 3" w:uiPriority="48"/>
+    <w:lsdException w:name="Grid Table 4 Accent 3" w:uiPriority="49"/>
+    <w:lsdException w:name="Grid Table 5 Dark Accent 3" w:uiPriority="50"/>
+    <w:lsdException w:name="Grid Table 6 Colorful Accent 3" w:uiPriority="51"/>
+    <w:lsdException w:name="Grid Table 7 Colorful Accent 3" w:uiPriority="52"/>
+    <w:lsdException w:name="Grid Table 1 Light Accent 4" w:uiPriority="46"/>
+    <w:lsdException w:name="Grid Table 2 Accent 4" w:uiPriority="47"/>
+    <w:lsdException w:name="Grid Table 3 Accent 4" w:uiPriority="48"/>
+    <w:lsdException w:name="Grid Table 4 Accent 4" w:uiPriority="49"/>
+    <w:lsdException w:name="Grid Table 5 Dark Accent 4" w:uiPriority="50"/>
+    <w:lsdException w:name="Grid Table 6 Colorful Accent 4" w:uiPriority="51"/>
+    <w:lsdException w:name="Grid Table 7 Colorful Accent 4" w:uiPriority="52"/>
+    <w:lsdException w:name="Grid Table 1 Light Accent 5" w:uiPriority="46"/>
+    <w:lsdException w:name="Grid Table 2 Accent 5" w:uiPriority="47"/>
+    <w:lsdException w:name="Grid Table 3 Accent 5" w:uiPriority="48"/>
+    <w:lsdException w:name="Grid Table 4 Accent 5" w:uiPriority="49"/>
+    <w:lsdException w:name="Grid Table 5 Dark Accent 5" w:uiPriority="50"/>
+    <w:lsdException w:name="Grid Table 6 Colorful Accent 5" w:uiPriority="51"/>
+    <w:lsdException w:name="Grid Table 7 Colorful Accent 5" w:uiPriority="52"/>
+    <w:lsdException w:name="Grid Table 1 Light Accent 6" w:uiPriority="46"/>
+    <w:lsdException w:name="Grid Table 2 Accent 6" w:uiPriority="47"/>
+    <w:lsdException w:name="Grid Table 3 Accent 6" w:uiPriority="48"/>
+    <w:lsdException w:name="Grid Table 4 Accent 6" w:uiPriority="49"/>
+    <w:lsdException w:name="Grid Table 5 Dark Accent 6" w:uiPriority="50"/>
+    <w:lsdException w:name="Grid Table 6 Colorful Accent 6" w:uiPriority="51"/>
+    <w:lsdException w:name="Grid Table 7 Colorful Accent 6" w:uiPriority="52"/>
+    <w:lsdException w:name="List Table 1 Light" w:uiPriority="46"/>
+    <w:lsdException w:name="List Table 2" w:uiPriority="47"/>
+    <w:lsdException w:name="List Table 3" w:uiPriority="48"/>
+    <w:lsdException w:name="List Table 4" w:uiPriority="49"/>
+    <w:lsdException w:name="List Table 5 Dark" w:uiPriority="50"/>
+    <w:lsdException w:name="List Table 6 Colorful" w:uiPriority="51"/>
+    <w:lsdException w:name="List Table 7 Colorful" w:uiPriority="52"/>
+    <w:lsdException w:name="List Table 1 Light Accent 1" w:uiPriority="46"/>
+    <w:lsdException w:name="List Table 2 Accent 1" w:uiPriority="47"/>
+    <w:lsdException w:name="List Table 3 Accent 1" w:uiPriority="48"/>
+    <w:lsdException w:name="List Table 4 Accent 1" w:uiPriority="49"/>
+    <w:lsdException w:name="List Table 5 Dark Accent 1" w:uiPriority="50"/>
+    <w:lsdException w:name="List Table 6 Colorful Accent 1" w:uiPriority="51"/>
+    <w:lsdException w:name="List Table 7 Colorful Accent 1" w:uiPriority="52"/>
+    <w:lsdException w:name="List Table 1 Light Accent 2" w:uiPriority="46"/>
+    <w:lsdException w:name="List Table 2 Accent 2" w:uiPriority="47"/>
+    <w:lsdException w:name="List Table 3 Accent 2" w:uiPriority="48"/>
+    <w:lsdException w:name="List Table 4 Accent 2" w:uiPriority="49"/>
+    <w:lsdException w:name="List Table 5 Dark Accent 2" w:uiPriority="50"/>
+    <w:lsdException w:name="List Table 6 Colorful Accent 2" w:uiPriority="51"/>
+    <w:lsdException w:name="List Table 7 Colorful Accent 2" w:uiPriority="52"/>
+    <w:lsdException w:name="List Table 1 Light Accent 3" w:uiPriority="46"/>
+    <w:lsdException w:name="List Table 2 Accent 3" w:uiPriority="47"/>
+    <w:lsdException w:name="List Table 3 Accent 3" w:uiPriority="48"/>
+    <w:lsdException w:name="List Table 4 Accent 3" w:uiPriority="49"/>
+    <w:lsdException w:name="List Table 5 Dark Accent 3" w:uiPriority="50"/>
+    <w:lsdException w:name="List Table 6 Colorful Accent 3" w:uiPriority="51"/>
+    <w:lsdException w:name="List Table 7 Colorful Accent 3" w:uiPriority="52"/>
+    <w:lsdException w:name="List Table 1 Light Accent 4" w:uiPriority="46"/>
+    <w:lsdException w:name="List Table 2 Accent 4" w:uiPriority="47"/>
+    <w:lsdException w:name="List Table 3 Accent 4" w:uiPriority="48"/>
+    <w:lsdException w:name="List Table 4 Accent 4" w:uiPriority="49"/>
+    <w:lsdException w:name="List Table 5 Dark Accent 4" w:uiPriority="50"/>
+    <w:lsdException w:name="List Table 6 Colorful Accent 4" w:uiPriority="51"/>
+    <w:lsdException w:name="List Table 7 Colorful Accent 4" w:uiPriority="52"/>
+    <w:lsdException w:name="List Table 1 Light Accent 5" w:uiPriority="46"/>
+    <w:lsdException w:name="List Table 2 Accent 5" w:uiPriority="47"/>
+    <w:lsdException w:name="List Table 3 Accent 5" w:uiPriority="48"/>
+    <w:lsdException w:name="List Table 4 Accent 5" w:uiPriority="49"/>
+    <w:lsdException w:name="List Table 5 Dark Accent 5" w:uiPriority="50"/>
+    <w:lsdException w:name="List Table 6 Colorful Accent 5" w:uiPriority="51"/>
+    <w:lsdException w:name="List Table 7 Colorful Accent 5" w:uiPriority="52"/>
+    <w:lsdException w:name="List Table 1 Light Accent 6" w:uiPriority="46"/>
+    <w:lsdException w:name="List Table 2 Accent 6" w:uiPriority="47"/>
+    <w:lsdException w:name="List Table 3 Accent 6" w:uiPriority="48"/>
+    <w:lsdException w:name="List Table 4 Accent 6" w:uiPriority="49"/>
+    <w:lsdException w:name="List Table 5 Dark Accent 6" w:uiPriority="50"/>
+    <w:lsdException w:name="List Table 6 Colorful Accent 6" w:uiPriority="51"/>
+    <w:lsdException w:name="List Table 7 Colorful Accent 6" w:uiPriority="52"/>
+    <w:lsdException w:name="Mention" w:semiHidden="1" w:unhideWhenUsed="1"/>
+    <w:lsdException w:name="Smart Hyperlink" w:semiHidden="1" w:unhideWhenUsed="1"/>
+    <w:lsdException w:name="Hashtag" w:semiHidden="1" w:unhideWhenUsed="1"/>
+    <w:lsdException w:name="Unresolved Mention" w:semiHidden="1" w:unhideWhenUsed="1"/>
+    <w:lsdException w:name="Smart Link" w:semiHidden="1" w:unhideWhenUsed="1"/>
+    <w:lsdException w:name="Smart Link Error" w:semiHidden="1" w:unhideWhenUsed="1"/>
   </w:latentStyles>
   <w:style w:type="paragraph" w:default="1" w:styleId="Normal">
     <w:name w:val="Normal"/>
     <w:qFormat/>
   </w:style>
-  <w:style w:type="paragraph" w:styleId="Heading1">
+  <w:style w:type="paragraph" w:styleId="Titre1">
     <w:name w:val="heading 1"/>
     <w:basedOn w:val="Normal"/>
     <w:next w:val="Normal"/>
-    <w:link w:val="Heading1Char"/>
+    <w:link w:val="Titre1Car"/>
     <w:uiPriority w:val="9"/>
     <w:qFormat/>
     <w:rsid w:val="002C3508"/>
@@ -8648,11 +8837,11 @@
       <w:szCs w:val="28"/>
     </w:rPr>
   </w:style>
-  <w:style w:type="paragraph" w:styleId="Heading2">
+  <w:style w:type="paragraph" w:styleId="Titre2">
     <w:name w:val="heading 2"/>
     <w:basedOn w:val="Normal"/>
     <w:next w:val="Normal"/>
-    <w:link w:val="Heading2Char"/>
+    <w:link w:val="Titre2Car"/>
     <w:uiPriority w:val="9"/>
     <w:unhideWhenUsed/>
     <w:qFormat/>
@@ -8672,11 +8861,11 @@
       <w:szCs w:val="26"/>
     </w:rPr>
   </w:style>
-  <w:style w:type="paragraph" w:styleId="Heading3">
+  <w:style w:type="paragraph" w:styleId="Titre3">
     <w:name w:val="heading 3"/>
     <w:basedOn w:val="Normal"/>
     <w:next w:val="Normal"/>
-    <w:link w:val="Heading3Char"/>
+    <w:link w:val="Titre3Car"/>
     <w:uiPriority w:val="9"/>
     <w:unhideWhenUsed/>
     <w:qFormat/>
@@ -8694,11 +8883,11 @@
       <w:color w:val="4F81BD" w:themeColor="accent1"/>
     </w:rPr>
   </w:style>
-  <w:style w:type="paragraph" w:styleId="Heading4">
+  <w:style w:type="paragraph" w:styleId="Titre4">
     <w:name w:val="heading 4"/>
     <w:basedOn w:val="Normal"/>
     <w:next w:val="Normal"/>
-    <w:link w:val="Heading4Char"/>
+    <w:link w:val="Titre4Car"/>
     <w:uiPriority w:val="9"/>
     <w:unhideWhenUsed/>
     <w:qFormat/>
@@ -8718,13 +8907,13 @@
       <w:color w:val="4F81BD" w:themeColor="accent1"/>
     </w:rPr>
   </w:style>
-  <w:style w:type="character" w:default="1" w:styleId="DefaultParagraphFont">
+  <w:style w:type="character" w:default="1" w:styleId="Policepardfaut">
     <w:name w:val="Default Paragraph Font"/>
     <w:uiPriority w:val="1"/>
     <w:semiHidden/>
     <w:unhideWhenUsed/>
   </w:style>
-  <w:style w:type="table" w:default="1" w:styleId="TableNormal">
+  <w:style w:type="table" w:default="1" w:styleId="TableauNormal">
     <w:name w:val="Normal Table"/>
     <w:uiPriority w:val="99"/>
     <w:semiHidden/>
@@ -8739,13 +8928,13 @@
       </w:tblCellMar>
     </w:tblPr>
   </w:style>
-  <w:style w:type="numbering" w:default="1" w:styleId="NoList">
+  <w:style w:type="numbering" w:default="1" w:styleId="Aucuneliste">
     <w:name w:val="No List"/>
     <w:uiPriority w:val="99"/>
     <w:semiHidden/>
     <w:unhideWhenUsed/>
   </w:style>
-  <w:style w:type="paragraph" w:styleId="NoSpacing">
+  <w:style w:type="paragraph" w:styleId="Sansinterligne">
     <w:name w:val="No Spacing"/>
     <w:uiPriority w:val="1"/>
     <w:qFormat/>
@@ -8754,9 +8943,9 @@
       <w:spacing w:after="0" w:line="240" w:lineRule="auto"/>
     </w:pPr>
   </w:style>
-  <w:style w:type="character" w:styleId="Hyperlink">
+  <w:style w:type="character" w:styleId="Lienhypertexte">
     <w:name w:val="Hyperlink"/>
-    <w:basedOn w:val="DefaultParagraphFont"/>
+    <w:basedOn w:val="Policepardfaut"/>
     <w:uiPriority w:val="99"/>
     <w:unhideWhenUsed/>
     <w:rsid w:val="0010411E"/>
@@ -8767,29 +8956,28 @@
   </w:style>
   <w:style w:type="character" w:customStyle="1" w:styleId="pl-k">
     <w:name w:val="pl-k"/>
-    <w:basedOn w:val="DefaultParagraphFont"/>
+    <w:basedOn w:val="Policepardfaut"/>
     <w:rsid w:val="00C41508"/>
   </w:style>
   <w:style w:type="character" w:customStyle="1" w:styleId="pl-en">
     <w:name w:val="pl-en"/>
-    <w:basedOn w:val="DefaultParagraphFont"/>
+    <w:basedOn w:val="Policepardfaut"/>
     <w:rsid w:val="00C41508"/>
   </w:style>
   <w:style w:type="character" w:customStyle="1" w:styleId="pl-smi">
     <w:name w:val="pl-smi"/>
-    <w:basedOn w:val="DefaultParagraphFont"/>
+    <w:basedOn w:val="Policepardfaut"/>
     <w:rsid w:val="00C41508"/>
   </w:style>
-  <w:style w:type="table" w:styleId="TableGrid">
+  <w:style w:type="table" w:styleId="Grilledutableau">
     <w:name w:val="Table Grid"/>
-    <w:basedOn w:val="TableNormal"/>
+    <w:basedOn w:val="TableauNormal"/>
     <w:uiPriority w:val="59"/>
     <w:rsid w:val="003A4B3D"/>
     <w:pPr>
       <w:spacing w:after="0" w:line="240" w:lineRule="auto"/>
     </w:pPr>
     <w:tblPr>
-      <w:tblInd w:w="0" w:type="dxa"/>
       <w:tblBorders>
         <w:top w:val="single" w:sz="4" w:space="0" w:color="auto"/>
         <w:left w:val="single" w:sz="4" w:space="0" w:color="auto"/>
@@ -8798,18 +8986,12 @@
         <w:insideH w:val="single" w:sz="4" w:space="0" w:color="auto"/>
         <w:insideV w:val="single" w:sz="4" w:space="0" w:color="auto"/>
       </w:tblBorders>
-      <w:tblCellMar>
-        <w:top w:w="0" w:type="dxa"/>
-        <w:left w:w="108" w:type="dxa"/>
-        <w:bottom w:w="0" w:type="dxa"/>
-        <w:right w:w="108" w:type="dxa"/>
-      </w:tblCellMar>
     </w:tblPr>
   </w:style>
-  <w:style w:type="character" w:customStyle="1" w:styleId="Heading1Char">
-    <w:name w:val="Heading 1 Char"/>
-    <w:basedOn w:val="DefaultParagraphFont"/>
-    <w:link w:val="Heading1"/>
+  <w:style w:type="character" w:customStyle="1" w:styleId="Titre1Car">
+    <w:name w:val="Titre 1 Car"/>
+    <w:basedOn w:val="Policepardfaut"/>
+    <w:link w:val="Titre1"/>
     <w:uiPriority w:val="9"/>
     <w:rsid w:val="002C3508"/>
     <w:rPr>
@@ -8821,10 +9003,10 @@
       <w:szCs w:val="28"/>
     </w:rPr>
   </w:style>
-  <w:style w:type="character" w:customStyle="1" w:styleId="Heading2Char">
-    <w:name w:val="Heading 2 Char"/>
-    <w:basedOn w:val="DefaultParagraphFont"/>
-    <w:link w:val="Heading2"/>
+  <w:style w:type="character" w:customStyle="1" w:styleId="Titre2Car">
+    <w:name w:val="Titre 2 Car"/>
+    <w:basedOn w:val="Policepardfaut"/>
+    <w:link w:val="Titre2"/>
     <w:uiPriority w:val="9"/>
     <w:rsid w:val="002C3508"/>
     <w:rPr>
@@ -8836,10 +9018,10 @@
       <w:szCs w:val="26"/>
     </w:rPr>
   </w:style>
-  <w:style w:type="character" w:customStyle="1" w:styleId="Heading3Char">
-    <w:name w:val="Heading 3 Char"/>
-    <w:basedOn w:val="DefaultParagraphFont"/>
-    <w:link w:val="Heading3"/>
+  <w:style w:type="character" w:customStyle="1" w:styleId="Titre3Car">
+    <w:name w:val="Titre 3 Car"/>
+    <w:basedOn w:val="Policepardfaut"/>
+    <w:link w:val="Titre3"/>
     <w:uiPriority w:val="9"/>
     <w:rsid w:val="002C3508"/>
     <w:rPr>
@@ -8849,412 +9031,10 @@
       <w:color w:val="4F81BD" w:themeColor="accent1"/>
     </w:rPr>
   </w:style>
-  <w:style w:type="character" w:customStyle="1" w:styleId="Heading4Char">
-    <w:name w:val="Heading 4 Char"/>
-    <w:basedOn w:val="DefaultParagraphFont"/>
-    <w:link w:val="Heading4"/>
-    <w:uiPriority w:val="9"/>
-    <w:rsid w:val="00B26198"/>
-    <w:rPr>
-      <w:rFonts w:asciiTheme="majorHAnsi" w:eastAsiaTheme="majorEastAsia" w:hAnsiTheme="majorHAnsi" w:cstheme="majorBidi"/>
-      <w:b/>
-      <w:bCs/>
-      <w:i/>
-      <w:iCs/>
-      <w:color w:val="4F81BD" w:themeColor="accent1"/>
-    </w:rPr>
-  </w:style>
-</w:styles>
-</file>
-
-<file path=word/stylesWithEffects.xml><?xml version="1.0" encoding="utf-8"?>
-<w:styles xmlns:wpc="http://schemas.microsoft.com/office/word/2010/wordprocessingCanvas" xmlns:mc="http://schemas.openxmlformats.org/markup-compatibility/2006" xmlns:o="urn:schemas-microsoft-com:office:office" xmlns:r="http://schemas.openxmlformats.org/officeDocument/2006/relationships" xmlns:m="http://schemas.openxmlformats.org/officeDocument/2006/math" xmlns:v="urn:schemas-microsoft-com:vml" xmlns:wp14="http://schemas.microsoft.com/office/word/2010/wordprocessingDrawing" xmlns:wp="http://schemas.openxmlformats.org/drawingml/2006/wordprocessingDrawing" xmlns:w10="urn:schemas-microsoft-com:office:word" xmlns:w="http://schemas.openxmlformats.org/wordprocessingml/2006/main" xmlns:w14="http://schemas.microsoft.com/office/word/2010/wordml" xmlns:wpg="http://schemas.microsoft.com/office/word/2010/wordprocessingGroup" xmlns:wpi="http://schemas.microsoft.com/office/word/2010/wordprocessingInk" xmlns:wne="http://schemas.microsoft.com/office/word/2006/wordml" xmlns:wps="http://schemas.microsoft.com/office/word/2010/wordprocessingShape" mc:Ignorable="w14 wp14">
-  <w:docDefaults>
-    <w:rPrDefault>
-      <w:rPr>
-        <w:rFonts w:asciiTheme="minorHAnsi" w:eastAsiaTheme="minorHAnsi" w:hAnsiTheme="minorHAnsi" w:cstheme="minorBidi"/>
-        <w:sz w:val="22"/>
-        <w:szCs w:val="22"/>
-        <w:lang w:val="nl-BE" w:eastAsia="en-US" w:bidi="ar-SA"/>
-      </w:rPr>
-    </w:rPrDefault>
-    <w:pPrDefault>
-      <w:pPr>
-        <w:spacing w:after="200" w:line="276" w:lineRule="auto"/>
-      </w:pPr>
-    </w:pPrDefault>
-  </w:docDefaults>
-  <w:latentStyles w:defLockedState="0" w:defUIPriority="99" w:defSemiHidden="1" w:defUnhideWhenUsed="1" w:defQFormat="0" w:count="267">
-    <w:lsdException w:name="Normal" w:semiHidden="0" w:uiPriority="0" w:unhideWhenUsed="0" w:qFormat="1"/>
-    <w:lsdException w:name="heading 1" w:semiHidden="0" w:uiPriority="9" w:unhideWhenUsed="0" w:qFormat="1"/>
-    <w:lsdException w:name="heading 2" w:uiPriority="9" w:qFormat="1"/>
-    <w:lsdException w:name="heading 3" w:uiPriority="9" w:qFormat="1"/>
-    <w:lsdException w:name="heading 4" w:uiPriority="9" w:qFormat="1"/>
-    <w:lsdException w:name="heading 5" w:uiPriority="9" w:qFormat="1"/>
-    <w:lsdException w:name="heading 6" w:uiPriority="9" w:qFormat="1"/>
-    <w:lsdException w:name="heading 7" w:uiPriority="9" w:qFormat="1"/>
-    <w:lsdException w:name="heading 8" w:uiPriority="9" w:qFormat="1"/>
-    <w:lsdException w:name="heading 9" w:uiPriority="9" w:qFormat="1"/>
-    <w:lsdException w:name="toc 1" w:uiPriority="39"/>
-    <w:lsdException w:name="toc 2" w:uiPriority="39"/>
-    <w:lsdException w:name="toc 3" w:uiPriority="39"/>
-    <w:lsdException w:name="toc 4" w:uiPriority="39"/>
-    <w:lsdException w:name="toc 5" w:uiPriority="39"/>
-    <w:lsdException w:name="toc 6" w:uiPriority="39"/>
-    <w:lsdException w:name="toc 7" w:uiPriority="39"/>
-    <w:lsdException w:name="toc 8" w:uiPriority="39"/>
-    <w:lsdException w:name="toc 9" w:uiPriority="39"/>
-    <w:lsdException w:name="caption" w:uiPriority="35" w:qFormat="1"/>
-    <w:lsdException w:name="Title" w:semiHidden="0" w:uiPriority="10" w:unhideWhenUsed="0" w:qFormat="1"/>
-    <w:lsdException w:name="Default Paragraph Font" w:uiPriority="1"/>
-    <w:lsdException w:name="Subtitle" w:semiHidden="0" w:uiPriority="11" w:unhideWhenUsed="0" w:qFormat="1"/>
-    <w:lsdException w:name="Strong" w:semiHidden="0" w:uiPriority="22" w:unhideWhenUsed="0" w:qFormat="1"/>
-    <w:lsdException w:name="Emphasis" w:semiHidden="0" w:uiPriority="20" w:unhideWhenUsed="0" w:qFormat="1"/>
-    <w:lsdException w:name="Table Grid" w:semiHidden="0" w:uiPriority="59" w:unhideWhenUsed="0"/>
-    <w:lsdException w:name="Placeholder Text" w:unhideWhenUsed="0"/>
-    <w:lsdException w:name="No Spacing" w:semiHidden="0" w:uiPriority="1" w:unhideWhenUsed="0" w:qFormat="1"/>
-    <w:lsdException w:name="Light Shading" w:semiHidden="0" w:uiPriority="60" w:unhideWhenUsed="0"/>
-    <w:lsdException w:name="Light List" w:semiHidden="0" w:uiPriority="61" w:unhideWhenUsed="0"/>
-    <w:lsdException w:name="Light Grid" w:semiHidden="0" w:uiPriority="62" w:unhideWhenUsed="0"/>
-    <w:lsdException w:name="Medium Shading 1" w:semiHidden="0" w:uiPriority="63" w:unhideWhenUsed="0"/>
-    <w:lsdException w:name="Medium Shading 2" w:semiHidden="0" w:uiPriority="64" w:unhideWhenUsed="0"/>
-    <w:lsdException w:name="Medium List 1" w:semiHidden="0" w:uiPriority="65" w:unhideWhenUsed="0"/>
-    <w:lsdException w:name="Medium List 2" w:semiHidden="0" w:uiPriority="66" w:unhideWhenUsed="0"/>
-    <w:lsdException w:name="Medium Grid 1" w:semiHidden="0" w:uiPriority="67" w:unhideWhenUsed="0"/>
-    <w:lsdException w:name="Medium Grid 2" w:semiHidden="0" w:uiPriority="68" w:unhideWhenUsed="0"/>
-    <w:lsdException w:name="Medium Grid 3" w:semiHidden="0" w:uiPriority="69" w:unhideWhenUsed="0"/>
-    <w:lsdException w:name="Dark List" w:semiHidden="0" w:uiPriority="70" w:unhideWhenUsed="0"/>
-    <w:lsdException w:name="Colorful Shading" w:semiHidden="0" w:uiPriority="71" w:unhideWhenUsed="0"/>
-    <w:lsdException w:name="Colorful List" w:semiHidden="0" w:uiPriority="72" w:unhideWhenUsed="0"/>
-    <w:lsdException w:name="Colorful Grid" w:semiHidden="0" w:uiPriority="73" w:unhideWhenUsed="0"/>
-    <w:lsdException w:name="Light Shading Accent 1" w:semiHidden="0" w:uiPriority="60" w:unhideWhenUsed="0"/>
-    <w:lsdException w:name="Light List Accent 1" w:semiHidden="0" w:uiPriority="61" w:unhideWhenUsed="0"/>
-    <w:lsdException w:name="Light Grid Accent 1" w:semiHidden="0" w:uiPriority="62" w:unhideWhenUsed="0"/>
-    <w:lsdException w:name="Medium Shading 1 Accent 1" w:semiHidden="0" w:uiPriority="63" w:unhideWhenUsed="0"/>
-    <w:lsdException w:name="Medium Shading 2 Accent 1" w:semiHidden="0" w:uiPriority="64" w:unhideWhenUsed="0"/>
-    <w:lsdException w:name="Medium List 1 Accent 1" w:semiHidden="0" w:uiPriority="65" w:unhideWhenUsed="0"/>
-    <w:lsdException w:name="Revision" w:unhideWhenUsed="0"/>
-    <w:lsdException w:name="List Paragraph" w:semiHidden="0" w:uiPriority="34" w:unhideWhenUsed="0" w:qFormat="1"/>
-    <w:lsdException w:name="Quote" w:semiHidden="0" w:uiPriority="29" w:unhideWhenUsed="0" w:qFormat="1"/>
-    <w:lsdException w:name="Intense Quote" w:semiHidden="0" w:uiPriority="30" w:unhideWhenUsed="0" w:qFormat="1"/>
-    <w:lsdException w:name="Medium List 2 Accent 1" w:semiHidden="0" w:uiPriority="66" w:unhideWhenUsed="0"/>
-    <w:lsdException w:name="Medium Grid 1 Accent 1" w:semiHidden="0" w:uiPriority="67" w:unhideWhenUsed="0"/>
-    <w:lsdException w:name="Medium Grid 2 Accent 1" w:semiHidden="0" w:uiPriority="68" w:unhideWhenUsed="0"/>
-    <w:lsdException w:name="Medium Grid 3 Accent 1" w:semiHidden="0" w:uiPriority="69" w:unhideWhenUsed="0"/>
-    <w:lsdException w:name="Dark List Accent 1" w:semiHidden="0" w:uiPriority="70" w:unhideWhenUsed="0"/>
-    <w:lsdException w:name="Colorful Shading Accent 1" w:semiHidden="0" w:uiPriority="71" w:unhideWhenUsed="0"/>
-    <w:lsdException w:name="Colorful List Accent 1" w:semiHidden="0" w:uiPriority="72" w:unhideWhenUsed="0"/>
-    <w:lsdException w:name="Colorful Grid Accent 1" w:semiHidden="0" w:uiPriority="73" w:unhideWhenUsed="0"/>
-    <w:lsdException w:name="Light Shading Accent 2" w:semiHidden="0" w:uiPriority="60" w:unhideWhenUsed="0"/>
-    <w:lsdException w:name="Light List Accent 2" w:semiHidden="0" w:uiPriority="61" w:unhideWhenUsed="0"/>
-    <w:lsdException w:name="Light Grid Accent 2" w:semiHidden="0" w:uiPriority="62" w:unhideWhenUsed="0"/>
-    <w:lsdException w:name="Medium Shading 1 Accent 2" w:semiHidden="0" w:uiPriority="63" w:unhideWhenUsed="0"/>
-    <w:lsdException w:name="Medium Shading 2 Accent 2" w:semiHidden="0" w:uiPriority="64" w:unhideWhenUsed="0"/>
-    <w:lsdException w:name="Medium List 1 Accent 2" w:semiHidden="0" w:uiPriority="65" w:unhideWhenUsed="0"/>
-    <w:lsdException w:name="Medium List 2 Accent 2" w:semiHidden="0" w:uiPriority="66" w:unhideWhenUsed="0"/>
-    <w:lsdException w:name="Medium Grid 1 Accent 2" w:semiHidden="0" w:uiPriority="67" w:unhideWhenUsed="0"/>
-    <w:lsdException w:name="Medium Grid 2 Accent 2" w:semiHidden="0" w:uiPriority="68" w:unhideWhenUsed="0"/>
-    <w:lsdException w:name="Medium Grid 3 Accent 2" w:semiHidden="0" w:uiPriority="69" w:unhideWhenUsed="0"/>
-    <w:lsdException w:name="Dark List Accent 2" w:semiHidden="0" w:uiPriority="70" w:unhideWhenUsed="0"/>
-    <w:lsdException w:name="Colorful Shading Accent 2" w:semiHidden="0" w:uiPriority="71" w:unhideWhenUsed="0"/>
-    <w:lsdException w:name="Colorful List Accent 2" w:semiHidden="0" w:uiPriority="72" w:unhideWhenUsed="0"/>
-    <w:lsdException w:name="Colorful Grid Accent 2" w:semiHidden="0" w:uiPriority="73" w:unhideWhenUsed="0"/>
-    <w:lsdException w:name="Light Shading Accent 3" w:semiHidden="0" w:uiPriority="60" w:unhideWhenUsed="0"/>
-    <w:lsdException w:name="Light List Accent 3" w:semiHidden="0" w:uiPriority="61" w:unhideWhenUsed="0"/>
-    <w:lsdException w:name="Light Grid Accent 3" w:semiHidden="0" w:uiPriority="62" w:unhideWhenUsed="0"/>
-    <w:lsdException w:name="Medium Shading 1 Accent 3" w:semiHidden="0" w:uiPriority="63" w:unhideWhenUsed="0"/>
-    <w:lsdException w:name="Medium Shading 2 Accent 3" w:semiHidden="0" w:uiPriority="64" w:unhideWhenUsed="0"/>
-    <w:lsdException w:name="Medium List 1 Accent 3" w:semiHidden="0" w:uiPriority="65" w:unhideWhenUsed="0"/>
-    <w:lsdException w:name="Medium List 2 Accent 3" w:semiHidden="0" w:uiPriority="66" w:unhideWhenUsed="0"/>
-    <w:lsdException w:name="Medium Grid 1 Accent 3" w:semiHidden="0" w:uiPriority="67" w:unhideWhenUsed="0"/>
-    <w:lsdException w:name="Medium Grid 2 Accent 3" w:semiHidden="0" w:uiPriority="68" w:unhideWhenUsed="0"/>
-    <w:lsdException w:name="Medium Grid 3 Accent 3" w:semiHidden="0" w:uiPriority="69" w:unhideWhenUsed="0"/>
-    <w:lsdException w:name="Dark List Accent 3" w:semiHidden="0" w:uiPriority="70" w:unhideWhenUsed="0"/>
-    <w:lsdException w:name="Colorful Shading Accent 3" w:semiHidden="0" w:uiPriority="71" w:unhideWhenUsed="0"/>
-    <w:lsdException w:name="Colorful List Accent 3" w:semiHidden="0" w:uiPriority="72" w:unhideWhenUsed="0"/>
-    <w:lsdException w:name="Colorful Grid Accent 3" w:semiHidden="0" w:uiPriority="73" w:unhideWhenUsed="0"/>
-    <w:lsdException w:name="Light Shading Accent 4" w:semiHidden="0" w:uiPriority="60" w:unhideWhenUsed="0"/>
-    <w:lsdException w:name="Light List Accent 4" w:semiHidden="0" w:uiPriority="61" w:unhideWhenUsed="0"/>
-    <w:lsdException w:name="Light Grid Accent 4" w:semiHidden="0" w:uiPriority="62" w:unhideWhenUsed="0"/>
-    <w:lsdException w:name="Medium Shading 1 Accent 4" w:semiHidden="0" w:uiPriority="63" w:unhideWhenUsed="0"/>
-    <w:lsdException w:name="Medium Shading 2 Accent 4" w:semiHidden="0" w:uiPriority="64" w:unhideWhenUsed="0"/>
-    <w:lsdException w:name="Medium List 1 Accent 4" w:semiHidden="0" w:uiPriority="65" w:unhideWhenUsed="0"/>
-    <w:lsdException w:name="Medium List 2 Accent 4" w:semiHidden="0" w:uiPriority="66" w:unhideWhenUsed="0"/>
-    <w:lsdException w:name="Medium Grid 1 Accent 4" w:semiHidden="0" w:uiPriority="67" w:unhideWhenUsed="0"/>
-    <w:lsdException w:name="Medium Grid 2 Accent 4" w:semiHidden="0" w:uiPriority="68" w:unhideWhenUsed="0"/>
-    <w:lsdException w:name="Medium Grid 3 Accent 4" w:semiHidden="0" w:uiPriority="69" w:unhideWhenUsed="0"/>
-    <w:lsdException w:name="Dark List Accent 4" w:semiHidden="0" w:uiPriority="70" w:unhideWhenUsed="0"/>
-    <w:lsdException w:name="Colorful Shading Accent 4" w:semiHidden="0" w:uiPriority="71" w:unhideWhenUsed="0"/>
-    <w:lsdException w:name="Colorful List Accent 4" w:semiHidden="0" w:uiPriority="72" w:unhideWhenUsed="0"/>
-    <w:lsdException w:name="Colorful Grid Accent 4" w:semiHidden="0" w:uiPriority="73" w:unhideWhenUsed="0"/>
-    <w:lsdException w:name="Light Shading Accent 5" w:semiHidden="0" w:uiPriority="60" w:unhideWhenUsed="0"/>
-    <w:lsdException w:name="Light List Accent 5" w:semiHidden="0" w:uiPriority="61" w:unhideWhenUsed="0"/>
-    <w:lsdException w:name="Light Grid Accent 5" w:semiHidden="0" w:uiPriority="62" w:unhideWhenUsed="0"/>
-    <w:lsdException w:name="Medium Shading 1 Accent 5" w:semiHidden="0" w:uiPriority="63" w:unhideWhenUsed="0"/>
-    <w:lsdException w:name="Medium Shading 2 Accent 5" w:semiHidden="0" w:uiPriority="64" w:unhideWhenUsed="0"/>
-    <w:lsdException w:name="Medium List 1 Accent 5" w:semiHidden="0" w:uiPriority="65" w:unhideWhenUsed="0"/>
-    <w:lsdException w:name="Medium List 2 Accent 5" w:semiHidden="0" w:uiPriority="66" w:unhideWhenUsed="0"/>
-    <w:lsdException w:name="Medium Grid 1 Accent 5" w:semiHidden="0" w:uiPriority="67" w:unhideWhenUsed="0"/>
-    <w:lsdException w:name="Medium Grid 2 Accent 5" w:semiHidden="0" w:uiPriority="68" w:unhideWhenUsed="0"/>
-    <w:lsdException w:name="Medium Grid 3 Accent 5" w:semiHidden="0" w:uiPriority="69" w:unhideWhenUsed="0"/>
-    <w:lsdException w:name="Dark List Accent 5" w:semiHidden="0" w:uiPriority="70" w:unhideWhenUsed="0"/>
-    <w:lsdException w:name="Colorful Shading Accent 5" w:semiHidden="0" w:uiPriority="71" w:unhideWhenUsed="0"/>
-    <w:lsdException w:name="Colorful List Accent 5" w:semiHidden="0" w:uiPriority="72" w:unhideWhenUsed="0"/>
-    <w:lsdException w:name="Colorful Grid Accent 5" w:semiHidden="0" w:uiPriority="73" w:unhideWhenUsed="0"/>
-    <w:lsdException w:name="Light Shading Accent 6" w:semiHidden="0" w:uiPriority="60" w:unhideWhenUsed="0"/>
-    <w:lsdException w:name="Light List Accent 6" w:semiHidden="0" w:uiPriority="61" w:unhideWhenUsed="0"/>
-    <w:lsdException w:name="Light Grid Accent 6" w:semiHidden="0" w:uiPriority="62" w:unhideWhenUsed="0"/>
-    <w:lsdException w:name="Medium Shading 1 Accent 6" w:semiHidden="0" w:uiPriority="63" w:unhideWhenUsed="0"/>
-    <w:lsdException w:name="Medium Shading 2 Accent 6" w:semiHidden="0" w:uiPriority="64" w:unhideWhenUsed="0"/>
-    <w:lsdException w:name="Medium List 1 Accent 6" w:semiHidden="0" w:uiPriority="65" w:unhideWhenUsed="0"/>
-    <w:lsdException w:name="Medium List 2 Accent 6" w:semiHidden="0" w:uiPriority="66" w:unhideWhenUsed="0"/>
-    <w:lsdException w:name="Medium Grid 1 Accent 6" w:semiHidden="0" w:uiPriority="67" w:unhideWhenUsed="0"/>
-    <w:lsdException w:name="Medium Grid 2 Accent 6" w:semiHidden="0" w:uiPriority="68" w:unhideWhenUsed="0"/>
-    <w:lsdException w:name="Medium Grid 3 Accent 6" w:semiHidden="0" w:uiPriority="69" w:unhideWhenUsed="0"/>
-    <w:lsdException w:name="Dark List Accent 6" w:semiHidden="0" w:uiPriority="70" w:unhideWhenUsed="0"/>
-    <w:lsdException w:name="Colorful Shading Accent 6" w:semiHidden="0" w:uiPriority="71" w:unhideWhenUsed="0"/>
-    <w:lsdException w:name="Colorful List Accent 6" w:semiHidden="0" w:uiPriority="72" w:unhideWhenUsed="0"/>
-    <w:lsdException w:name="Colorful Grid Accent 6" w:semiHidden="0" w:uiPriority="73" w:unhideWhenUsed="0"/>
-    <w:lsdException w:name="Subtle Emphasis" w:semiHidden="0" w:uiPriority="19" w:unhideWhenUsed="0" w:qFormat="1"/>
-    <w:lsdException w:name="Intense Emphasis" w:semiHidden="0" w:uiPriority="21" w:unhideWhenUsed="0" w:qFormat="1"/>
-    <w:lsdException w:name="Subtle Reference" w:semiHidden="0" w:uiPriority="31" w:unhideWhenUsed="0" w:qFormat="1"/>
-    <w:lsdException w:name="Intense Reference" w:semiHidden="0" w:uiPriority="32" w:unhideWhenUsed="0" w:qFormat="1"/>
-    <w:lsdException w:name="Book Title" w:semiHidden="0" w:uiPriority="33" w:unhideWhenUsed="0" w:qFormat="1"/>
-    <w:lsdException w:name="Bibliography" w:uiPriority="37"/>
-    <w:lsdException w:name="TOC Heading" w:uiPriority="39" w:qFormat="1"/>
-  </w:latentStyles>
-  <w:style w:type="paragraph" w:default="1" w:styleId="Normal">
-    <w:name w:val="Normal"/>
-    <w:qFormat/>
-  </w:style>
-  <w:style w:type="paragraph" w:styleId="Heading1">
-    <w:name w:val="heading 1"/>
-    <w:basedOn w:val="Normal"/>
-    <w:next w:val="Normal"/>
-    <w:link w:val="Heading1Char"/>
-    <w:uiPriority w:val="9"/>
-    <w:qFormat/>
-    <w:rsid w:val="002C3508"/>
-    <w:pPr>
-      <w:keepNext/>
-      <w:keepLines/>
-      <w:spacing w:before="480" w:after="0"/>
-      <w:outlineLvl w:val="0"/>
-    </w:pPr>
-    <w:rPr>
-      <w:rFonts w:asciiTheme="majorHAnsi" w:eastAsiaTheme="majorEastAsia" w:hAnsiTheme="majorHAnsi" w:cstheme="majorBidi"/>
-      <w:b/>
-      <w:bCs/>
-      <w:color w:val="365F91" w:themeColor="accent1" w:themeShade="BF"/>
-      <w:sz w:val="28"/>
-      <w:szCs w:val="28"/>
-    </w:rPr>
-  </w:style>
-  <w:style w:type="paragraph" w:styleId="Heading2">
-    <w:name w:val="heading 2"/>
-    <w:basedOn w:val="Normal"/>
-    <w:next w:val="Normal"/>
-    <w:link w:val="Heading2Char"/>
-    <w:uiPriority w:val="9"/>
-    <w:unhideWhenUsed/>
-    <w:qFormat/>
-    <w:rsid w:val="002C3508"/>
-    <w:pPr>
-      <w:keepNext/>
-      <w:keepLines/>
-      <w:spacing w:before="200" w:after="0"/>
-      <w:outlineLvl w:val="1"/>
-    </w:pPr>
-    <w:rPr>
-      <w:rFonts w:asciiTheme="majorHAnsi" w:eastAsiaTheme="majorEastAsia" w:hAnsiTheme="majorHAnsi" w:cstheme="majorBidi"/>
-      <w:b/>
-      <w:bCs/>
-      <w:color w:val="4F81BD" w:themeColor="accent1"/>
-      <w:sz w:val="26"/>
-      <w:szCs w:val="26"/>
-    </w:rPr>
-  </w:style>
-  <w:style w:type="paragraph" w:styleId="Heading3">
-    <w:name w:val="heading 3"/>
-    <w:basedOn w:val="Normal"/>
-    <w:next w:val="Normal"/>
-    <w:link w:val="Heading3Char"/>
-    <w:uiPriority w:val="9"/>
-    <w:unhideWhenUsed/>
-    <w:qFormat/>
-    <w:rsid w:val="002C3508"/>
-    <w:pPr>
-      <w:keepNext/>
-      <w:keepLines/>
-      <w:spacing w:before="200" w:after="0"/>
-      <w:outlineLvl w:val="2"/>
-    </w:pPr>
-    <w:rPr>
-      <w:rFonts w:asciiTheme="majorHAnsi" w:eastAsiaTheme="majorEastAsia" w:hAnsiTheme="majorHAnsi" w:cstheme="majorBidi"/>
-      <w:b/>
-      <w:bCs/>
-      <w:color w:val="4F81BD" w:themeColor="accent1"/>
-    </w:rPr>
-  </w:style>
-  <w:style w:type="paragraph" w:styleId="Heading4">
-    <w:name w:val="heading 4"/>
-    <w:basedOn w:val="Normal"/>
-    <w:next w:val="Normal"/>
-    <w:link w:val="Heading4Char"/>
-    <w:uiPriority w:val="9"/>
-    <w:unhideWhenUsed/>
-    <w:qFormat/>
-    <w:rsid w:val="00B26198"/>
-    <w:pPr>
-      <w:keepNext/>
-      <w:keepLines/>
-      <w:spacing w:before="200" w:after="0"/>
-      <w:outlineLvl w:val="3"/>
-    </w:pPr>
-    <w:rPr>
-      <w:rFonts w:asciiTheme="majorHAnsi" w:eastAsiaTheme="majorEastAsia" w:hAnsiTheme="majorHAnsi" w:cstheme="majorBidi"/>
-      <w:b/>
-      <w:bCs/>
-      <w:i/>
-      <w:iCs/>
-      <w:color w:val="4F81BD" w:themeColor="accent1"/>
-    </w:rPr>
-  </w:style>
-  <w:style w:type="character" w:default="1" w:styleId="DefaultParagraphFont">
-    <w:name w:val="Default Paragraph Font"/>
-    <w:uiPriority w:val="1"/>
-    <w:semiHidden/>
-    <w:unhideWhenUsed/>
-  </w:style>
-  <w:style w:type="table" w:default="1" w:styleId="TableNormal">
-    <w:name w:val="Normal Table"/>
-    <w:uiPriority w:val="99"/>
-    <w:semiHidden/>
-    <w:unhideWhenUsed/>
-    <w:tblPr>
-      <w:tblInd w:w="0" w:type="dxa"/>
-      <w:tblCellMar>
-        <w:top w:w="0" w:type="dxa"/>
-        <w:left w:w="108" w:type="dxa"/>
-        <w:bottom w:w="0" w:type="dxa"/>
-        <w:right w:w="108" w:type="dxa"/>
-      </w:tblCellMar>
-    </w:tblPr>
-  </w:style>
-  <w:style w:type="numbering" w:default="1" w:styleId="NoList">
-    <w:name w:val="No List"/>
-    <w:uiPriority w:val="99"/>
-    <w:semiHidden/>
-    <w:unhideWhenUsed/>
-  </w:style>
-  <w:style w:type="paragraph" w:styleId="NoSpacing">
-    <w:name w:val="No Spacing"/>
-    <w:uiPriority w:val="1"/>
-    <w:qFormat/>
-    <w:rsid w:val="00215F30"/>
-    <w:pPr>
-      <w:spacing w:after="0" w:line="240" w:lineRule="auto"/>
-    </w:pPr>
-  </w:style>
-  <w:style w:type="character" w:styleId="Hyperlink">
-    <w:name w:val="Hyperlink"/>
-    <w:basedOn w:val="DefaultParagraphFont"/>
-    <w:uiPriority w:val="99"/>
-    <w:unhideWhenUsed/>
-    <w:rsid w:val="0010411E"/>
-    <w:rPr>
-      <w:color w:val="0000FF"/>
-      <w:u w:val="single"/>
-    </w:rPr>
-  </w:style>
-  <w:style w:type="character" w:customStyle="1" w:styleId="pl-k">
-    <w:name w:val="pl-k"/>
-    <w:basedOn w:val="DefaultParagraphFont"/>
-    <w:rsid w:val="00C41508"/>
-  </w:style>
-  <w:style w:type="character" w:customStyle="1" w:styleId="pl-en">
-    <w:name w:val="pl-en"/>
-    <w:basedOn w:val="DefaultParagraphFont"/>
-    <w:rsid w:val="00C41508"/>
-  </w:style>
-  <w:style w:type="character" w:customStyle="1" w:styleId="pl-smi">
-    <w:name w:val="pl-smi"/>
-    <w:basedOn w:val="DefaultParagraphFont"/>
-    <w:rsid w:val="00C41508"/>
-  </w:style>
-  <w:style w:type="table" w:styleId="TableGrid">
-    <w:name w:val="Table Grid"/>
-    <w:basedOn w:val="TableNormal"/>
-    <w:uiPriority w:val="59"/>
-    <w:rsid w:val="003A4B3D"/>
-    <w:pPr>
-      <w:spacing w:after="0" w:line="240" w:lineRule="auto"/>
-    </w:pPr>
-    <w:tblPr>
-      <w:tblInd w:w="0" w:type="dxa"/>
-      <w:tblBorders>
-        <w:top w:val="single" w:sz="4" w:space="0" w:color="auto"/>
-        <w:left w:val="single" w:sz="4" w:space="0" w:color="auto"/>
-        <w:bottom w:val="single" w:sz="4" w:space="0" w:color="auto"/>
-        <w:right w:val="single" w:sz="4" w:space="0" w:color="auto"/>
-        <w:insideH w:val="single" w:sz="4" w:space="0" w:color="auto"/>
-        <w:insideV w:val="single" w:sz="4" w:space="0" w:color="auto"/>
-      </w:tblBorders>
-      <w:tblCellMar>
-        <w:top w:w="0" w:type="dxa"/>
-        <w:left w:w="108" w:type="dxa"/>
-        <w:bottom w:w="0" w:type="dxa"/>
-        <w:right w:w="108" w:type="dxa"/>
-      </w:tblCellMar>
-    </w:tblPr>
-  </w:style>
-  <w:style w:type="character" w:customStyle="1" w:styleId="Heading1Char">
-    <w:name w:val="Heading 1 Char"/>
-    <w:basedOn w:val="DefaultParagraphFont"/>
-    <w:link w:val="Heading1"/>
-    <w:uiPriority w:val="9"/>
-    <w:rsid w:val="002C3508"/>
-    <w:rPr>
-      <w:rFonts w:asciiTheme="majorHAnsi" w:eastAsiaTheme="majorEastAsia" w:hAnsiTheme="majorHAnsi" w:cstheme="majorBidi"/>
-      <w:b/>
-      <w:bCs/>
-      <w:color w:val="365F91" w:themeColor="accent1" w:themeShade="BF"/>
-      <w:sz w:val="28"/>
-      <w:szCs w:val="28"/>
-    </w:rPr>
-  </w:style>
-  <w:style w:type="character" w:customStyle="1" w:styleId="Heading2Char">
-    <w:name w:val="Heading 2 Char"/>
-    <w:basedOn w:val="DefaultParagraphFont"/>
-    <w:link w:val="Heading2"/>
-    <w:uiPriority w:val="9"/>
-    <w:rsid w:val="002C3508"/>
-    <w:rPr>
-      <w:rFonts w:asciiTheme="majorHAnsi" w:eastAsiaTheme="majorEastAsia" w:hAnsiTheme="majorHAnsi" w:cstheme="majorBidi"/>
-      <w:b/>
-      <w:bCs/>
-      <w:color w:val="4F81BD" w:themeColor="accent1"/>
-      <w:sz w:val="26"/>
-      <w:szCs w:val="26"/>
-    </w:rPr>
-  </w:style>
-  <w:style w:type="character" w:customStyle="1" w:styleId="Heading3Char">
-    <w:name w:val="Heading 3 Char"/>
-    <w:basedOn w:val="DefaultParagraphFont"/>
-    <w:link w:val="Heading3"/>
-    <w:uiPriority w:val="9"/>
-    <w:rsid w:val="002C3508"/>
-    <w:rPr>
-      <w:rFonts w:asciiTheme="majorHAnsi" w:eastAsiaTheme="majorEastAsia" w:hAnsiTheme="majorHAnsi" w:cstheme="majorBidi"/>
-      <w:b/>
-      <w:bCs/>
-      <w:color w:val="4F81BD" w:themeColor="accent1"/>
-    </w:rPr>
-  </w:style>
-  <w:style w:type="character" w:customStyle="1" w:styleId="Heading4Char">
-    <w:name w:val="Heading 4 Char"/>
-    <w:basedOn w:val="DefaultParagraphFont"/>
-    <w:link w:val="Heading4"/>
+  <w:style w:type="character" w:customStyle="1" w:styleId="Titre4Car">
+    <w:name w:val="Titre 4 Car"/>
+    <w:basedOn w:val="Policepardfaut"/>
+    <w:link w:val="Titre4"/>
     <w:uiPriority w:val="9"/>
     <w:rsid w:val="00B26198"/>
     <w:rPr>

</xml_diff>